<commit_message>
Studienarbeit II: fix for milestone 1
</commit_message>
<xml_diff>
--- a/99_Thesis.docx
+++ b/99_Thesis.docx
@@ -682,6 +682,8 @@
             </w:rPr>
             <w:t>Inhaltsverzeichnis</w:t>
           </w:r>
+          <w:bookmarkStart w:id="0" w:name="_GoBack"/>
+          <w:bookmarkEnd w:id="0"/>
           <w:proofErr w:type="spellEnd"/>
         </w:p>
         <w:p>
@@ -707,7 +709,7 @@
           <w:r>
             <w:fldChar w:fldCharType="separate"/>
           </w:r>
-          <w:hyperlink w:anchor="_Toc350453766" w:history="1">
+          <w:hyperlink w:anchor="_Toc351212828" w:history="1">
             <w:r>
               <w:rPr>
                 <w:rStyle w:val="Hyperlink"/>
@@ -757,7 +759,7 @@
                 <w:noProof/>
                 <w:webHidden/>
               </w:rPr>
-              <w:instrText xml:space="preserve"> PAGEREF _Toc350453766 \h </w:instrText>
+              <w:instrText xml:space="preserve"> PAGEREF _Toc351212828 \h </w:instrText>
             </w:r>
             <w:r>
               <w:rPr>
@@ -803,7 +805,7 @@
               <w:lang w:eastAsia="de-DE"/>
             </w:rPr>
           </w:pPr>
-          <w:hyperlink w:anchor="_Toc350453767" w:history="1">
+          <w:hyperlink w:anchor="_Toc351212829" w:history="1">
             <w:r>
               <w:rPr>
                 <w:rStyle w:val="Hyperlink"/>
@@ -853,7 +855,7 @@
                 <w:noProof/>
                 <w:webHidden/>
               </w:rPr>
-              <w:instrText xml:space="preserve"> PAGEREF _Toc350453767 \h </w:instrText>
+              <w:instrText xml:space="preserve"> PAGEREF _Toc351212829 \h </w:instrText>
             </w:r>
             <w:r>
               <w:rPr>
@@ -899,7 +901,7 @@
               <w:lang w:eastAsia="de-DE"/>
             </w:rPr>
           </w:pPr>
-          <w:hyperlink w:anchor="_Toc350453768" w:history="1">
+          <w:hyperlink w:anchor="_Toc351212830" w:history="1">
             <w:r>
               <w:rPr>
                 <w:rStyle w:val="Hyperlink"/>
@@ -949,7 +951,7 @@
                 <w:noProof/>
                 <w:webHidden/>
               </w:rPr>
-              <w:instrText xml:space="preserve"> PAGEREF _Toc350453768 \h </w:instrText>
+              <w:instrText xml:space="preserve"> PAGEREF _Toc351212830 \h </w:instrText>
             </w:r>
             <w:r>
               <w:rPr>
@@ -995,7 +997,7 @@
               <w:lang w:eastAsia="de-DE"/>
             </w:rPr>
           </w:pPr>
-          <w:hyperlink w:anchor="_Toc350453769" w:history="1">
+          <w:hyperlink w:anchor="_Toc351212831" w:history="1">
             <w:r>
               <w:rPr>
                 <w:rStyle w:val="Hyperlink"/>
@@ -1045,7 +1047,7 @@
                 <w:noProof/>
                 <w:webHidden/>
               </w:rPr>
-              <w:instrText xml:space="preserve"> PAGEREF _Toc350453769 \h </w:instrText>
+              <w:instrText xml:space="preserve"> PAGEREF _Toc351212831 \h </w:instrText>
             </w:r>
             <w:r>
               <w:rPr>
@@ -1087,7 +1089,7 @@
               <w:lang w:eastAsia="de-DE"/>
             </w:rPr>
           </w:pPr>
-          <w:hyperlink w:anchor="_Toc350453770" w:history="1">
+          <w:hyperlink w:anchor="_Toc351212832" w:history="1">
             <w:r>
               <w:rPr>
                 <w:rStyle w:val="Hyperlink"/>
@@ -1137,7 +1139,7 @@
                 <w:noProof/>
                 <w:webHidden/>
               </w:rPr>
-              <w:instrText xml:space="preserve"> PAGEREF _Toc350453770 \h </w:instrText>
+              <w:instrText xml:space="preserve"> PAGEREF _Toc351212832 \h </w:instrText>
             </w:r>
             <w:r>
               <w:rPr>
@@ -1158,98 +1160,6 @@
                 <w:webHidden/>
               </w:rPr>
               <w:t>3</w:t>
-            </w:r>
-            <w:r>
-              <w:rPr>
-                <w:noProof/>
-                <w:webHidden/>
-              </w:rPr>
-              <w:fldChar w:fldCharType="end"/>
-            </w:r>
-          </w:hyperlink>
-        </w:p>
-        <w:p>
-          <w:pPr>
-            <w:pStyle w:val="Verzeichnis1"/>
-            <w:rPr>
-              <w:rFonts w:eastAsiaTheme="minorEastAsia"/>
-              <w:noProof/>
-              <w:sz w:val="22"/>
-              <w:szCs w:val="22"/>
-              <w:lang w:eastAsia="de-DE"/>
-            </w:rPr>
-          </w:pPr>
-          <w:hyperlink w:anchor="_Toc350453771" w:history="1">
-            <w:r>
-              <w:rPr>
-                <w:rStyle w:val="Hyperlink"/>
-                <w:noProof/>
-                <w14:scene3d>
-                  <w14:camera w14:prst="orthographicFront"/>
-                  <w14:lightRig w14:rig="threePt" w14:dir="t">
-                    <w14:rot w14:lat="0" w14:lon="0" w14:rev="0"/>
-                  </w14:lightRig>
-                </w14:scene3d>
-              </w:rPr>
-              <w:t>3.</w:t>
-            </w:r>
-            <w:r>
-              <w:rPr>
-                <w:rFonts w:eastAsiaTheme="minorEastAsia"/>
-                <w:noProof/>
-                <w:sz w:val="22"/>
-                <w:szCs w:val="22"/>
-                <w:lang w:eastAsia="de-DE"/>
-              </w:rPr>
-              <w:tab/>
-            </w:r>
-            <w:r>
-              <w:rPr>
-                <w:rStyle w:val="Hyperlink"/>
-                <w:noProof/>
-              </w:rPr>
-              <w:t>Implementierung</w:t>
-            </w:r>
-            <w:r>
-              <w:rPr>
-                <w:noProof/>
-                <w:webHidden/>
-              </w:rPr>
-              <w:tab/>
-            </w:r>
-            <w:r>
-              <w:rPr>
-                <w:noProof/>
-                <w:webHidden/>
-              </w:rPr>
-              <w:fldChar w:fldCharType="begin"/>
-            </w:r>
-            <w:r>
-              <w:rPr>
-                <w:noProof/>
-                <w:webHidden/>
-              </w:rPr>
-              <w:instrText xml:space="preserve"> PAGEREF _Toc350453771 \h </w:instrText>
-            </w:r>
-            <w:r>
-              <w:rPr>
-                <w:noProof/>
-                <w:webHidden/>
-              </w:rPr>
-            </w:r>
-            <w:r>
-              <w:rPr>
-                <w:noProof/>
-                <w:webHidden/>
-              </w:rPr>
-              <w:fldChar w:fldCharType="separate"/>
-            </w:r>
-            <w:r>
-              <w:rPr>
-                <w:noProof/>
-                <w:webHidden/>
-              </w:rPr>
-              <w:t>4</w:t>
             </w:r>
             <w:r>
               <w:rPr>
@@ -1275,7 +1185,7 @@
               <w:lang w:eastAsia="de-DE"/>
             </w:rPr>
           </w:pPr>
-          <w:hyperlink w:anchor="_Toc350453772" w:history="1">
+          <w:hyperlink w:anchor="_Toc351212833" w:history="1">
             <w:r>
               <w:rPr>
                 <w:rStyle w:val="Hyperlink"/>
@@ -1287,7 +1197,7 @@
                   </w14:lightRig>
                 </w14:scene3d>
               </w:rPr>
-              <w:t>3.1</w:t>
+              <w:t>2.1</w:t>
             </w:r>
             <w:r>
               <w:rPr>
@@ -1304,7 +1214,7 @@
                 <w:rStyle w:val="Hyperlink"/>
                 <w:noProof/>
               </w:rPr>
-              <w:t>Software</w:t>
+              <w:t>Representation</w:t>
             </w:r>
             <w:r>
               <w:rPr>
@@ -1325,7 +1235,7 @@
                 <w:noProof/>
                 <w:webHidden/>
               </w:rPr>
-              <w:instrText xml:space="preserve"> PAGEREF _Toc350453772 \h </w:instrText>
+              <w:instrText xml:space="preserve"> PAGEREF _Toc351212833 \h </w:instrText>
             </w:r>
             <w:r>
               <w:rPr>
@@ -1371,7 +1281,7 @@
               <w:lang w:eastAsia="de-DE"/>
             </w:rPr>
           </w:pPr>
-          <w:hyperlink w:anchor="_Toc350453773" w:history="1">
+          <w:hyperlink w:anchor="_Toc351212834" w:history="1">
             <w:r>
               <w:rPr>
                 <w:rStyle w:val="Hyperlink"/>
@@ -1383,7 +1293,7 @@
                   </w14:lightRig>
                 </w14:scene3d>
               </w:rPr>
-              <w:t>3.2</w:t>
+              <w:t>2.2</w:t>
             </w:r>
             <w:r>
               <w:rPr>
@@ -1400,7 +1310,7 @@
                 <w:rStyle w:val="Hyperlink"/>
                 <w:noProof/>
               </w:rPr>
-              <w:t>Entwicklungsumgebung</w:t>
+              <w:t>Greedy</w:t>
             </w:r>
             <w:r>
               <w:rPr>
@@ -1421,7 +1331,7 @@
                 <w:noProof/>
                 <w:webHidden/>
               </w:rPr>
-              <w:instrText xml:space="preserve"> PAGEREF _Toc350453773 \h </w:instrText>
+              <w:instrText xml:space="preserve"> PAGEREF _Toc351212834 \h </w:instrText>
             </w:r>
             <w:r>
               <w:rPr>
@@ -1467,7 +1377,7 @@
               <w:lang w:eastAsia="de-DE"/>
             </w:rPr>
           </w:pPr>
-          <w:hyperlink w:anchor="_Toc350453774" w:history="1">
+          <w:hyperlink w:anchor="_Toc351212835" w:history="1">
             <w:r>
               <w:rPr>
                 <w:rStyle w:val="Hyperlink"/>
@@ -1479,7 +1389,7 @@
                   </w14:lightRig>
                 </w14:scene3d>
               </w:rPr>
-              <w:t>3.3</w:t>
+              <w:t>2.3</w:t>
             </w:r>
             <w:r>
               <w:rPr>
@@ -1496,7 +1406,7 @@
                 <w:rStyle w:val="Hyperlink"/>
                 <w:noProof/>
               </w:rPr>
-              <w:t>Architektur</w:t>
+              <w:t>Fitness-Funktion</w:t>
             </w:r>
             <w:r>
               <w:rPr>
@@ -1517,7 +1427,7 @@
                 <w:noProof/>
                 <w:webHidden/>
               </w:rPr>
-              <w:instrText xml:space="preserve"> PAGEREF _Toc350453774 \h </w:instrText>
+              <w:instrText xml:space="preserve"> PAGEREF _Toc351212835 \h </w:instrText>
             </w:r>
             <w:r>
               <w:rPr>
@@ -1538,184 +1448,6 @@
                 <w:webHidden/>
               </w:rPr>
               <w:t>4</w:t>
-            </w:r>
-            <w:r>
-              <w:rPr>
-                <w:noProof/>
-                <w:webHidden/>
-              </w:rPr>
-              <w:fldChar w:fldCharType="end"/>
-            </w:r>
-          </w:hyperlink>
-        </w:p>
-        <w:p>
-          <w:pPr>
-            <w:pStyle w:val="Verzeichnis3"/>
-            <w:rPr>
-              <w:rFonts w:eastAsiaTheme="minorEastAsia"/>
-              <w:noProof/>
-              <w:sz w:val="22"/>
-              <w:szCs w:val="22"/>
-              <w:lang w:eastAsia="de-DE"/>
-            </w:rPr>
-          </w:pPr>
-          <w:hyperlink w:anchor="_Toc350453775" w:history="1">
-            <w:r>
-              <w:rPr>
-                <w:rStyle w:val="Hyperlink"/>
-                <w:noProof/>
-              </w:rPr>
-              <w:t>3.3.1</w:t>
-            </w:r>
-            <w:r>
-              <w:rPr>
-                <w:rFonts w:eastAsiaTheme="minorEastAsia"/>
-                <w:noProof/>
-                <w:sz w:val="22"/>
-                <w:szCs w:val="22"/>
-                <w:lang w:eastAsia="de-DE"/>
-              </w:rPr>
-              <w:tab/>
-            </w:r>
-            <w:r>
-              <w:rPr>
-                <w:rStyle w:val="Hyperlink"/>
-                <w:noProof/>
-              </w:rPr>
-              <w:t>Schnittstelle zwischen Netzwerkstack und Anwendungen</w:t>
-            </w:r>
-            <w:r>
-              <w:rPr>
-                <w:noProof/>
-                <w:webHidden/>
-              </w:rPr>
-              <w:tab/>
-            </w:r>
-            <w:r>
-              <w:rPr>
-                <w:noProof/>
-                <w:webHidden/>
-              </w:rPr>
-              <w:fldChar w:fldCharType="begin"/>
-            </w:r>
-            <w:r>
-              <w:rPr>
-                <w:noProof/>
-                <w:webHidden/>
-              </w:rPr>
-              <w:instrText xml:space="preserve"> PAGEREF _Toc350453775 \h </w:instrText>
-            </w:r>
-            <w:r>
-              <w:rPr>
-                <w:noProof/>
-                <w:webHidden/>
-              </w:rPr>
-            </w:r>
-            <w:r>
-              <w:rPr>
-                <w:noProof/>
-                <w:webHidden/>
-              </w:rPr>
-              <w:fldChar w:fldCharType="separate"/>
-            </w:r>
-            <w:r>
-              <w:rPr>
-                <w:noProof/>
-                <w:webHidden/>
-              </w:rPr>
-              <w:t>4</w:t>
-            </w:r>
-            <w:r>
-              <w:rPr>
-                <w:noProof/>
-                <w:webHidden/>
-              </w:rPr>
-              <w:fldChar w:fldCharType="end"/>
-            </w:r>
-          </w:hyperlink>
-        </w:p>
-        <w:p>
-          <w:pPr>
-            <w:pStyle w:val="Verzeichnis1"/>
-            <w:rPr>
-              <w:rFonts w:eastAsiaTheme="minorEastAsia"/>
-              <w:noProof/>
-              <w:sz w:val="22"/>
-              <w:szCs w:val="22"/>
-              <w:lang w:eastAsia="de-DE"/>
-            </w:rPr>
-          </w:pPr>
-          <w:hyperlink w:anchor="_Toc350453776" w:history="1">
-            <w:r>
-              <w:rPr>
-                <w:rStyle w:val="Hyperlink"/>
-                <w:noProof/>
-                <w14:scene3d>
-                  <w14:camera w14:prst="orthographicFront"/>
-                  <w14:lightRig w14:rig="threePt" w14:dir="t">
-                    <w14:rot w14:lat="0" w14:lon="0" w14:rev="0"/>
-                  </w14:lightRig>
-                </w14:scene3d>
-              </w:rPr>
-              <w:t>4.</w:t>
-            </w:r>
-            <w:r>
-              <w:rPr>
-                <w:rFonts w:eastAsiaTheme="minorEastAsia"/>
-                <w:noProof/>
-                <w:sz w:val="22"/>
-                <w:szCs w:val="22"/>
-                <w:lang w:eastAsia="de-DE"/>
-              </w:rPr>
-              <w:tab/>
-            </w:r>
-            <w:r>
-              <w:rPr>
-                <w:rStyle w:val="Hyperlink"/>
-                <w:noProof/>
-              </w:rPr>
-              <w:t>Zusammenfassung und Ausblick</w:t>
-            </w:r>
-            <w:r>
-              <w:rPr>
-                <w:noProof/>
-                <w:webHidden/>
-              </w:rPr>
-              <w:tab/>
-            </w:r>
-            <w:r>
-              <w:rPr>
-                <w:noProof/>
-                <w:webHidden/>
-              </w:rPr>
-              <w:fldChar w:fldCharType="begin"/>
-            </w:r>
-            <w:r>
-              <w:rPr>
-                <w:noProof/>
-                <w:webHidden/>
-              </w:rPr>
-              <w:instrText xml:space="preserve"> PAGEREF _Toc350453776 \h </w:instrText>
-            </w:r>
-            <w:r>
-              <w:rPr>
-                <w:noProof/>
-                <w:webHidden/>
-              </w:rPr>
-            </w:r>
-            <w:r>
-              <w:rPr>
-                <w:noProof/>
-                <w:webHidden/>
-              </w:rPr>
-              <w:fldChar w:fldCharType="separate"/>
-            </w:r>
-            <w:r>
-              <w:rPr>
-                <w:noProof/>
-                <w:webHidden/>
-              </w:rPr>
-              <w:t>5</w:t>
             </w:r>
             <w:r>
               <w:rPr>
@@ -1741,7 +1473,7 @@
               <w:lang w:eastAsia="de-DE"/>
             </w:rPr>
           </w:pPr>
-          <w:hyperlink w:anchor="_Toc350453777" w:history="1">
+          <w:hyperlink w:anchor="_Toc351212836" w:history="1">
             <w:r>
               <w:rPr>
                 <w:rStyle w:val="Hyperlink"/>
@@ -1753,7 +1485,7 @@
                   </w14:lightRig>
                 </w14:scene3d>
               </w:rPr>
-              <w:t>4.1</w:t>
+              <w:t>2.4</w:t>
             </w:r>
             <w:r>
               <w:rPr>
@@ -1770,7 +1502,7 @@
                 <w:rStyle w:val="Hyperlink"/>
                 <w:noProof/>
               </w:rPr>
-              <w:t>Offene Punkte</w:t>
+              <w:t>Mutationsoperatoren</w:t>
             </w:r>
             <w:r>
               <w:rPr>
@@ -1791,7 +1523,7 @@
                 <w:noProof/>
                 <w:webHidden/>
               </w:rPr>
-              <w:instrText xml:space="preserve"> PAGEREF _Toc350453777 \h </w:instrText>
+              <w:instrText xml:space="preserve"> PAGEREF _Toc351212836 \h </w:instrText>
             </w:r>
             <w:r>
               <w:rPr>
@@ -1811,7 +1543,7 @@
                 <w:noProof/>
                 <w:webHidden/>
               </w:rPr>
-              <w:t>5</w:t>
+              <w:t>4</w:t>
             </w:r>
             <w:r>
               <w:rPr>
@@ -1837,7 +1569,7 @@
               <w:lang w:eastAsia="de-DE"/>
             </w:rPr>
           </w:pPr>
-          <w:hyperlink w:anchor="_Toc350453778" w:history="1">
+          <w:hyperlink w:anchor="_Toc351212837" w:history="1">
             <w:r>
               <w:rPr>
                 <w:rStyle w:val="Hyperlink"/>
@@ -1849,7 +1581,7 @@
                   </w14:lightRig>
                 </w14:scene3d>
               </w:rPr>
-              <w:t>4.2</w:t>
+              <w:t>2.5</w:t>
             </w:r>
             <w:r>
               <w:rPr>
@@ -1866,7 +1598,7 @@
                 <w:rStyle w:val="Hyperlink"/>
                 <w:noProof/>
               </w:rPr>
-              <w:t>Performance</w:t>
+              <w:t>Reproduktion</w:t>
             </w:r>
             <w:r>
               <w:rPr>
@@ -1887,7 +1619,7 @@
                 <w:noProof/>
                 <w:webHidden/>
               </w:rPr>
-              <w:instrText xml:space="preserve"> PAGEREF _Toc350453778 \h </w:instrText>
+              <w:instrText xml:space="preserve"> PAGEREF _Toc351212837 \h </w:instrText>
             </w:r>
             <w:r>
               <w:rPr>
@@ -1907,7 +1639,959 @@
                 <w:noProof/>
                 <w:webHidden/>
               </w:rPr>
+              <w:t>4</w:t>
+            </w:r>
+            <w:r>
+              <w:rPr>
+                <w:noProof/>
+                <w:webHidden/>
+              </w:rPr>
+              <w:fldChar w:fldCharType="end"/>
+            </w:r>
+          </w:hyperlink>
+        </w:p>
+        <w:p>
+          <w:pPr>
+            <w:pStyle w:val="Verzeichnis2"/>
+            <w:tabs>
+              <w:tab w:val="left" w:pos="880"/>
+              <w:tab w:val="right" w:leader="dot" w:pos="8777"/>
+            </w:tabs>
+            <w:rPr>
+              <w:rFonts w:eastAsiaTheme="minorEastAsia"/>
+              <w:noProof/>
+              <w:sz w:val="22"/>
+              <w:szCs w:val="22"/>
+              <w:lang w:eastAsia="de-DE"/>
+            </w:rPr>
+          </w:pPr>
+          <w:hyperlink w:anchor="_Toc351212838" w:history="1">
+            <w:r>
+              <w:rPr>
+                <w:rStyle w:val="Hyperlink"/>
+                <w:noProof/>
+                <w14:scene3d>
+                  <w14:camera w14:prst="orthographicFront"/>
+                  <w14:lightRig w14:rig="threePt" w14:dir="t">
+                    <w14:rot w14:lat="0" w14:lon="0" w14:rev="0"/>
+                  </w14:lightRig>
+                </w14:scene3d>
+              </w:rPr>
+              <w:t>2.6</w:t>
+            </w:r>
+            <w:r>
+              <w:rPr>
+                <w:rFonts w:eastAsiaTheme="minorEastAsia"/>
+                <w:noProof/>
+                <w:sz w:val="22"/>
+                <w:szCs w:val="22"/>
+                <w:lang w:eastAsia="de-DE"/>
+              </w:rPr>
+              <w:tab/>
+            </w:r>
+            <w:r>
+              <w:rPr>
+                <w:rStyle w:val="Hyperlink"/>
+                <w:noProof/>
+              </w:rPr>
+              <w:t>Selektion</w:t>
+            </w:r>
+            <w:r>
+              <w:rPr>
+                <w:noProof/>
+                <w:webHidden/>
+              </w:rPr>
+              <w:tab/>
+            </w:r>
+            <w:r>
+              <w:rPr>
+                <w:noProof/>
+                <w:webHidden/>
+              </w:rPr>
+              <w:fldChar w:fldCharType="begin"/>
+            </w:r>
+            <w:r>
+              <w:rPr>
+                <w:noProof/>
+                <w:webHidden/>
+              </w:rPr>
+              <w:instrText xml:space="preserve"> PAGEREF _Toc351212838 \h </w:instrText>
+            </w:r>
+            <w:r>
+              <w:rPr>
+                <w:noProof/>
+                <w:webHidden/>
+              </w:rPr>
+            </w:r>
+            <w:r>
+              <w:rPr>
+                <w:noProof/>
+                <w:webHidden/>
+              </w:rPr>
+              <w:fldChar w:fldCharType="separate"/>
+            </w:r>
+            <w:r>
+              <w:rPr>
+                <w:noProof/>
+                <w:webHidden/>
+              </w:rPr>
+              <w:t>4</w:t>
+            </w:r>
+            <w:r>
+              <w:rPr>
+                <w:noProof/>
+                <w:webHidden/>
+              </w:rPr>
+              <w:fldChar w:fldCharType="end"/>
+            </w:r>
+          </w:hyperlink>
+        </w:p>
+        <w:p>
+          <w:pPr>
+            <w:pStyle w:val="Verzeichnis2"/>
+            <w:tabs>
+              <w:tab w:val="left" w:pos="880"/>
+              <w:tab w:val="right" w:leader="dot" w:pos="8777"/>
+            </w:tabs>
+            <w:rPr>
+              <w:rFonts w:eastAsiaTheme="minorEastAsia"/>
+              <w:noProof/>
+              <w:sz w:val="22"/>
+              <w:szCs w:val="22"/>
+              <w:lang w:eastAsia="de-DE"/>
+            </w:rPr>
+          </w:pPr>
+          <w:hyperlink w:anchor="_Toc351212839" w:history="1">
+            <w:r>
+              <w:rPr>
+                <w:rStyle w:val="Hyperlink"/>
+                <w:noProof/>
+                <w14:scene3d>
+                  <w14:camera w14:prst="orthographicFront"/>
+                  <w14:lightRig w14:rig="threePt" w14:dir="t">
+                    <w14:rot w14:lat="0" w14:lon="0" w14:rev="0"/>
+                  </w14:lightRig>
+                </w14:scene3d>
+              </w:rPr>
+              <w:t>2.7</w:t>
+            </w:r>
+            <w:r>
+              <w:rPr>
+                <w:rFonts w:eastAsiaTheme="minorEastAsia"/>
+                <w:noProof/>
+                <w:sz w:val="22"/>
+                <w:szCs w:val="22"/>
+                <w:lang w:eastAsia="de-DE"/>
+              </w:rPr>
+              <w:tab/>
+            </w:r>
+            <w:r>
+              <w:rPr>
+                <w:rStyle w:val="Hyperlink"/>
+                <w:noProof/>
+              </w:rPr>
+              <w:t>Haltebedingung</w:t>
+            </w:r>
+            <w:r>
+              <w:rPr>
+                <w:noProof/>
+                <w:webHidden/>
+              </w:rPr>
+              <w:tab/>
+            </w:r>
+            <w:r>
+              <w:rPr>
+                <w:noProof/>
+                <w:webHidden/>
+              </w:rPr>
+              <w:fldChar w:fldCharType="begin"/>
+            </w:r>
+            <w:r>
+              <w:rPr>
+                <w:noProof/>
+                <w:webHidden/>
+              </w:rPr>
+              <w:instrText xml:space="preserve"> PAGEREF _Toc351212839 \h </w:instrText>
+            </w:r>
+            <w:r>
+              <w:rPr>
+                <w:noProof/>
+                <w:webHidden/>
+              </w:rPr>
+            </w:r>
+            <w:r>
+              <w:rPr>
+                <w:noProof/>
+                <w:webHidden/>
+              </w:rPr>
+              <w:fldChar w:fldCharType="separate"/>
+            </w:r>
+            <w:r>
+              <w:rPr>
+                <w:noProof/>
+                <w:webHidden/>
+              </w:rPr>
+              <w:t>4</w:t>
+            </w:r>
+            <w:r>
+              <w:rPr>
+                <w:noProof/>
+                <w:webHidden/>
+              </w:rPr>
+              <w:fldChar w:fldCharType="end"/>
+            </w:r>
+          </w:hyperlink>
+        </w:p>
+        <w:p>
+          <w:pPr>
+            <w:pStyle w:val="Verzeichnis1"/>
+            <w:rPr>
+              <w:rFonts w:eastAsiaTheme="minorEastAsia"/>
+              <w:noProof/>
+              <w:sz w:val="22"/>
+              <w:szCs w:val="22"/>
+              <w:lang w:eastAsia="de-DE"/>
+            </w:rPr>
+          </w:pPr>
+          <w:hyperlink w:anchor="_Toc351212840" w:history="1">
+            <w:r>
+              <w:rPr>
+                <w:rStyle w:val="Hyperlink"/>
+                <w:noProof/>
+                <w14:scene3d>
+                  <w14:camera w14:prst="orthographicFront"/>
+                  <w14:lightRig w14:rig="threePt" w14:dir="t">
+                    <w14:rot w14:lat="0" w14:lon="0" w14:rev="0"/>
+                  </w14:lightRig>
+                </w14:scene3d>
+              </w:rPr>
+              <w:t>3.</w:t>
+            </w:r>
+            <w:r>
+              <w:rPr>
+                <w:rFonts w:eastAsiaTheme="minorEastAsia"/>
+                <w:noProof/>
+                <w:sz w:val="22"/>
+                <w:szCs w:val="22"/>
+                <w:lang w:eastAsia="de-DE"/>
+              </w:rPr>
+              <w:tab/>
+            </w:r>
+            <w:r>
+              <w:rPr>
+                <w:rStyle w:val="Hyperlink"/>
+                <w:noProof/>
+              </w:rPr>
+              <w:t>Implementierung</w:t>
+            </w:r>
+            <w:r>
+              <w:rPr>
+                <w:noProof/>
+                <w:webHidden/>
+              </w:rPr>
+              <w:tab/>
+            </w:r>
+            <w:r>
+              <w:rPr>
+                <w:noProof/>
+                <w:webHidden/>
+              </w:rPr>
+              <w:fldChar w:fldCharType="begin"/>
+            </w:r>
+            <w:r>
+              <w:rPr>
+                <w:noProof/>
+                <w:webHidden/>
+              </w:rPr>
+              <w:instrText xml:space="preserve"> PAGEREF _Toc351212840 \h </w:instrText>
+            </w:r>
+            <w:r>
+              <w:rPr>
+                <w:noProof/>
+                <w:webHidden/>
+              </w:rPr>
+            </w:r>
+            <w:r>
+              <w:rPr>
+                <w:noProof/>
+                <w:webHidden/>
+              </w:rPr>
+              <w:fldChar w:fldCharType="separate"/>
+            </w:r>
+            <w:r>
+              <w:rPr>
+                <w:noProof/>
+                <w:webHidden/>
+              </w:rPr>
               <w:t>5</w:t>
+            </w:r>
+            <w:r>
+              <w:rPr>
+                <w:noProof/>
+                <w:webHidden/>
+              </w:rPr>
+              <w:fldChar w:fldCharType="end"/>
+            </w:r>
+          </w:hyperlink>
+        </w:p>
+        <w:p>
+          <w:pPr>
+            <w:pStyle w:val="Verzeichnis2"/>
+            <w:tabs>
+              <w:tab w:val="left" w:pos="880"/>
+              <w:tab w:val="right" w:leader="dot" w:pos="8777"/>
+            </w:tabs>
+            <w:rPr>
+              <w:rFonts w:eastAsiaTheme="minorEastAsia"/>
+              <w:noProof/>
+              <w:sz w:val="22"/>
+              <w:szCs w:val="22"/>
+              <w:lang w:eastAsia="de-DE"/>
+            </w:rPr>
+          </w:pPr>
+          <w:hyperlink w:anchor="_Toc351212841" w:history="1">
+            <w:r>
+              <w:rPr>
+                <w:rStyle w:val="Hyperlink"/>
+                <w:noProof/>
+                <w14:scene3d>
+                  <w14:camera w14:prst="orthographicFront"/>
+                  <w14:lightRig w14:rig="threePt" w14:dir="t">
+                    <w14:rot w14:lat="0" w14:lon="0" w14:rev="0"/>
+                  </w14:lightRig>
+                </w14:scene3d>
+              </w:rPr>
+              <w:t>3.1</w:t>
+            </w:r>
+            <w:r>
+              <w:rPr>
+                <w:rFonts w:eastAsiaTheme="minorEastAsia"/>
+                <w:noProof/>
+                <w:sz w:val="22"/>
+                <w:szCs w:val="22"/>
+                <w:lang w:eastAsia="de-DE"/>
+              </w:rPr>
+              <w:tab/>
+            </w:r>
+            <w:r>
+              <w:rPr>
+                <w:rStyle w:val="Hyperlink"/>
+                <w:noProof/>
+              </w:rPr>
+              <w:t>Software</w:t>
+            </w:r>
+            <w:r>
+              <w:rPr>
+                <w:noProof/>
+                <w:webHidden/>
+              </w:rPr>
+              <w:tab/>
+            </w:r>
+            <w:r>
+              <w:rPr>
+                <w:noProof/>
+                <w:webHidden/>
+              </w:rPr>
+              <w:fldChar w:fldCharType="begin"/>
+            </w:r>
+            <w:r>
+              <w:rPr>
+                <w:noProof/>
+                <w:webHidden/>
+              </w:rPr>
+              <w:instrText xml:space="preserve"> PAGEREF _Toc351212841 \h </w:instrText>
+            </w:r>
+            <w:r>
+              <w:rPr>
+                <w:noProof/>
+                <w:webHidden/>
+              </w:rPr>
+            </w:r>
+            <w:r>
+              <w:rPr>
+                <w:noProof/>
+                <w:webHidden/>
+              </w:rPr>
+              <w:fldChar w:fldCharType="separate"/>
+            </w:r>
+            <w:r>
+              <w:rPr>
+                <w:noProof/>
+                <w:webHidden/>
+              </w:rPr>
+              <w:t>5</w:t>
+            </w:r>
+            <w:r>
+              <w:rPr>
+                <w:noProof/>
+                <w:webHidden/>
+              </w:rPr>
+              <w:fldChar w:fldCharType="end"/>
+            </w:r>
+          </w:hyperlink>
+        </w:p>
+        <w:p>
+          <w:pPr>
+            <w:pStyle w:val="Verzeichnis2"/>
+            <w:tabs>
+              <w:tab w:val="left" w:pos="880"/>
+              <w:tab w:val="right" w:leader="dot" w:pos="8777"/>
+            </w:tabs>
+            <w:rPr>
+              <w:rFonts w:eastAsiaTheme="minorEastAsia"/>
+              <w:noProof/>
+              <w:sz w:val="22"/>
+              <w:szCs w:val="22"/>
+              <w:lang w:eastAsia="de-DE"/>
+            </w:rPr>
+          </w:pPr>
+          <w:hyperlink w:anchor="_Toc351212842" w:history="1">
+            <w:r>
+              <w:rPr>
+                <w:rStyle w:val="Hyperlink"/>
+                <w:noProof/>
+                <w14:scene3d>
+                  <w14:camera w14:prst="orthographicFront"/>
+                  <w14:lightRig w14:rig="threePt" w14:dir="t">
+                    <w14:rot w14:lat="0" w14:lon="0" w14:rev="0"/>
+                  </w14:lightRig>
+                </w14:scene3d>
+              </w:rPr>
+              <w:t>3.2</w:t>
+            </w:r>
+            <w:r>
+              <w:rPr>
+                <w:rFonts w:eastAsiaTheme="minorEastAsia"/>
+                <w:noProof/>
+                <w:sz w:val="22"/>
+                <w:szCs w:val="22"/>
+                <w:lang w:eastAsia="de-DE"/>
+              </w:rPr>
+              <w:tab/>
+            </w:r>
+            <w:r>
+              <w:rPr>
+                <w:rStyle w:val="Hyperlink"/>
+                <w:noProof/>
+              </w:rPr>
+              <w:t>Entwicklungsumgebung</w:t>
+            </w:r>
+            <w:r>
+              <w:rPr>
+                <w:noProof/>
+                <w:webHidden/>
+              </w:rPr>
+              <w:tab/>
+            </w:r>
+            <w:r>
+              <w:rPr>
+                <w:noProof/>
+                <w:webHidden/>
+              </w:rPr>
+              <w:fldChar w:fldCharType="begin"/>
+            </w:r>
+            <w:r>
+              <w:rPr>
+                <w:noProof/>
+                <w:webHidden/>
+              </w:rPr>
+              <w:instrText xml:space="preserve"> PAGEREF _Toc351212842 \h </w:instrText>
+            </w:r>
+            <w:r>
+              <w:rPr>
+                <w:noProof/>
+                <w:webHidden/>
+              </w:rPr>
+            </w:r>
+            <w:r>
+              <w:rPr>
+                <w:noProof/>
+                <w:webHidden/>
+              </w:rPr>
+              <w:fldChar w:fldCharType="separate"/>
+            </w:r>
+            <w:r>
+              <w:rPr>
+                <w:noProof/>
+                <w:webHidden/>
+              </w:rPr>
+              <w:t>5</w:t>
+            </w:r>
+            <w:r>
+              <w:rPr>
+                <w:noProof/>
+                <w:webHidden/>
+              </w:rPr>
+              <w:fldChar w:fldCharType="end"/>
+            </w:r>
+          </w:hyperlink>
+        </w:p>
+        <w:p>
+          <w:pPr>
+            <w:pStyle w:val="Verzeichnis2"/>
+            <w:tabs>
+              <w:tab w:val="left" w:pos="880"/>
+              <w:tab w:val="right" w:leader="dot" w:pos="8777"/>
+            </w:tabs>
+            <w:rPr>
+              <w:rFonts w:eastAsiaTheme="minorEastAsia"/>
+              <w:noProof/>
+              <w:sz w:val="22"/>
+              <w:szCs w:val="22"/>
+              <w:lang w:eastAsia="de-DE"/>
+            </w:rPr>
+          </w:pPr>
+          <w:hyperlink w:anchor="_Toc351212843" w:history="1">
+            <w:r>
+              <w:rPr>
+                <w:rStyle w:val="Hyperlink"/>
+                <w:noProof/>
+                <w14:scene3d>
+                  <w14:camera w14:prst="orthographicFront"/>
+                  <w14:lightRig w14:rig="threePt" w14:dir="t">
+                    <w14:rot w14:lat="0" w14:lon="0" w14:rev="0"/>
+                  </w14:lightRig>
+                </w14:scene3d>
+              </w:rPr>
+              <w:t>3.3</w:t>
+            </w:r>
+            <w:r>
+              <w:rPr>
+                <w:rFonts w:eastAsiaTheme="minorEastAsia"/>
+                <w:noProof/>
+                <w:sz w:val="22"/>
+                <w:szCs w:val="22"/>
+                <w:lang w:eastAsia="de-DE"/>
+              </w:rPr>
+              <w:tab/>
+            </w:r>
+            <w:r>
+              <w:rPr>
+                <w:rStyle w:val="Hyperlink"/>
+                <w:noProof/>
+              </w:rPr>
+              <w:t>Software-Architektur</w:t>
+            </w:r>
+            <w:r>
+              <w:rPr>
+                <w:noProof/>
+                <w:webHidden/>
+              </w:rPr>
+              <w:tab/>
+            </w:r>
+            <w:r>
+              <w:rPr>
+                <w:noProof/>
+                <w:webHidden/>
+              </w:rPr>
+              <w:fldChar w:fldCharType="begin"/>
+            </w:r>
+            <w:r>
+              <w:rPr>
+                <w:noProof/>
+                <w:webHidden/>
+              </w:rPr>
+              <w:instrText xml:space="preserve"> PAGEREF _Toc351212843 \h </w:instrText>
+            </w:r>
+            <w:r>
+              <w:rPr>
+                <w:noProof/>
+                <w:webHidden/>
+              </w:rPr>
+            </w:r>
+            <w:r>
+              <w:rPr>
+                <w:noProof/>
+                <w:webHidden/>
+              </w:rPr>
+              <w:fldChar w:fldCharType="separate"/>
+            </w:r>
+            <w:r>
+              <w:rPr>
+                <w:noProof/>
+                <w:webHidden/>
+              </w:rPr>
+              <w:t>5</w:t>
+            </w:r>
+            <w:r>
+              <w:rPr>
+                <w:noProof/>
+                <w:webHidden/>
+              </w:rPr>
+              <w:fldChar w:fldCharType="end"/>
+            </w:r>
+          </w:hyperlink>
+        </w:p>
+        <w:p>
+          <w:pPr>
+            <w:pStyle w:val="Verzeichnis2"/>
+            <w:tabs>
+              <w:tab w:val="left" w:pos="880"/>
+              <w:tab w:val="right" w:leader="dot" w:pos="8777"/>
+            </w:tabs>
+            <w:rPr>
+              <w:rFonts w:eastAsiaTheme="minorEastAsia"/>
+              <w:noProof/>
+              <w:sz w:val="22"/>
+              <w:szCs w:val="22"/>
+              <w:lang w:eastAsia="de-DE"/>
+            </w:rPr>
+          </w:pPr>
+          <w:hyperlink w:anchor="_Toc351212844" w:history="1">
+            <w:r>
+              <w:rPr>
+                <w:rStyle w:val="Hyperlink"/>
+                <w:noProof/>
+                <w14:scene3d>
+                  <w14:camera w14:prst="orthographicFront"/>
+                  <w14:lightRig w14:rig="threePt" w14:dir="t">
+                    <w14:rot w14:lat="0" w14:lon="0" w14:rev="0"/>
+                  </w14:lightRig>
+                </w14:scene3d>
+              </w:rPr>
+              <w:t>3.4</w:t>
+            </w:r>
+            <w:r>
+              <w:rPr>
+                <w:rFonts w:eastAsiaTheme="minorEastAsia"/>
+                <w:noProof/>
+                <w:sz w:val="22"/>
+                <w:szCs w:val="22"/>
+                <w:lang w:eastAsia="de-DE"/>
+              </w:rPr>
+              <w:tab/>
+            </w:r>
+            <w:r>
+              <w:rPr>
+                <w:rStyle w:val="Hyperlink"/>
+                <w:noProof/>
+              </w:rPr>
+              <w:t>User Interface</w:t>
+            </w:r>
+            <w:r>
+              <w:rPr>
+                <w:noProof/>
+                <w:webHidden/>
+              </w:rPr>
+              <w:tab/>
+            </w:r>
+            <w:r>
+              <w:rPr>
+                <w:noProof/>
+                <w:webHidden/>
+              </w:rPr>
+              <w:fldChar w:fldCharType="begin"/>
+            </w:r>
+            <w:r>
+              <w:rPr>
+                <w:noProof/>
+                <w:webHidden/>
+              </w:rPr>
+              <w:instrText xml:space="preserve"> PAGEREF _Toc351212844 \h </w:instrText>
+            </w:r>
+            <w:r>
+              <w:rPr>
+                <w:noProof/>
+                <w:webHidden/>
+              </w:rPr>
+            </w:r>
+            <w:r>
+              <w:rPr>
+                <w:noProof/>
+                <w:webHidden/>
+              </w:rPr>
+              <w:fldChar w:fldCharType="separate"/>
+            </w:r>
+            <w:r>
+              <w:rPr>
+                <w:noProof/>
+                <w:webHidden/>
+              </w:rPr>
+              <w:t>5</w:t>
+            </w:r>
+            <w:r>
+              <w:rPr>
+                <w:noProof/>
+                <w:webHidden/>
+              </w:rPr>
+              <w:fldChar w:fldCharType="end"/>
+            </w:r>
+          </w:hyperlink>
+        </w:p>
+        <w:p>
+          <w:pPr>
+            <w:pStyle w:val="Verzeichnis1"/>
+            <w:rPr>
+              <w:rFonts w:eastAsiaTheme="minorEastAsia"/>
+              <w:noProof/>
+              <w:sz w:val="22"/>
+              <w:szCs w:val="22"/>
+              <w:lang w:eastAsia="de-DE"/>
+            </w:rPr>
+          </w:pPr>
+          <w:hyperlink w:anchor="_Toc351212845" w:history="1">
+            <w:r>
+              <w:rPr>
+                <w:rStyle w:val="Hyperlink"/>
+                <w:noProof/>
+                <w14:scene3d>
+                  <w14:camera w14:prst="orthographicFront"/>
+                  <w14:lightRig w14:rig="threePt" w14:dir="t">
+                    <w14:rot w14:lat="0" w14:lon="0" w14:rev="0"/>
+                  </w14:lightRig>
+                </w14:scene3d>
+              </w:rPr>
+              <w:t>4.</w:t>
+            </w:r>
+            <w:r>
+              <w:rPr>
+                <w:rFonts w:eastAsiaTheme="minorEastAsia"/>
+                <w:noProof/>
+                <w:sz w:val="22"/>
+                <w:szCs w:val="22"/>
+                <w:lang w:eastAsia="de-DE"/>
+              </w:rPr>
+              <w:tab/>
+            </w:r>
+            <w:r>
+              <w:rPr>
+                <w:rStyle w:val="Hyperlink"/>
+                <w:noProof/>
+              </w:rPr>
+              <w:t>Zusammenfassung und Ausblick</w:t>
+            </w:r>
+            <w:r>
+              <w:rPr>
+                <w:noProof/>
+                <w:webHidden/>
+              </w:rPr>
+              <w:tab/>
+            </w:r>
+            <w:r>
+              <w:rPr>
+                <w:noProof/>
+                <w:webHidden/>
+              </w:rPr>
+              <w:fldChar w:fldCharType="begin"/>
+            </w:r>
+            <w:r>
+              <w:rPr>
+                <w:noProof/>
+                <w:webHidden/>
+              </w:rPr>
+              <w:instrText xml:space="preserve"> PAGEREF _Toc351212845 \h </w:instrText>
+            </w:r>
+            <w:r>
+              <w:rPr>
+                <w:noProof/>
+                <w:webHidden/>
+              </w:rPr>
+            </w:r>
+            <w:r>
+              <w:rPr>
+                <w:noProof/>
+                <w:webHidden/>
+              </w:rPr>
+              <w:fldChar w:fldCharType="separate"/>
+            </w:r>
+            <w:r>
+              <w:rPr>
+                <w:noProof/>
+                <w:webHidden/>
+              </w:rPr>
+              <w:t>6</w:t>
+            </w:r>
+            <w:r>
+              <w:rPr>
+                <w:noProof/>
+                <w:webHidden/>
+              </w:rPr>
+              <w:fldChar w:fldCharType="end"/>
+            </w:r>
+          </w:hyperlink>
+        </w:p>
+        <w:p>
+          <w:pPr>
+            <w:pStyle w:val="Verzeichnis2"/>
+            <w:tabs>
+              <w:tab w:val="left" w:pos="880"/>
+              <w:tab w:val="right" w:leader="dot" w:pos="8777"/>
+            </w:tabs>
+            <w:rPr>
+              <w:rFonts w:eastAsiaTheme="minorEastAsia"/>
+              <w:noProof/>
+              <w:sz w:val="22"/>
+              <w:szCs w:val="22"/>
+              <w:lang w:eastAsia="de-DE"/>
+            </w:rPr>
+          </w:pPr>
+          <w:hyperlink w:anchor="_Toc351212846" w:history="1">
+            <w:r>
+              <w:rPr>
+                <w:rStyle w:val="Hyperlink"/>
+                <w:noProof/>
+                <w14:scene3d>
+                  <w14:camera w14:prst="orthographicFront"/>
+                  <w14:lightRig w14:rig="threePt" w14:dir="t">
+                    <w14:rot w14:lat="0" w14:lon="0" w14:rev="0"/>
+                  </w14:lightRig>
+                </w14:scene3d>
+              </w:rPr>
+              <w:t>4.1</w:t>
+            </w:r>
+            <w:r>
+              <w:rPr>
+                <w:rFonts w:eastAsiaTheme="minorEastAsia"/>
+                <w:noProof/>
+                <w:sz w:val="22"/>
+                <w:szCs w:val="22"/>
+                <w:lang w:eastAsia="de-DE"/>
+              </w:rPr>
+              <w:tab/>
+            </w:r>
+            <w:r>
+              <w:rPr>
+                <w:rStyle w:val="Hyperlink"/>
+                <w:noProof/>
+              </w:rPr>
+              <w:t>Offene Punkte</w:t>
+            </w:r>
+            <w:r>
+              <w:rPr>
+                <w:noProof/>
+                <w:webHidden/>
+              </w:rPr>
+              <w:tab/>
+            </w:r>
+            <w:r>
+              <w:rPr>
+                <w:noProof/>
+                <w:webHidden/>
+              </w:rPr>
+              <w:fldChar w:fldCharType="begin"/>
+            </w:r>
+            <w:r>
+              <w:rPr>
+                <w:noProof/>
+                <w:webHidden/>
+              </w:rPr>
+              <w:instrText xml:space="preserve"> PAGEREF _Toc351212846 \h </w:instrText>
+            </w:r>
+            <w:r>
+              <w:rPr>
+                <w:noProof/>
+                <w:webHidden/>
+              </w:rPr>
+            </w:r>
+            <w:r>
+              <w:rPr>
+                <w:noProof/>
+                <w:webHidden/>
+              </w:rPr>
+              <w:fldChar w:fldCharType="separate"/>
+            </w:r>
+            <w:r>
+              <w:rPr>
+                <w:noProof/>
+                <w:webHidden/>
+              </w:rPr>
+              <w:t>6</w:t>
+            </w:r>
+            <w:r>
+              <w:rPr>
+                <w:noProof/>
+                <w:webHidden/>
+              </w:rPr>
+              <w:fldChar w:fldCharType="end"/>
+            </w:r>
+          </w:hyperlink>
+        </w:p>
+        <w:p>
+          <w:pPr>
+            <w:pStyle w:val="Verzeichnis2"/>
+            <w:tabs>
+              <w:tab w:val="left" w:pos="880"/>
+              <w:tab w:val="right" w:leader="dot" w:pos="8777"/>
+            </w:tabs>
+            <w:rPr>
+              <w:rFonts w:eastAsiaTheme="minorEastAsia"/>
+              <w:noProof/>
+              <w:sz w:val="22"/>
+              <w:szCs w:val="22"/>
+              <w:lang w:eastAsia="de-DE"/>
+            </w:rPr>
+          </w:pPr>
+          <w:hyperlink w:anchor="_Toc351212847" w:history="1">
+            <w:r>
+              <w:rPr>
+                <w:rStyle w:val="Hyperlink"/>
+                <w:noProof/>
+                <w14:scene3d>
+                  <w14:camera w14:prst="orthographicFront"/>
+                  <w14:lightRig w14:rig="threePt" w14:dir="t">
+                    <w14:rot w14:lat="0" w14:lon="0" w14:rev="0"/>
+                  </w14:lightRig>
+                </w14:scene3d>
+              </w:rPr>
+              <w:t>4.2</w:t>
+            </w:r>
+            <w:r>
+              <w:rPr>
+                <w:rFonts w:eastAsiaTheme="minorEastAsia"/>
+                <w:noProof/>
+                <w:sz w:val="22"/>
+                <w:szCs w:val="22"/>
+                <w:lang w:eastAsia="de-DE"/>
+              </w:rPr>
+              <w:tab/>
+            </w:r>
+            <w:r>
+              <w:rPr>
+                <w:rStyle w:val="Hyperlink"/>
+                <w:noProof/>
+              </w:rPr>
+              <w:t>Verbesserungsmöglichkeiten</w:t>
+            </w:r>
+            <w:r>
+              <w:rPr>
+                <w:noProof/>
+                <w:webHidden/>
+              </w:rPr>
+              <w:tab/>
+            </w:r>
+            <w:r>
+              <w:rPr>
+                <w:noProof/>
+                <w:webHidden/>
+              </w:rPr>
+              <w:fldChar w:fldCharType="begin"/>
+            </w:r>
+            <w:r>
+              <w:rPr>
+                <w:noProof/>
+                <w:webHidden/>
+              </w:rPr>
+              <w:instrText xml:space="preserve"> PAGEREF _Toc351212847 \h </w:instrText>
+            </w:r>
+            <w:r>
+              <w:rPr>
+                <w:noProof/>
+                <w:webHidden/>
+              </w:rPr>
+            </w:r>
+            <w:r>
+              <w:rPr>
+                <w:noProof/>
+                <w:webHidden/>
+              </w:rPr>
+              <w:fldChar w:fldCharType="separate"/>
+            </w:r>
+            <w:r>
+              <w:rPr>
+                <w:noProof/>
+                <w:webHidden/>
+              </w:rPr>
+              <w:t>6</w:t>
             </w:r>
             <w:r>
               <w:rPr>
@@ -1957,7 +2641,7 @@
       <w:pPr>
         <w:pStyle w:val="berschrift1"/>
       </w:pPr>
-      <w:bookmarkStart w:id="0" w:name="_Toc350453766"/>
+      <w:bookmarkStart w:id="1" w:name="_Toc351212828"/>
       <w:r>
         <w:lastRenderedPageBreak/>
         <w:t>E</w:t>
@@ -1968,7 +2652,7 @@
       <w:r>
         <w:t xml:space="preserve"> und Motivation</w:t>
       </w:r>
-      <w:bookmarkEnd w:id="0"/>
+      <w:bookmarkEnd w:id="1"/>
     </w:p>
     <w:p>
       <w:r>
@@ -2013,11 +2697,11 @@
       <w:pPr>
         <w:pStyle w:val="berschrift2"/>
       </w:pPr>
-      <w:bookmarkStart w:id="1" w:name="_Toc350453767"/>
+      <w:bookmarkStart w:id="2" w:name="_Toc351212829"/>
       <w:r>
         <w:t>Zielsetzung</w:t>
       </w:r>
-      <w:bookmarkEnd w:id="1"/>
+      <w:bookmarkEnd w:id="2"/>
     </w:p>
     <w:p>
       <w:r>
@@ -2090,32 +2774,32 @@
       <w:pPr>
         <w:pStyle w:val="berschrift2"/>
       </w:pPr>
-      <w:bookmarkStart w:id="2" w:name="_Toc350453768"/>
+      <w:bookmarkStart w:id="3" w:name="_Toc351212830"/>
       <w:r>
         <w:t>Wirtschaftliche Aspekte</w:t>
-      </w:r>
-      <w:bookmarkEnd w:id="2"/>
-    </w:p>
-    <w:p>
-      <w:r>
-        <w:t>Die Zeit zur Erstellung eines Sitzplans bedeutet für den Lehrer in der Regel einen Aufwand von etwa einer Stunde. Je nach Verhalten der Klasse oder Eignung des Sitzplans ist dieser Vorgang mehrmals pro Schuljahr notwendig. Diese Zeit könnte effektiver zur besseren Vorbereitung des Unterrichts verwendet werden.</w:t>
-      </w:r>
-    </w:p>
-    <w:p>
-      <w:pPr>
-        <w:pStyle w:val="berschrift2"/>
-      </w:pPr>
-      <w:bookmarkStart w:id="3" w:name="_Toc350453769"/>
-      <w:r>
-        <w:t>Gliederung der Arbei</w:t>
-      </w:r>
-      <w:r>
-        <w:t>t</w:t>
       </w:r>
       <w:bookmarkEnd w:id="3"/>
     </w:p>
     <w:p>
       <w:r>
+        <w:t>Die Zeit zur Erstellung eines Sitzplans bedeutet für den Lehrer in der Regel einen Aufwand von etwa einer Stunde. Je nach Verhalten der Klasse oder Eignung des Sitzplans ist dieser Vorgang mehrmals pro Schuljahr notwendig. Diese Zeit könnte effektiver zur besseren Vorbereitung des Unterrichts verwendet werden.</w:t>
+      </w:r>
+    </w:p>
+    <w:p>
+      <w:pPr>
+        <w:pStyle w:val="berschrift2"/>
+      </w:pPr>
+      <w:bookmarkStart w:id="4" w:name="_Toc351212831"/>
+      <w:r>
+        <w:t>Gliederung der Arbei</w:t>
+      </w:r>
+      <w:r>
+        <w:t>t</w:t>
+      </w:r>
+      <w:bookmarkEnd w:id="4"/>
+    </w:p>
+    <w:p>
+      <w:r>
         <w:t xml:space="preserve">Diese Arbeit ist grob in zwei Teile unterteilt. Das Kapitel </w:t>
       </w:r>
       <w:r>
@@ -2193,9 +2877,9 @@
       <w:pPr>
         <w:pStyle w:val="berschrift1"/>
       </w:pPr>
-      <w:bookmarkStart w:id="4" w:name="_Ref350362010"/>
-      <w:bookmarkStart w:id="5" w:name="_Ref350362011"/>
-      <w:bookmarkStart w:id="6" w:name="_Toc350453770"/>
+      <w:bookmarkStart w:id="5" w:name="_Ref350362010"/>
+      <w:bookmarkStart w:id="6" w:name="_Ref350362011"/>
+      <w:bookmarkStart w:id="7" w:name="_Toc351212832"/>
       <w:r>
         <w:lastRenderedPageBreak/>
         <w:t>Grundlagen</w:t>
@@ -2206,9 +2890,9 @@
       <w:r>
         <w:t>Evolutionäre Algorithmen</w:t>
       </w:r>
-      <w:bookmarkEnd w:id="4"/>
       <w:bookmarkEnd w:id="5"/>
       <w:bookmarkEnd w:id="6"/>
+      <w:bookmarkEnd w:id="7"/>
     </w:p>
     <w:p>
       <w:r>
@@ -2431,13 +3115,7 @@
     </w:p>
     <w:p>
       <w:r>
-        <w:t xml:space="preserve">Diese Überlegung wird nun auf das gestellte Problem übertragen. Der Genotyp wird </w:t>
-      </w:r>
-      <w:r>
-        <w:t>im Folgenden auch aus Repräsentation bezeichnet</w:t>
-      </w:r>
-      <w:r>
-        <w:t xml:space="preserve"> und in Kapitel </w:t>
+        <w:t xml:space="preserve">Diese Überlegung wird nun auf das gestellte Problem übertragen. Der Genotyp wird im Folgenden auch aus Repräsentation bezeichnet und in Kapitel </w:t>
       </w:r>
       <w:r>
         <w:fldChar w:fldCharType="begin"/>
@@ -2523,92 +3201,88 @@
         <w:fldChar w:fldCharType="separate"/>
       </w:r>
       <w:r>
+        <w:t>2.6</w:t>
+      </w:r>
+      <w:r>
+        <w:fldChar w:fldCharType="end"/>
+      </w:r>
+      <w:r>
+        <w:t xml:space="preserve">, </w:t>
+      </w:r>
+      <w:r>
+        <w:fldChar w:fldCharType="begin"/>
+      </w:r>
+      <w:r>
+        <w:instrText xml:space="preserve"> REF _Ref350706872 \r \h </w:instrText>
+      </w:r>
+      <w:r>
+        <w:fldChar w:fldCharType="separate"/>
+      </w:r>
+      <w:r>
+        <w:t>2.5</w:t>
+      </w:r>
+      <w:r>
+        <w:fldChar w:fldCharType="end"/>
+      </w:r>
+      <w:r>
+        <w:t xml:space="preserve"> und </w:t>
+      </w:r>
+      <w:r>
+        <w:fldChar w:fldCharType="begin"/>
+      </w:r>
+      <w:r>
+        <w:instrText xml:space="preserve"> REF _Ref350706874 \r \h </w:instrText>
+      </w:r>
+      <w:r>
+        <w:fldChar w:fldCharType="separate"/>
+      </w:r>
+      <w:r>
         <w:t>2.4</w:t>
       </w:r>
       <w:r>
         <w:fldChar w:fldCharType="end"/>
       </w:r>
       <w:r>
-        <w:t xml:space="preserve">, </w:t>
+        <w:t xml:space="preserve"> beschreiben die Mutation, Reproduktion und Selekt</w:t>
+      </w:r>
+      <w:r>
+        <w:t>i</w:t>
+      </w:r>
+      <w:r>
+        <w:t xml:space="preserve">on im Kontext der gestellten Aufgabe. Abschließend beschreibt der letzte Abschnitt </w:t>
       </w:r>
       <w:r>
         <w:fldChar w:fldCharType="begin"/>
       </w:r>
       <w:r>
-        <w:instrText xml:space="preserve"> REF _Ref350706872 \r \h </w:instrText>
+        <w:instrText xml:space="preserve"> REF _Ref350706876 \r \h </w:instrText>
       </w:r>
       <w:r>
         <w:fldChar w:fldCharType="separate"/>
       </w:r>
       <w:r>
-        <w:t>2.5</w:t>
+        <w:t>2.7</w:t>
       </w:r>
       <w:r>
         <w:fldChar w:fldCharType="end"/>
       </w:r>
       <w:r>
-        <w:t xml:space="preserve"> und </w:t>
-      </w:r>
-      <w:r>
-        <w:fldChar w:fldCharType="begin"/>
-      </w:r>
-      <w:r>
-        <w:instrText xml:space="preserve"> REF _Ref350706874 \r \h </w:instrText>
-      </w:r>
-      <w:r>
-        <w:fldChar w:fldCharType="separate"/>
-      </w:r>
-      <w:r>
-        <w:t>2.6</w:t>
-      </w:r>
-      <w:r>
-        <w:fldChar w:fldCharType="end"/>
-      </w:r>
-      <w:r>
-        <w:t xml:space="preserve"> beschreiben die Mutation, Reproduktion und Selekt</w:t>
-      </w:r>
-      <w:r>
-        <w:t>i</w:t>
-      </w:r>
-      <w:r>
-        <w:t xml:space="preserve">on im Kontext der gestellten Aufgabe. Abschließend beschreibt der letzte Abschnitt </w:t>
-      </w:r>
-      <w:r>
-        <w:fldChar w:fldCharType="begin"/>
-      </w:r>
-      <w:r>
-        <w:instrText xml:space="preserve"> REF _Ref350706876 \r \h </w:instrText>
-      </w:r>
-      <w:r>
-        <w:fldChar w:fldCharType="separate"/>
-      </w:r>
-      <w:r>
-        <w:t>2.7</w:t>
-      </w:r>
-      <w:r>
-        <w:fldChar w:fldCharType="end"/>
-      </w:r>
-      <w:r>
-        <w:t xml:space="preserve"> das Ende dieses Iterativen Pr</w:t>
-      </w:r>
-      <w:r>
-        <w:t>o</w:t>
-      </w:r>
-      <w:r>
-        <w:t xml:space="preserve">zesses. </w:t>
+        <w:t xml:space="preserve"> das Ende dieses Iterativen Prozesses. </w:t>
       </w:r>
     </w:p>
     <w:p>
       <w:pPr>
         <w:pStyle w:val="berschrift2"/>
       </w:pPr>
-      <w:bookmarkStart w:id="7" w:name="_Ref350706697"/>
+      <w:bookmarkStart w:id="8" w:name="_Ref350706697"/>
+      <w:bookmarkStart w:id="9" w:name="_Toc351212833"/>
       <w:proofErr w:type="spellStart"/>
       <w:r>
         <w:lastRenderedPageBreak/>
         <w:t>Representation</w:t>
       </w:r>
-      <w:bookmarkEnd w:id="7"/>
+      <w:bookmarkEnd w:id="8"/>
+      <w:bookmarkEnd w:id="9"/>
       <w:proofErr w:type="spellEnd"/>
     </w:p>
     <w:p>
@@ -2623,222 +3297,236 @@
       <w:pPr>
         <w:pStyle w:val="berschrift2"/>
       </w:pPr>
-      <w:bookmarkStart w:id="8" w:name="_Ref350706864"/>
+      <w:bookmarkStart w:id="10" w:name="_Ref350706864"/>
+      <w:bookmarkStart w:id="11" w:name="_Toc351212834"/>
       <w:proofErr w:type="spellStart"/>
       <w:r>
         <w:t>Greedy</w:t>
       </w:r>
-      <w:bookmarkEnd w:id="8"/>
+      <w:bookmarkEnd w:id="10"/>
+      <w:bookmarkEnd w:id="11"/>
       <w:proofErr w:type="spellEnd"/>
     </w:p>
     <w:p>
       <w:pPr>
         <w:pStyle w:val="berschrift2"/>
       </w:pPr>
-      <w:bookmarkStart w:id="9" w:name="_Ref350706866"/>
-      <w:bookmarkStart w:id="10" w:name="_GoBack"/>
+      <w:bookmarkStart w:id="12" w:name="_Ref350706866"/>
+      <w:bookmarkStart w:id="13" w:name="_Toc351212835"/>
       <w:r>
         <w:t>F</w:t>
       </w:r>
       <w:r>
         <w:t>itness-Funktion</w:t>
       </w:r>
-      <w:bookmarkEnd w:id="9"/>
-    </w:p>
-    <w:p>
-      <w:pPr>
-        <w:pStyle w:val="berschrift2"/>
-      </w:pPr>
-      <w:bookmarkStart w:id="11" w:name="_Ref350706874"/>
-      <w:bookmarkEnd w:id="10"/>
-      <w:r>
-        <w:t>Mutationsoperatoren</w:t>
-      </w:r>
-      <w:bookmarkEnd w:id="11"/>
-      <w:r>
-        <w:t xml:space="preserve"> </w:t>
-      </w:r>
-    </w:p>
-    <w:p>
-      <w:pPr>
-        <w:pStyle w:val="berschrift2"/>
-      </w:pPr>
-      <w:bookmarkStart w:id="12" w:name="_Ref350706872"/>
-      <w:r>
-        <w:t>Reproduktion</w:t>
-      </w:r>
       <w:bookmarkEnd w:id="12"/>
-    </w:p>
-    <w:p>
-      <w:pPr>
-        <w:pStyle w:val="berschrift2"/>
-      </w:pPr>
-      <w:bookmarkStart w:id="13" w:name="_Ref350706868"/>
-      <w:r>
-        <w:t>Selektion</w:t>
-      </w:r>
       <w:bookmarkEnd w:id="13"/>
     </w:p>
     <w:p>
       <w:pPr>
         <w:pStyle w:val="berschrift2"/>
       </w:pPr>
-      <w:bookmarkStart w:id="14" w:name="_Ref350706876"/>
-      <w:r>
-        <w:t>Haltebedingung</w:t>
+      <w:bookmarkStart w:id="14" w:name="_Ref350706874"/>
+      <w:bookmarkStart w:id="15" w:name="_Toc351212836"/>
+      <w:r>
+        <w:t>Mutationsoperatoren</w:t>
       </w:r>
       <w:bookmarkEnd w:id="14"/>
+      <w:bookmarkEnd w:id="15"/>
+      <w:r>
+        <w:t xml:space="preserve"> </w:t>
+      </w:r>
     </w:p>
     <w:p>
       <w:pPr>
-        <w:pStyle w:val="berschrift1"/>
-      </w:pPr>
-      <w:bookmarkStart w:id="15" w:name="_Ref350362014"/>
-      <w:bookmarkStart w:id="16" w:name="_Toc350453771"/>
-      <w:r>
-        <w:lastRenderedPageBreak/>
-        <w:t>Implementierung</w:t>
-      </w:r>
-      <w:bookmarkEnd w:id="15"/>
+        <w:pStyle w:val="berschrift2"/>
+      </w:pPr>
+      <w:bookmarkStart w:id="16" w:name="_Ref350706872"/>
+      <w:bookmarkStart w:id="17" w:name="_Toc351212837"/>
+      <w:r>
+        <w:t>Reproduktion</w:t>
+      </w:r>
       <w:bookmarkEnd w:id="16"/>
+      <w:bookmarkEnd w:id="17"/>
     </w:p>
     <w:p>
       <w:pPr>
         <w:pStyle w:val="berschrift2"/>
       </w:pPr>
-      <w:bookmarkStart w:id="17" w:name="_Toc350453772"/>
-      <w:r>
-        <w:t>Software</w:t>
-      </w:r>
-      <w:bookmarkEnd w:id="17"/>
-      <w:r>
-        <w:t xml:space="preserve"> </w:t>
-      </w:r>
-    </w:p>
-    <w:p>
-      <w:proofErr w:type="spellStart"/>
-      <w:r>
-        <w:t>Eclipse</w:t>
-      </w:r>
-      <w:proofErr w:type="spellEnd"/>
-      <w:r>
-        <w:t xml:space="preserve">, </w:t>
-      </w:r>
-      <w:proofErr w:type="spellStart"/>
-      <w:r>
-        <w:t>Git</w:t>
-      </w:r>
-      <w:proofErr w:type="spellEnd"/>
-      <w:r>
-        <w:t xml:space="preserve">, </w:t>
-      </w:r>
-      <w:proofErr w:type="spellStart"/>
-      <w:r>
-        <w:t>JUnit</w:t>
-      </w:r>
-      <w:proofErr w:type="spellEnd"/>
-      <w:r>
-        <w:t>, Swing</w:t>
-      </w:r>
-    </w:p>
-    <w:p>
-      <w:pPr>
-        <w:pStyle w:val="berschrift2"/>
-      </w:pPr>
-      <w:bookmarkStart w:id="18" w:name="_Toc350453773"/>
-      <w:r>
-        <w:t>Entwicklungsumgebung</w:t>
+      <w:bookmarkStart w:id="18" w:name="_Ref350706868"/>
+      <w:bookmarkStart w:id="19" w:name="_Toc351212838"/>
+      <w:r>
+        <w:t>Selektion</w:t>
       </w:r>
       <w:bookmarkEnd w:id="18"/>
-      <w:r>
-        <w:t xml:space="preserve"> </w:t>
-      </w:r>
-    </w:p>
-    <w:p>
-      <w:proofErr w:type="spellStart"/>
-      <w:r>
-        <w:t>Eclipse</w:t>
-      </w:r>
-      <w:proofErr w:type="spellEnd"/>
-      <w:r>
-        <w:t xml:space="preserve">, </w:t>
-      </w:r>
-      <w:proofErr w:type="spellStart"/>
-      <w:r>
-        <w:t>Git</w:t>
-      </w:r>
-      <w:proofErr w:type="spellEnd"/>
-      <w:r>
-        <w:t xml:space="preserve">, </w:t>
-      </w:r>
-      <w:proofErr w:type="spellStart"/>
-      <w:r>
-        <w:t>JUnit</w:t>
-      </w:r>
-      <w:proofErr w:type="spellEnd"/>
-      <w:r>
-        <w:t>, Swing</w:t>
-      </w:r>
-    </w:p>
-    <w:p>
-      <w:pPr>
-        <w:pStyle w:val="berschrift2"/>
-      </w:pPr>
-      <w:bookmarkStart w:id="19" w:name="_Toc350453774"/>
-      <w:r>
-        <w:t>Software-</w:t>
-      </w:r>
-      <w:r>
-        <w:t>Architektu</w:t>
-      </w:r>
-      <w:r>
-        <w:t>r</w:t>
-      </w:r>
-    </w:p>
-    <w:p>
-      <w:pPr>
-        <w:pStyle w:val="berschrift2"/>
-      </w:pPr>
-      <w:r>
-        <w:t>User Interface</w:t>
-      </w:r>
       <w:bookmarkEnd w:id="19"/>
     </w:p>
     <w:p>
       <w:pPr>
-        <w:pStyle w:val="berschrift1"/>
-      </w:pPr>
-      <w:bookmarkStart w:id="20" w:name="_Ref350362087"/>
-      <w:bookmarkStart w:id="21" w:name="_Toc350453776"/>
-      <w:r>
-        <w:lastRenderedPageBreak/>
-        <w:t>Zusammenfassung und Ausblick</w:t>
+        <w:pStyle w:val="berschrift2"/>
+      </w:pPr>
+      <w:bookmarkStart w:id="20" w:name="_Ref350706876"/>
+      <w:bookmarkStart w:id="21" w:name="_Toc351212839"/>
+      <w:r>
+        <w:t>Haltebedingung</w:t>
       </w:r>
       <w:bookmarkEnd w:id="20"/>
       <w:bookmarkEnd w:id="21"/>
     </w:p>
     <w:p>
       <w:pPr>
-        <w:pStyle w:val="berschrift2"/>
-      </w:pPr>
-      <w:bookmarkStart w:id="22" w:name="_Toc350453777"/>
-      <w:r>
-        <w:t>Offene Punkte</w:t>
+        <w:pStyle w:val="berschrift1"/>
+      </w:pPr>
+      <w:bookmarkStart w:id="22" w:name="_Ref350362014"/>
+      <w:bookmarkStart w:id="23" w:name="_Toc351212840"/>
+      <w:r>
+        <w:lastRenderedPageBreak/>
+        <w:t>Implementierung</w:t>
       </w:r>
       <w:bookmarkEnd w:id="22"/>
+      <w:bookmarkEnd w:id="23"/>
     </w:p>
     <w:p>
-      <w:r>
-        <w:t>Dieses Kapitel soll aufzeigen welche Teilaspekte des Projekts im Sinne der Anforderungen nicht optimal gelöst werden konnten.</w:t>
+      <w:pPr>
+        <w:pStyle w:val="berschrift2"/>
+      </w:pPr>
+      <w:bookmarkStart w:id="24" w:name="_Toc351212841"/>
+      <w:r>
+        <w:t>Software</w:t>
+      </w:r>
+      <w:bookmarkEnd w:id="24"/>
+      <w:r>
+        <w:t xml:space="preserve"> </w:t>
       </w:r>
     </w:p>
     <w:p>
+      <w:proofErr w:type="spellStart"/>
+      <w:r>
+        <w:t>Eclipse</w:t>
+      </w:r>
+      <w:proofErr w:type="spellEnd"/>
+      <w:r>
+        <w:t xml:space="preserve">, </w:t>
+      </w:r>
+      <w:proofErr w:type="spellStart"/>
+      <w:r>
+        <w:t>Git</w:t>
+      </w:r>
+      <w:proofErr w:type="spellEnd"/>
+      <w:r>
+        <w:t xml:space="preserve">, </w:t>
+      </w:r>
+      <w:proofErr w:type="spellStart"/>
+      <w:r>
+        <w:t>JUnit</w:t>
+      </w:r>
+      <w:proofErr w:type="spellEnd"/>
+      <w:r>
+        <w:t>, Swing</w:t>
+      </w:r>
+    </w:p>
+    <w:p>
       <w:pPr>
         <w:pStyle w:val="berschrift2"/>
       </w:pPr>
+      <w:bookmarkStart w:id="25" w:name="_Toc351212842"/>
+      <w:r>
+        <w:t>Entwicklungsumgebung</w:t>
+      </w:r>
+      <w:bookmarkEnd w:id="25"/>
+      <w:r>
+        <w:t xml:space="preserve"> </w:t>
+      </w:r>
+    </w:p>
+    <w:p>
+      <w:proofErr w:type="spellStart"/>
+      <w:r>
+        <w:t>Eclipse</w:t>
+      </w:r>
+      <w:proofErr w:type="spellEnd"/>
+      <w:r>
+        <w:t xml:space="preserve">, </w:t>
+      </w:r>
+      <w:proofErr w:type="spellStart"/>
+      <w:r>
+        <w:t>Git</w:t>
+      </w:r>
+      <w:proofErr w:type="spellEnd"/>
+      <w:r>
+        <w:t xml:space="preserve">, </w:t>
+      </w:r>
+      <w:proofErr w:type="spellStart"/>
+      <w:r>
+        <w:t>JUnit</w:t>
+      </w:r>
+      <w:proofErr w:type="spellEnd"/>
+      <w:r>
+        <w:t>, Swing</w:t>
+      </w:r>
+    </w:p>
+    <w:p>
+      <w:pPr>
+        <w:pStyle w:val="berschrift2"/>
+      </w:pPr>
+      <w:bookmarkStart w:id="26" w:name="_Toc351212843"/>
+      <w:r>
+        <w:t>Software-</w:t>
+      </w:r>
+      <w:r>
+        <w:t>Architektu</w:t>
+      </w:r>
+      <w:r>
+        <w:t>r</w:t>
+      </w:r>
+      <w:bookmarkEnd w:id="26"/>
+    </w:p>
+    <w:p>
+      <w:pPr>
+        <w:pStyle w:val="berschrift2"/>
+      </w:pPr>
+      <w:bookmarkStart w:id="27" w:name="_Toc351212844"/>
+      <w:r>
+        <w:t>User Interface</w:t>
+      </w:r>
+      <w:bookmarkEnd w:id="27"/>
+    </w:p>
+    <w:p>
+      <w:pPr>
+        <w:pStyle w:val="berschrift1"/>
+      </w:pPr>
+      <w:bookmarkStart w:id="28" w:name="_Ref350362087"/>
+      <w:bookmarkStart w:id="29" w:name="_Toc351212845"/>
+      <w:r>
+        <w:lastRenderedPageBreak/>
+        <w:t>Zusammenfassung und Ausblick</w:t>
+      </w:r>
+      <w:bookmarkEnd w:id="28"/>
+      <w:bookmarkEnd w:id="29"/>
+    </w:p>
+    <w:p>
+      <w:pPr>
+        <w:pStyle w:val="berschrift2"/>
+      </w:pPr>
+      <w:bookmarkStart w:id="30" w:name="_Toc351212846"/>
+      <w:r>
+        <w:t>Offene Punkte</w:t>
+      </w:r>
+      <w:bookmarkEnd w:id="30"/>
+    </w:p>
+    <w:p>
+      <w:r>
+        <w:t>Dieses Kapitel soll aufzeigen welche Teilaspekte des Projekts im Sinne der Anforderungen nicht optimal gelöst werden konnten.</w:t>
+      </w:r>
+    </w:p>
+    <w:p>
+      <w:pPr>
+        <w:pStyle w:val="berschrift2"/>
+      </w:pPr>
+      <w:bookmarkStart w:id="31" w:name="_Toc351212847"/>
       <w:r>
         <w:t>Verbesserungsmöglichkeiten</w:t>
       </w:r>
+      <w:bookmarkEnd w:id="31"/>
     </w:p>
     <w:p>
       <w:r>
@@ -2968,16 +3656,31 @@
           <w:tab w:val="right" w:leader="dot" w:pos="8777"/>
         </w:tabs>
       </w:pPr>
-      <w:fldSimple w:instr=" TOC \h \z \c &quot;Abbildung&quot; ">
-        <w:r>
-          <w:rPr>
-            <w:b/>
-            <w:bCs/>
-            <w:noProof/>
-          </w:rPr>
-          <w:t>Es konnten keine Einträge für ein Abbildungsverzeichnis gefunden werden.</w:t>
-        </w:r>
-      </w:fldSimple>
+      <w:r>
+        <w:fldChar w:fldCharType="begin"/>
+      </w:r>
+      <w:r>
+        <w:instrText xml:space="preserve"> TOC \h \z \c "Abbildung" </w:instrText>
+      </w:r>
+      <w:r>
+        <w:fldChar w:fldCharType="separate"/>
+      </w:r>
+      <w:r>
+        <w:rPr>
+          <w:b/>
+          <w:bCs/>
+          <w:noProof/>
+        </w:rPr>
+        <w:t>Es konnten keine Einträge für ein Abbildungsverzeichnis gefunden werden.</w:t>
+      </w:r>
+      <w:r>
+        <w:rPr>
+          <w:b/>
+          <w:bCs/>
+          <w:noProof/>
+        </w:rPr>
+        <w:fldChar w:fldCharType="end"/>
+      </w:r>
     </w:p>
     <w:p>
       <w:pPr>
@@ -2992,16 +3695,31 @@
       </w:r>
     </w:p>
     <w:p>
-      <w:fldSimple w:instr=" TOC \h \z \c &quot;Tabelle&quot; ">
-        <w:r>
-          <w:rPr>
-            <w:b/>
-            <w:bCs/>
-            <w:noProof/>
-          </w:rPr>
-          <w:t>Es konnten keine Einträge für ein Abbildungsverzeichnis gefunden werden.</w:t>
-        </w:r>
-      </w:fldSimple>
+      <w:r>
+        <w:fldChar w:fldCharType="begin"/>
+      </w:r>
+      <w:r>
+        <w:instrText xml:space="preserve"> TOC \h \z \c "Tabelle" </w:instrText>
+      </w:r>
+      <w:r>
+        <w:fldChar w:fldCharType="separate"/>
+      </w:r>
+      <w:r>
+        <w:rPr>
+          <w:b/>
+          <w:bCs/>
+          <w:noProof/>
+        </w:rPr>
+        <w:t>Es konnten keine Einträge für ein Abbildungsverzeichnis gefunden werden.</w:t>
+      </w:r>
+      <w:r>
+        <w:rPr>
+          <w:b/>
+          <w:bCs/>
+          <w:noProof/>
+        </w:rPr>
+        <w:fldChar w:fldCharType="end"/>
+      </w:r>
     </w:p>
     <w:p>
       <w:pPr>
@@ -3016,16 +3734,31 @@
       </w:r>
     </w:p>
     <w:p>
-      <w:fldSimple w:instr=" TOC \h \z \c &quot;Formel&quot; ">
-        <w:r>
-          <w:rPr>
-            <w:b/>
-            <w:bCs/>
-            <w:noProof/>
-          </w:rPr>
-          <w:t>Es konnten keine Einträge für ein Abbildungsverzeichnis gefunden werden.</w:t>
-        </w:r>
-      </w:fldSimple>
+      <w:r>
+        <w:fldChar w:fldCharType="begin"/>
+      </w:r>
+      <w:r>
+        <w:instrText xml:space="preserve"> TOC \h \z \c "Formel" </w:instrText>
+      </w:r>
+      <w:r>
+        <w:fldChar w:fldCharType="separate"/>
+      </w:r>
+      <w:r>
+        <w:rPr>
+          <w:b/>
+          <w:bCs/>
+          <w:noProof/>
+        </w:rPr>
+        <w:t>Es konnten keine Einträge für ein Abbildungsverzeichnis gefunden werden.</w:t>
+      </w:r>
+      <w:r>
+        <w:rPr>
+          <w:b/>
+          <w:bCs/>
+          <w:noProof/>
+        </w:rPr>
+        <w:fldChar w:fldCharType="end"/>
+      </w:r>
     </w:p>
     <w:p>
       <w:pPr>
@@ -3346,7 +4079,7 @@
           <w:rPr>
             <w:noProof/>
           </w:rPr>
-          <w:t>4</w:t>
+          <w:t>IV</w:t>
         </w:r>
         <w:r>
           <w:fldChar w:fldCharType="end"/>
@@ -9659,7 +10392,7 @@
 </file>
 
 <file path=customXml/itemProps1.xml><?xml version="1.0" encoding="utf-8"?>
-<ds:datastoreItem xmlns:ds="http://schemas.openxmlformats.org/officeDocument/2006/customXml" ds:itemID="{5EC736D0-265D-428A-A3DA-BB4E647770A9}">
+<ds:datastoreItem xmlns:ds="http://schemas.openxmlformats.org/officeDocument/2006/customXml" ds:itemID="{B778B472-04CE-4C2C-9E06-F7011FB1790D}">
   <ds:schemaRefs>
     <ds:schemaRef ds:uri="http://schemas.openxmlformats.org/officeDocument/2006/bibliography"/>
   </ds:schemaRefs>

</xml_diff>

<commit_message>
Studienarbeit II, EXE, Test, usw...
</commit_message>
<xml_diff>
--- a/99_Thesis.docx
+++ b/99_Thesis.docx
@@ -120,15 +120,7 @@
         </w:rPr>
       </w:pPr>
       <w:r>
-        <w:t xml:space="preserve">Bachelor </w:t>
-      </w:r>
-      <w:proofErr w:type="spellStart"/>
-      <w:r>
-        <w:t>of</w:t>
-      </w:r>
-      <w:proofErr w:type="spellEnd"/>
-      <w:r>
-        <w:t xml:space="preserve"> Science</w:t>
+        <w:t>Bachelor of Science</w:t>
       </w:r>
     </w:p>
     <w:p>
@@ -184,13 +176,8 @@
         <w:jc w:val="center"/>
       </w:pPr>
       <w:r>
-        <w:t xml:space="preserve">Michael </w:t>
-      </w:r>
-      <w:proofErr w:type="spellStart"/>
-      <w:r>
-        <w:t>Sprauer</w:t>
-      </w:r>
-      <w:proofErr w:type="spellEnd"/>
+        <w:t>Michael Sprauer</w:t>
+      </w:r>
     </w:p>
     <w:p>
       <w:pPr>
@@ -269,15 +256,7 @@
         <w:tab/>
       </w:r>
       <w:r>
-        <w:t xml:space="preserve">Thales </w:t>
-      </w:r>
-      <w:proofErr w:type="spellStart"/>
-      <w:r>
-        <w:t>Defence</w:t>
-      </w:r>
-      <w:proofErr w:type="spellEnd"/>
-      <w:r>
-        <w:t xml:space="preserve"> &amp; Security Systems GmbH, Pforzheim</w:t>
+        <w:t>Thales Defence &amp; Security Systems GmbH, Pforzheim</w:t>
       </w:r>
     </w:p>
     <w:p>
@@ -623,6 +602,7 @@
           <w:docPartUnique/>
         </w:docPartObj>
       </w:sdtPr>
+      <w:sdtEndPr/>
       <w:sdtContent>
         <w:p>
           <w:pPr>
@@ -632,14 +612,12 @@
               <w:lang w:val="en-US"/>
             </w:rPr>
           </w:pPr>
-          <w:proofErr w:type="spellStart"/>
           <w:r>
             <w:rPr>
               <w:lang w:val="en-US"/>
             </w:rPr>
             <w:t>Inhaltsverzeichnis</w:t>
           </w:r>
-          <w:proofErr w:type="spellEnd"/>
         </w:p>
         <w:p>
           <w:pPr>
@@ -2979,241 +2957,191 @@
         <w:rPr>
           <w:highlight w:val="yellow"/>
         </w:rPr>
-        <w:t xml:space="preserve">Problemklassifikation: NP? Daher </w:t>
-      </w:r>
-      <w:proofErr w:type="spellStart"/>
-      <w:r>
-        <w:rPr>
-          <w:highlight w:val="yellow"/>
-        </w:rPr>
-        <w:t>evo</w:t>
-      </w:r>
-      <w:proofErr w:type="spellEnd"/>
-      <w:r>
-        <w:rPr>
-          <w:highlight w:val="yellow"/>
-        </w:rPr>
+        <w:t>Problemklassifikation: NP? Daher evo Algo.</w:t>
+      </w:r>
+    </w:p>
+    <w:p>
+      <w:r>
+        <w:t xml:space="preserve">Die evolutionären Algorithmen bilden die Evolutionstheorie Darwins nach. </w:t>
+      </w:r>
+      <w:r>
+        <w:t>Dort unte</w:t>
+      </w:r>
+      <w:r>
+        <w:t>r</w:t>
+      </w:r>
+      <w:r>
+        <w:t>scheidet man zwischen Genotyp und Phänotyp. Der Phänotyp entspricht dabei dem ko</w:t>
+      </w:r>
+      <w:r>
+        <w:t>n</w:t>
+      </w:r>
+      <w:r>
+        <w:t>kreten Exemplar einer Spezies. Der Genotyp ist die genetisch kodierte Information über alle Merkmale und Eigenschaften dieser Art. Der Genotyp mutiert durch äußere Einflüsse bzw. wird durch die Fortpflanzung rekombiniert. Der neu Entstandene Genotyp bzw. der dazugehörige Phänotyp wird nun einem Fitnesstest unterzogen. Überlebt dieser Genotyp bzw. kann mehr Nachkommen erzeugen als andere Genotypen, spricht dies für seine Fi</w:t>
+      </w:r>
+      <w:r>
+        <w:t>t</w:t>
+      </w:r>
+      <w:r>
+        <w:t>ness. Damit werden nur die Vererbungslinien weiter verfolgt, die eine bessere Fitness haben als andere.</w:t>
+      </w:r>
+    </w:p>
+    <w:p>
+      <w:r>
+        <w:t>Diese Überlegung wird nun auf das gestellte Problem übertragen. Der G</w:t>
+      </w:r>
+      <w:r>
+        <w:t>enotyp wird im Folgenden auch al</w:t>
+      </w:r>
+      <w:r>
+        <w:t>s Repräsentation bezeichnet und in Kapitel</w:t>
+      </w:r>
+      <w:r>
         <w:t xml:space="preserve"> </w:t>
       </w:r>
-      <w:proofErr w:type="spellStart"/>
-      <w:r>
-        <w:rPr>
-          <w:highlight w:val="yellow"/>
-        </w:rPr>
-        <w:t>Algo</w:t>
-      </w:r>
-      <w:proofErr w:type="spellEnd"/>
-      <w:r>
-        <w:rPr>
-          <w:highlight w:val="yellow"/>
-        </w:rPr>
-        <w:t>.</w:t>
-      </w:r>
-    </w:p>
-    <w:p>
-      <w:r>
-        <w:t xml:space="preserve">Die evolutionären Algorithmen bilden die Evolutionstheorie Darwins nach. </w:t>
-      </w:r>
-      <w:r>
-        <w:t>Dort unte</w:t>
-      </w:r>
-      <w:r>
-        <w:t>r</w:t>
-      </w:r>
-      <w:r>
-        <w:t>scheidet man zwischen Genotyp und Phänotyp. Der Phänotyp entspricht dabei dem ko</w:t>
-      </w:r>
-      <w:r>
-        <w:t>n</w:t>
-      </w:r>
-      <w:r>
-        <w:t xml:space="preserve">kreten Exemplar einer Spezies. Der Genotyp ist die genetisch kodierte Information über alle Merkmale und Eigenschaften dieser Art. Der Genotyp mutiert durch äußere Einflüsse bzw. wird durch die Fortpflanzung </w:t>
-      </w:r>
-      <w:proofErr w:type="spellStart"/>
-      <w:r>
-        <w:t>rekombiniert</w:t>
-      </w:r>
-      <w:proofErr w:type="spellEnd"/>
-      <w:r>
-        <w:t>. Der neu Entstandene Genotyp bzw. der dazugehörige Phänotyp wird nun einem Fitnesstest unterzogen. Überlebt dieser Genotyp bzw. kann mehr Nachkommen erzeugen als andere Genotypen, spricht dies für seine Fi</w:t>
-      </w:r>
-      <w:r>
-        <w:t>t</w:t>
-      </w:r>
-      <w:r>
-        <w:t>ness. Damit werden nur die Vererbungslinien weiter verfolgt, die eine bessere Fitness haben als andere.</w:t>
-      </w:r>
-    </w:p>
-    <w:p>
-      <w:r>
-        <w:t>Diese Überlegung wird nun auf das gestellte Problem übertragen. Der G</w:t>
-      </w:r>
-      <w:r>
-        <w:t>enotyp wird im Folgenden auch al</w:t>
-      </w:r>
-      <w:r>
-        <w:t>s Repräsentation bezeichnet und in Kapitel</w:t>
+      <w:r>
+        <w:fldChar w:fldCharType="begin"/>
+      </w:r>
+      <w:r>
+        <w:instrText xml:space="preserve"> REF _Ref351475355 \r \h </w:instrText>
+      </w:r>
+      <w:r>
+        <w:fldChar w:fldCharType="separate"/>
+      </w:r>
+      <w:r>
+        <w:t>2.1</w:t>
+      </w:r>
+      <w:r>
+        <w:fldChar w:fldCharType="end"/>
       </w:r>
       <w:r>
         <w:t xml:space="preserve"> </w:t>
       </w:r>
       <w:r>
+        <w:t xml:space="preserve">genauer beschrieben. </w:t>
+      </w:r>
+      <w:r>
+        <w:t>Der Fitnesstest wird durch die Fitnessfunktion bzw. Zielfunktion durchgeführt (</w:t>
+      </w:r>
+      <w:r>
+        <w:t xml:space="preserve">Kapitel </w:t>
+      </w:r>
+      <w:r>
         <w:fldChar w:fldCharType="begin"/>
       </w:r>
       <w:r>
-        <w:instrText xml:space="preserve"> REF _Ref351475355 \r \h </w:instrText>
+        <w:instrText xml:space="preserve"> REF _Ref351475417 \r \h </w:instrText>
       </w:r>
       <w:r>
         <w:fldChar w:fldCharType="separate"/>
       </w:r>
       <w:r>
-        <w:t>2.1</w:t>
+        <w:t>2.2</w:t>
       </w:r>
       <w:r>
         <w:fldChar w:fldCharType="end"/>
       </w:r>
       <w:r>
-        <w:t xml:space="preserve"> </w:t>
-      </w:r>
-      <w:r>
-        <w:t xml:space="preserve">genauer beschrieben. </w:t>
-      </w:r>
-      <w:r>
-        <w:t>Der Fitnesstest wird durch die Fitnessfunktion bzw. Zielfunktion durchgeführt (</w:t>
-      </w:r>
-      <w:r>
-        <w:t xml:space="preserve">Kapitel </w:t>
+        <w:t>)</w:t>
+      </w:r>
+      <w:r>
+        <w:t xml:space="preserve">. </w:t>
+      </w:r>
+      <w:r>
+        <w:t xml:space="preserve">Darauf folg die Erläuterung der Initialen Erstellung des ersten Genotyps durch eine sogenannte Greedy-Funktion in Kapitel </w:t>
       </w:r>
       <w:r>
         <w:fldChar w:fldCharType="begin"/>
       </w:r>
       <w:r>
-        <w:instrText xml:space="preserve"> REF _Ref351475417 \r \h </w:instrText>
+        <w:instrText xml:space="preserve"> REF _Ref351475521 \r \h </w:instrText>
       </w:r>
       <w:r>
         <w:fldChar w:fldCharType="separate"/>
       </w:r>
       <w:r>
-        <w:t>2.2</w:t>
+        <w:t>2.3</w:t>
       </w:r>
       <w:r>
         <w:fldChar w:fldCharType="end"/>
       </w:r>
       <w:r>
-        <w:t>)</w:t>
-      </w:r>
-      <w:r>
         <w:t xml:space="preserve">. </w:t>
       </w:r>
       <w:r>
-        <w:t xml:space="preserve">Darauf folg die Erläuterung der Initialen Erstellung des ersten Genotyps durch eine sogenannte </w:t>
-      </w:r>
-      <w:proofErr w:type="spellStart"/>
-      <w:r>
-        <w:t>Greedy</w:t>
-      </w:r>
-      <w:proofErr w:type="spellEnd"/>
-      <w:r>
-        <w:t xml:space="preserve">-Funktion in Kapitel </w:t>
+        <w:t xml:space="preserve">Die Kapitel </w:t>
       </w:r>
       <w:r>
         <w:fldChar w:fldCharType="begin"/>
       </w:r>
       <w:r>
-        <w:instrText xml:space="preserve"> REF _Ref351475521 \r \h </w:instrText>
+        <w:instrText xml:space="preserve"> REF _Ref350706868 \r \h </w:instrText>
       </w:r>
       <w:r>
         <w:fldChar w:fldCharType="separate"/>
       </w:r>
       <w:r>
-        <w:t>2.3</w:t>
+        <w:t>2.6</w:t>
       </w:r>
       <w:r>
         <w:fldChar w:fldCharType="end"/>
       </w:r>
       <w:r>
-        <w:t xml:space="preserve">. </w:t>
-      </w:r>
-      <w:r>
-        <w:t xml:space="preserve">Die Kapitel </w:t>
+        <w:t xml:space="preserve">, </w:t>
       </w:r>
       <w:r>
         <w:fldChar w:fldCharType="begin"/>
       </w:r>
       <w:r>
-        <w:instrText xml:space="preserve"> REF _Ref350706868 \r \h </w:instrText>
+        <w:instrText xml:space="preserve"> REF _Ref350706872 \r \h </w:instrText>
       </w:r>
       <w:r>
         <w:fldChar w:fldCharType="separate"/>
       </w:r>
       <w:r>
-        <w:t>2.6</w:t>
+        <w:t>2.5</w:t>
       </w:r>
       <w:r>
         <w:fldChar w:fldCharType="end"/>
       </w:r>
       <w:r>
-        <w:t xml:space="preserve">, </w:t>
+        <w:t xml:space="preserve"> und </w:t>
       </w:r>
       <w:r>
         <w:fldChar w:fldCharType="begin"/>
       </w:r>
       <w:r>
-        <w:instrText xml:space="preserve"> REF _Ref350706872 \r \h </w:instrText>
+        <w:instrText xml:space="preserve"> REF _Ref350706874 \r \h </w:instrText>
       </w:r>
       <w:r>
         <w:fldChar w:fldCharType="separate"/>
       </w:r>
       <w:r>
-        <w:t>2.5</w:t>
+        <w:t>2.4</w:t>
       </w:r>
       <w:r>
         <w:fldChar w:fldCharType="end"/>
       </w:r>
       <w:r>
-        <w:t xml:space="preserve"> und </w:t>
+        <w:t xml:space="preserve"> beschreiben die Mutation, Reproduktion und Selektion im Kontext der gestellten Aufgabe. Abschließend beschreibt der letzte Abschnitt </w:t>
       </w:r>
       <w:r>
         <w:fldChar w:fldCharType="begin"/>
       </w:r>
       <w:r>
-        <w:instrText xml:space="preserve"> REF _Ref350706874 \r \h </w:instrText>
+        <w:instrText xml:space="preserve"> REF _Ref350706876 \r \h </w:instrText>
       </w:r>
       <w:r>
         <w:fldChar w:fldCharType="separate"/>
       </w:r>
       <w:r>
-        <w:t>2.4</w:t>
+        <w:t>2.7</w:t>
       </w:r>
       <w:r>
         <w:fldChar w:fldCharType="end"/>
       </w:r>
       <w:r>
-        <w:t xml:space="preserve"> beschreiben die Mutation, Reproduktion und Selektion im Kontext der gestellten Aufgabe. Abschließend beschreibt der letzte Abschnitt </w:t>
-      </w:r>
-      <w:r>
-        <w:fldChar w:fldCharType="begin"/>
-      </w:r>
-      <w:r>
-        <w:instrText xml:space="preserve"> REF _Ref350706876 \r \h </w:instrText>
-      </w:r>
-      <w:r>
-        <w:fldChar w:fldCharType="separate"/>
-      </w:r>
-      <w:r>
-        <w:t>2.7</w:t>
-      </w:r>
-      <w:r>
-        <w:fldChar w:fldCharType="end"/>
-      </w:r>
-      <w:r>
-        <w:t xml:space="preserve"> das Ende dieses Iterativen Pr</w:t>
-      </w:r>
-      <w:r>
-        <w:t>o</w:t>
-      </w:r>
-      <w:r>
-        <w:t xml:space="preserve">zesses. </w:t>
+        <w:t xml:space="preserve"> das Ende dieses Iterativen Prozesses. </w:t>
       </w:r>
     </w:p>
     <w:p>
@@ -3269,8 +3197,6 @@
           <w:numId w:val="35"/>
         </w:numPr>
       </w:pPr>
-      <w:bookmarkStart w:id="9" w:name="_GoBack"/>
-      <w:bookmarkEnd w:id="9"/>
       <w:r>
         <w:t xml:space="preserve">Welcher </w:t>
       </w:r>
@@ -3290,19 +3216,7 @@
           <w:rPr>
             <w:rFonts w:ascii="Cambria Math" w:hAnsi="Cambria Math"/>
           </w:rPr>
-          <m:t>B</m:t>
-        </m:r>
-        <m:r>
-          <w:rPr>
-            <w:rFonts w:ascii="Cambria Math" w:hAnsi="Cambria Math"/>
-          </w:rPr>
-          <m:t>*</m:t>
-        </m:r>
-        <m:r>
-          <w:rPr>
-            <w:rFonts w:ascii="Cambria Math" w:hAnsi="Cambria Math"/>
-          </w:rPr>
-          <m:t>H</m:t>
+          <m:t>B*H</m:t>
         </m:r>
       </m:oMath>
       <w:r>
@@ -3312,13 +3226,7 @@
         <w:t xml:space="preserve"> Tischen die folgende </w:t>
       </w:r>
       <w:r>
-        <w:t>Repräsentat</w:t>
-      </w:r>
-      <w:r>
-        <w:t>i</w:t>
-      </w:r>
-      <w:r>
-        <w:t>on:</w:t>
+        <w:t>Repräsentation:</w:t>
       </w:r>
     </w:p>
     <w:p>
@@ -3466,6 +3374,9 @@
             </m:sub>
           </m:sSub>
           <m:r>
+            <m:rPr>
+              <m:sty m:val="p"/>
+            </m:rPr>
             <w:rPr>
               <w:rFonts w:ascii="Cambria Math" w:hAnsi="Cambria Math"/>
             </w:rPr>
@@ -3511,6 +3422,9 @@
             </m:sub>
           </m:sSub>
           <m:r>
+            <m:rPr>
+              <m:sty m:val="p"/>
+            </m:rPr>
             <w:rPr>
               <w:rFonts w:eastAsiaTheme="minorEastAsia"/>
             </w:rPr>
@@ -3525,15 +3439,12 @@
             <w:rPr>
               <w:rFonts w:ascii="Cambria Math" w:eastAsiaTheme="minorEastAsia" w:hAnsi="Cambria Math"/>
             </w:rPr>
-            <m:t>=</m:t>
+            <m:t>=…</m:t>
           </m:r>
           <m:r>
-            <w:rPr>
-              <w:rFonts w:ascii="Cambria Math" w:eastAsiaTheme="minorEastAsia" w:hAnsi="Cambria Math"/>
-            </w:rPr>
-            <m:t>…</m:t>
-          </m:r>
-          <m:r>
+            <m:rPr>
+              <m:sty m:val="p"/>
+            </m:rPr>
             <w:rPr>
               <w:rFonts w:ascii="Cambria Math" w:eastAsiaTheme="minorEastAsia" w:hAnsi="Cambria Math"/>
             </w:rPr>
@@ -3733,36 +3644,24 @@
       <w:pPr>
         <w:pStyle w:val="berschrift2"/>
       </w:pPr>
-      <w:bookmarkStart w:id="10" w:name="_Ref350706864"/>
-      <w:bookmarkStart w:id="11" w:name="_Toc351475322"/>
-      <w:bookmarkStart w:id="12" w:name="_Ref351475417"/>
+      <w:bookmarkStart w:id="9" w:name="_Toc351475322"/>
+      <w:bookmarkStart w:id="10" w:name="_Ref351475417"/>
+      <w:bookmarkStart w:id="11" w:name="_Ref350706864"/>
       <w:r>
         <w:t>Zielfunktion / Fitnessfunktion</w:t>
       </w:r>
-      <w:bookmarkEnd w:id="11"/>
-      <w:bookmarkEnd w:id="12"/>
-    </w:p>
-    <w:p>
-      <w:r>
-        <w:t>Die Zielfunktion beschreibt die Fitness einer gegebenen Repräsentation, gibt also eine Bewertung über die Qualität ab. Man kann sich die Funktion als eine mehrdimensionale Trajektorie vorstellen, die einen Lösungsraum aufspannt. Die verschiedenen Lösu</w:t>
-      </w:r>
-      <w:r>
-        <w:t>n</w:t>
-      </w:r>
-      <w:r>
-        <w:t>gen werden durch die Dimensionen definiert und der Wert an dieser Stelle entspricht der Fi</w:t>
+      <w:bookmarkEnd w:id="9"/>
+      <w:bookmarkEnd w:id="10"/>
+    </w:p>
+    <w:p>
+      <w:r>
+        <w:t>Die Zielfunktion beschreibt die Fitness einer gegebenen Repräsentation, gibt also eine Bewertung über die Qualität ab. Man kann sich die Funktion als eine mehrdimensionale Trajektorie vorstellen, die einen Lösungsraum aufspannt. Die verschiedenen Lösungen werden durch die Dimensionen definiert und der Wert an dieser Stelle entspricht der Fi</w:t>
       </w:r>
       <w:r>
         <w:t>t</w:t>
       </w:r>
       <w:r>
-        <w:t>ness. Die Zielfunktion besteht aus drei Te</w:t>
-      </w:r>
-      <w:r>
-        <w:t>i</w:t>
-      </w:r>
-      <w:r>
-        <w:t>len, die jeweils summiert werden:</w:t>
+        <w:t>ness. Die Zielfunktion besteht aus drei Teilen, die jeweils summiert werden:</w:t>
       </w:r>
     </w:p>
     <w:p>
@@ -3790,16 +3689,30 @@
       <w:pPr>
         <w:pStyle w:val="berschrift2"/>
       </w:pPr>
-      <w:bookmarkStart w:id="13" w:name="_Toc351475323"/>
-      <w:bookmarkStart w:id="14" w:name="_Ref351475521"/>
-      <w:proofErr w:type="spellStart"/>
+      <w:bookmarkStart w:id="12" w:name="_Toc351475323"/>
+      <w:bookmarkStart w:id="13" w:name="_Ref351475521"/>
       <w:r>
         <w:lastRenderedPageBreak/>
         <w:t>Greedy</w:t>
       </w:r>
+      <w:bookmarkEnd w:id="12"/>
       <w:bookmarkEnd w:id="13"/>
+      <w:r>
+        <w:t xml:space="preserve"> </w:t>
+      </w:r>
+    </w:p>
+    <w:p>
+      <w:pPr>
+        <w:pStyle w:val="berschrift2"/>
+      </w:pPr>
+      <w:bookmarkStart w:id="14" w:name="_Ref350706874"/>
+      <w:bookmarkStart w:id="15" w:name="_Toc351475324"/>
+      <w:bookmarkEnd w:id="11"/>
+      <w:r>
+        <w:t>Mutationsoperatoren</w:t>
+      </w:r>
       <w:bookmarkEnd w:id="14"/>
-      <w:proofErr w:type="spellEnd"/>
+      <w:bookmarkEnd w:id="15"/>
       <w:r>
         <w:t xml:space="preserve"> </w:t>
       </w:r>
@@ -3808,74 +3721,76 @@
       <w:pPr>
         <w:pStyle w:val="berschrift2"/>
       </w:pPr>
-      <w:bookmarkStart w:id="15" w:name="_Ref350706874"/>
-      <w:bookmarkStart w:id="16" w:name="_Toc351475324"/>
-      <w:bookmarkEnd w:id="10"/>
-      <w:r>
-        <w:t>Mutationsoperatoren</w:t>
-      </w:r>
-      <w:bookmarkEnd w:id="15"/>
+      <w:bookmarkStart w:id="16" w:name="_Ref350706872"/>
+      <w:bookmarkStart w:id="17" w:name="_Toc351475325"/>
+      <w:r>
+        <w:t>Reproduktion</w:t>
+      </w:r>
       <w:bookmarkEnd w:id="16"/>
-      <w:r>
-        <w:t xml:space="preserve"> </w:t>
-      </w:r>
+      <w:bookmarkEnd w:id="17"/>
     </w:p>
     <w:p>
       <w:pPr>
         <w:pStyle w:val="berschrift2"/>
       </w:pPr>
-      <w:bookmarkStart w:id="17" w:name="_Ref350706872"/>
-      <w:bookmarkStart w:id="18" w:name="_Toc351475325"/>
-      <w:r>
-        <w:t>Reproduktion</w:t>
-      </w:r>
-      <w:bookmarkEnd w:id="17"/>
+      <w:bookmarkStart w:id="18" w:name="_Ref350706868"/>
+      <w:bookmarkStart w:id="19" w:name="_Toc351475326"/>
+      <w:r>
+        <w:t>Selektion</w:t>
+      </w:r>
       <w:bookmarkEnd w:id="18"/>
+      <w:bookmarkEnd w:id="19"/>
     </w:p>
     <w:p>
       <w:pPr>
         <w:pStyle w:val="berschrift2"/>
       </w:pPr>
-      <w:bookmarkStart w:id="19" w:name="_Ref350706868"/>
-      <w:bookmarkStart w:id="20" w:name="_Toc351475326"/>
-      <w:r>
-        <w:t>Selektion</w:t>
-      </w:r>
-      <w:bookmarkEnd w:id="19"/>
+      <w:bookmarkStart w:id="20" w:name="_Ref350706876"/>
+      <w:bookmarkStart w:id="21" w:name="_Toc351475327"/>
+      <w:r>
+        <w:t>Haltebedingung</w:t>
+      </w:r>
       <w:bookmarkEnd w:id="20"/>
-    </w:p>
-    <w:p>
-      <w:pPr>
-        <w:pStyle w:val="berschrift2"/>
-      </w:pPr>
-      <w:bookmarkStart w:id="21" w:name="_Ref350706876"/>
-      <w:bookmarkStart w:id="22" w:name="_Toc351475327"/>
-      <w:r>
-        <w:t>Haltebedingung</w:t>
-      </w:r>
       <w:bookmarkEnd w:id="21"/>
-      <w:bookmarkEnd w:id="22"/>
     </w:p>
     <w:p>
       <w:pPr>
         <w:pStyle w:val="berschrift1"/>
       </w:pPr>
-      <w:bookmarkStart w:id="23" w:name="_Ref350362014"/>
-      <w:bookmarkStart w:id="24" w:name="_Toc351475328"/>
+      <w:bookmarkStart w:id="22" w:name="_Ref350362014"/>
+      <w:bookmarkStart w:id="23" w:name="_Toc351475328"/>
       <w:r>
         <w:lastRenderedPageBreak/>
         <w:t>Implementierung</w:t>
       </w:r>
+      <w:bookmarkEnd w:id="22"/>
       <w:bookmarkEnd w:id="23"/>
+    </w:p>
+    <w:p>
+      <w:pPr>
+        <w:pStyle w:val="berschrift2"/>
+      </w:pPr>
+      <w:bookmarkStart w:id="24" w:name="_Toc351475329"/>
+      <w:r>
+        <w:t>Software</w:t>
+      </w:r>
       <w:bookmarkEnd w:id="24"/>
+      <w:r>
+        <w:t xml:space="preserve"> </w:t>
+      </w:r>
+    </w:p>
+    <w:p>
+      <w:r>
+        <w:t>Eclipse, Git, JUnit, Swing</w:t>
+      </w:r>
     </w:p>
     <w:p>
       <w:pPr>
         <w:pStyle w:val="berschrift2"/>
       </w:pPr>
-      <w:bookmarkStart w:id="25" w:name="_Toc351475329"/>
-      <w:r>
-        <w:t>Software</w:t>
+      <w:bookmarkStart w:id="25" w:name="_Toc351475330"/>
+      <w:r>
+        <w:t>Entwicklungsumgebung</w:t>
       </w:r>
       <w:bookmarkEnd w:id="25"/>
       <w:r>
@@ -3883,74 +3798,22 @@
       </w:r>
     </w:p>
     <w:p>
-      <w:proofErr w:type="spellStart"/>
-      <w:r>
-        <w:t>Eclipse</w:t>
-      </w:r>
-      <w:proofErr w:type="spellEnd"/>
-      <w:r>
-        <w:t xml:space="preserve">, </w:t>
-      </w:r>
-      <w:proofErr w:type="spellStart"/>
-      <w:r>
-        <w:t>Git</w:t>
-      </w:r>
-      <w:proofErr w:type="spellEnd"/>
-      <w:r>
-        <w:t xml:space="preserve">, </w:t>
-      </w:r>
-      <w:proofErr w:type="spellStart"/>
-      <w:r>
-        <w:t>JUnit</w:t>
-      </w:r>
-      <w:proofErr w:type="spellEnd"/>
-      <w:r>
-        <w:t>, Swing</w:t>
+      <w:r>
+        <w:t xml:space="preserve">Java, </w:t>
+      </w:r>
+      <w:bookmarkStart w:id="26" w:name="_GoBack"/>
+      <w:bookmarkEnd w:id="26"/>
+      <w:r>
+        <w:t>Eclipse, Git, JUnit, Swing</w:t>
+      </w:r>
+      <w:r>
+        <w:t>, maven</w:t>
       </w:r>
     </w:p>
     <w:p>
       <w:pPr>
         <w:pStyle w:val="berschrift2"/>
       </w:pPr>
-      <w:bookmarkStart w:id="26" w:name="_Toc351475330"/>
-      <w:r>
-        <w:t>Entwicklungsumgebung</w:t>
-      </w:r>
-      <w:bookmarkEnd w:id="26"/>
-      <w:r>
-        <w:t xml:space="preserve"> </w:t>
-      </w:r>
-    </w:p>
-    <w:p>
-      <w:proofErr w:type="spellStart"/>
-      <w:r>
-        <w:t>Eclipse</w:t>
-      </w:r>
-      <w:proofErr w:type="spellEnd"/>
-      <w:r>
-        <w:t xml:space="preserve">, </w:t>
-      </w:r>
-      <w:proofErr w:type="spellStart"/>
-      <w:r>
-        <w:t>Git</w:t>
-      </w:r>
-      <w:proofErr w:type="spellEnd"/>
-      <w:r>
-        <w:t xml:space="preserve">, </w:t>
-      </w:r>
-      <w:proofErr w:type="spellStart"/>
-      <w:r>
-        <w:t>JUnit</w:t>
-      </w:r>
-      <w:proofErr w:type="spellEnd"/>
-      <w:r>
-        <w:t>, Swing</w:t>
-      </w:r>
-    </w:p>
-    <w:p>
-      <w:pPr>
-        <w:pStyle w:val="berschrift2"/>
-      </w:pPr>
       <w:bookmarkStart w:id="27" w:name="_Toc351475331"/>
       <w:r>
         <w:t>Software-</w:t>
@@ -3965,51 +3828,50 @@
     </w:p>
     <w:p>
       <w:pPr>
-        <w:pStyle w:val="berschrift2"/>
-      </w:pPr>
-      <w:bookmarkStart w:id="28" w:name="_Toc351475332"/>
-      <w:r>
-        <w:t>User Interface</w:t>
-      </w:r>
-      <w:bookmarkEnd w:id="28"/>
-    </w:p>
-    <w:p>
-      <w:pPr>
         <w:pStyle w:val="berschrift1"/>
       </w:pPr>
-      <w:bookmarkStart w:id="29" w:name="_Ref350362087"/>
-      <w:bookmarkStart w:id="30" w:name="_Toc351475333"/>
+      <w:r>
+        <w:lastRenderedPageBreak/>
+        <w:t>Bedienung</w:t>
+      </w:r>
+    </w:p>
+    <w:p>
+      <w:pPr>
+        <w:pStyle w:val="berschrift1"/>
+      </w:pPr>
+      <w:bookmarkStart w:id="28" w:name="_Ref350362087"/>
+      <w:bookmarkStart w:id="29" w:name="_Toc351475333"/>
       <w:r>
         <w:lastRenderedPageBreak/>
         <w:t>Zusammenfassung und Ausblick</w:t>
       </w:r>
+      <w:bookmarkEnd w:id="28"/>
       <w:bookmarkEnd w:id="29"/>
+    </w:p>
+    <w:p>
+      <w:pPr>
+        <w:pStyle w:val="berschrift2"/>
+      </w:pPr>
+      <w:bookmarkStart w:id="30" w:name="_Toc351475334"/>
+      <w:r>
+        <w:t>Offene Punkte</w:t>
+      </w:r>
       <w:bookmarkEnd w:id="30"/>
     </w:p>
     <w:p>
+      <w:r>
+        <w:t>Dieses Kapitel soll aufzeigen welche Teilaspekte des Projekts im Sinne der Anforderungen nicht optimal gelöst werden konnten.</w:t>
+      </w:r>
+    </w:p>
+    <w:p>
       <w:pPr>
         <w:pStyle w:val="berschrift2"/>
       </w:pPr>
-      <w:bookmarkStart w:id="31" w:name="_Toc351475334"/>
-      <w:r>
-        <w:t>Offene Punkte</w:t>
+      <w:bookmarkStart w:id="31" w:name="_Toc351475335"/>
+      <w:r>
+        <w:t>Verbesserungsmöglichkeiten</w:t>
       </w:r>
       <w:bookmarkEnd w:id="31"/>
-    </w:p>
-    <w:p>
-      <w:r>
-        <w:t>Dieses Kapitel soll aufzeigen welche Teilaspekte des Projekts im Sinne der Anforderungen nicht optimal gelöst werden konnten.</w:t>
-      </w:r>
-    </w:p>
-    <w:p>
-      <w:pPr>
-        <w:pStyle w:val="berschrift2"/>
-      </w:pPr>
-      <w:bookmarkStart w:id="32" w:name="_Toc351475335"/>
-      <w:r>
-        <w:t>Verbesserungsmöglichkeiten</w:t>
-      </w:r>
-      <w:bookmarkEnd w:id="32"/>
     </w:p>
     <w:p>
       <w:r>
@@ -4139,16 +4001,31 @@
           <w:tab w:val="right" w:leader="dot" w:pos="8777"/>
         </w:tabs>
       </w:pPr>
-      <w:fldSimple w:instr=" TOC \h \z \c &quot;Abbildung&quot; ">
-        <w:r>
-          <w:rPr>
-            <w:b/>
-            <w:bCs/>
-            <w:noProof/>
-          </w:rPr>
-          <w:t>Es konnten keine Einträge für ein Abbildungsverzeichnis gefunden werden.</w:t>
-        </w:r>
-      </w:fldSimple>
+      <w:r>
+        <w:fldChar w:fldCharType="begin"/>
+      </w:r>
+      <w:r>
+        <w:instrText xml:space="preserve"> TOC \h \z \c "Abbildung" </w:instrText>
+      </w:r>
+      <w:r>
+        <w:fldChar w:fldCharType="separate"/>
+      </w:r>
+      <w:r>
+        <w:rPr>
+          <w:b/>
+          <w:bCs/>
+          <w:noProof/>
+        </w:rPr>
+        <w:t>Es konnten keine Einträge für ein Abbildungsverzeichnis gefunden werden.</w:t>
+      </w:r>
+      <w:r>
+        <w:rPr>
+          <w:b/>
+          <w:bCs/>
+          <w:noProof/>
+        </w:rPr>
+        <w:fldChar w:fldCharType="end"/>
+      </w:r>
     </w:p>
     <w:p>
       <w:pPr>
@@ -4163,16 +4040,31 @@
       </w:r>
     </w:p>
     <w:p>
-      <w:fldSimple w:instr=" TOC \h \z \c &quot;Tabelle&quot; ">
-        <w:r>
-          <w:rPr>
-            <w:b/>
-            <w:bCs/>
-            <w:noProof/>
-          </w:rPr>
-          <w:t>Es konnten keine Einträge für ein Abbildungsverzeichnis gefunden werden.</w:t>
-        </w:r>
-      </w:fldSimple>
+      <w:r>
+        <w:fldChar w:fldCharType="begin"/>
+      </w:r>
+      <w:r>
+        <w:instrText xml:space="preserve"> TOC \h \z \c "Tabelle" </w:instrText>
+      </w:r>
+      <w:r>
+        <w:fldChar w:fldCharType="separate"/>
+      </w:r>
+      <w:r>
+        <w:rPr>
+          <w:b/>
+          <w:bCs/>
+          <w:noProof/>
+        </w:rPr>
+        <w:t>Es konnten keine Einträge für ein Abbildungsverzeichnis gefunden werden.</w:t>
+      </w:r>
+      <w:r>
+        <w:rPr>
+          <w:b/>
+          <w:bCs/>
+          <w:noProof/>
+        </w:rPr>
+        <w:fldChar w:fldCharType="end"/>
+      </w:r>
     </w:p>
     <w:p>
       <w:pPr>
@@ -4187,16 +4079,31 @@
       </w:r>
     </w:p>
     <w:p>
-      <w:fldSimple w:instr=" TOC \h \z \c &quot;Formel&quot; ">
-        <w:r>
-          <w:rPr>
-            <w:b/>
-            <w:bCs/>
-            <w:noProof/>
-          </w:rPr>
-          <w:t>Es konnten keine Einträge für ein Abbildungsverzeichnis gefunden werden.</w:t>
-        </w:r>
-      </w:fldSimple>
+      <w:r>
+        <w:fldChar w:fldCharType="begin"/>
+      </w:r>
+      <w:r>
+        <w:instrText xml:space="preserve"> TOC \h \z \c "Formel" </w:instrText>
+      </w:r>
+      <w:r>
+        <w:fldChar w:fldCharType="separate"/>
+      </w:r>
+      <w:r>
+        <w:rPr>
+          <w:b/>
+          <w:bCs/>
+          <w:noProof/>
+        </w:rPr>
+        <w:t>Es konnten keine Einträge für ein Abbildungsverzeichnis gefunden werden.</w:t>
+      </w:r>
+      <w:r>
+        <w:rPr>
+          <w:b/>
+          <w:bCs/>
+          <w:noProof/>
+        </w:rPr>
+        <w:fldChar w:fldCharType="end"/>
+      </w:r>
     </w:p>
     <w:p>
       <w:pPr>
@@ -4437,6 +4344,7 @@
           <w:docPartUnique/>
         </w:docPartObj>
       </w:sdtPr>
+      <w:sdtEndPr/>
       <w:sdtContent>
         <w:r>
           <w:rPr>
@@ -4516,7 +4424,7 @@
           <w:rPr>
             <w:noProof/>
           </w:rPr>
-          <w:t>4</w:t>
+          <w:t>6</w:t>
         </w:r>
         <w:r>
           <w:fldChar w:fldCharType="end"/>
@@ -4528,13 +4436,8 @@
     </w:sdt>
     <w:r>
       <w:tab/>
-      <w:t xml:space="preserve">Michael </w:t>
+      <w:t>Michael Sprauer</w:t>
     </w:r>
-    <w:proofErr w:type="spellStart"/>
-    <w:r>
-      <w:t>Sprauer</w:t>
-    </w:r>
-    <w:proofErr w:type="spellEnd"/>
   </w:p>
 </w:ftr>
 </file>
@@ -4549,6 +4452,7 @@
         <w:docPartUnique/>
       </w:docPartObj>
     </w:sdtPr>
+    <w:sdtEndPr/>
     <w:sdtContent>
       <w:p>
         <w:pPr>
@@ -10651,529 +10555,6 @@
     </w:rPr>
   </w:style>
 </w:styles>
-</file>
-
-<file path=word/glossary/document.xml><?xml version="1.0" encoding="utf-8"?>
-<w:glossaryDocument xmlns:wpc="http://schemas.microsoft.com/office/word/2010/wordprocessingCanvas" xmlns:mc="http://schemas.openxmlformats.org/markup-compatibility/2006" xmlns:o="urn:schemas-microsoft-com:office:office" xmlns:r="http://schemas.openxmlformats.org/officeDocument/2006/relationships" xmlns:m="http://schemas.openxmlformats.org/officeDocument/2006/math" xmlns:v="urn:schemas-microsoft-com:vml" xmlns:wp14="http://schemas.microsoft.com/office/word/2010/wordprocessingDrawing" xmlns:wp="http://schemas.openxmlformats.org/drawingml/2006/wordprocessingDrawing" xmlns:w10="urn:schemas-microsoft-com:office:word" xmlns:w="http://schemas.openxmlformats.org/wordprocessingml/2006/main" xmlns:w14="http://schemas.microsoft.com/office/word/2010/wordml" xmlns:wpg="http://schemas.microsoft.com/office/word/2010/wordprocessingGroup" xmlns:wpi="http://schemas.microsoft.com/office/word/2010/wordprocessingInk" xmlns:wne="http://schemas.microsoft.com/office/word/2006/wordml" xmlns:wps="http://schemas.microsoft.com/office/word/2010/wordprocessingShape" mc:Ignorable="w14 wp14"/>
-</file>
-
-<file path=word/glossary/fontTable.xml><?xml version="1.0" encoding="utf-8"?>
-<w:fonts xmlns:mc="http://schemas.openxmlformats.org/markup-compatibility/2006" xmlns:r="http://schemas.openxmlformats.org/officeDocument/2006/relationships" xmlns:w="http://schemas.openxmlformats.org/wordprocessingml/2006/main" xmlns:w14="http://schemas.microsoft.com/office/word/2010/wordml" mc:Ignorable="w14">
-  <w:font w:name="Symbol">
-    <w:panose1 w:val="05050102010706020507"/>
-    <w:charset w:val="02"/>
-    <w:family w:val="roman"/>
-    <w:pitch w:val="variable"/>
-    <w:sig w:usb0="00000000" w:usb1="10000000" w:usb2="00000000" w:usb3="00000000" w:csb0="80000000" w:csb1="00000000"/>
-  </w:font>
-  <w:font w:name="Times New Roman">
-    <w:panose1 w:val="02020603050405020304"/>
-    <w:charset w:val="00"/>
-    <w:family w:val="roman"/>
-    <w:pitch w:val="variable"/>
-    <w:sig w:usb0="E0002AFF" w:usb1="C0007843" w:usb2="00000009" w:usb3="00000000" w:csb0="000001FF" w:csb1="00000000"/>
-  </w:font>
-  <w:font w:name="Courier New">
-    <w:panose1 w:val="02070309020205020404"/>
-    <w:charset w:val="00"/>
-    <w:family w:val="modern"/>
-    <w:pitch w:val="fixed"/>
-    <w:sig w:usb0="E0002AFF" w:usb1="C0007843" w:usb2="00000009" w:usb3="00000000" w:csb0="000001FF" w:csb1="00000000"/>
-  </w:font>
-  <w:font w:name="Wingdings">
-    <w:panose1 w:val="05000000000000000000"/>
-    <w:charset w:val="02"/>
-    <w:family w:val="auto"/>
-    <w:pitch w:val="variable"/>
-    <w:sig w:usb0="00000000" w:usb1="10000000" w:usb2="00000000" w:usb3="00000000" w:csb0="80000000" w:csb1="00000000"/>
-  </w:font>
-  <w:font w:name="Bookshelf Symbol 7">
-    <w:panose1 w:val="05010101010101010101"/>
-    <w:charset w:val="02"/>
-    <w:family w:val="auto"/>
-    <w:pitch w:val="variable"/>
-    <w:sig w:usb0="00000000" w:usb1="10000000" w:usb2="00000000" w:usb3="00000000" w:csb0="80000000" w:csb1="00000000"/>
-  </w:font>
-  <w:font w:name="Calibri">
-    <w:panose1 w:val="020F0502020204030204"/>
-    <w:charset w:val="00"/>
-    <w:family w:val="swiss"/>
-    <w:pitch w:val="variable"/>
-    <w:sig w:usb0="E00002FF" w:usb1="4000ACFF" w:usb2="00000001" w:usb3="00000000" w:csb0="0000019F" w:csb1="00000000"/>
-  </w:font>
-  <w:font w:name="Cambria">
-    <w:panose1 w:val="02040503050406030204"/>
-    <w:charset w:val="00"/>
-    <w:family w:val="roman"/>
-    <w:pitch w:val="variable"/>
-    <w:sig w:usb0="E00002FF" w:usb1="400004FF" w:usb2="00000000" w:usb3="00000000" w:csb0="0000019F" w:csb1="00000000"/>
-  </w:font>
-  <w:font w:name="Tahoma">
-    <w:panose1 w:val="020B0604030504040204"/>
-    <w:charset w:val="00"/>
-    <w:family w:val="swiss"/>
-    <w:pitch w:val="variable"/>
-    <w:sig w:usb0="E1002EFF" w:usb1="C000605B" w:usb2="00000029" w:usb3="00000000" w:csb0="000101FF" w:csb1="00000000"/>
-  </w:font>
-  <w:font w:name="Arial">
-    <w:panose1 w:val="020B0604020202020204"/>
-    <w:charset w:val="00"/>
-    <w:family w:val="swiss"/>
-    <w:pitch w:val="variable"/>
-    <w:sig w:usb0="E0002AFF" w:usb1="C0007843" w:usb2="00000009" w:usb3="00000000" w:csb0="000001FF" w:csb1="00000000"/>
-  </w:font>
-  <w:font w:name="Cambria Math">
-    <w:panose1 w:val="02040503050406030204"/>
-    <w:charset w:val="00"/>
-    <w:family w:val="roman"/>
-    <w:pitch w:val="variable"/>
-    <w:sig w:usb0="E00002FF" w:usb1="420024FF" w:usb2="00000000" w:usb3="00000000" w:csb0="0000019F" w:csb1="00000000"/>
-  </w:font>
-</w:fonts>
-</file>
-
-<file path=word/glossary/settings.xml><?xml version="1.0" encoding="utf-8"?>
-<w:settings xmlns:mc="http://schemas.openxmlformats.org/markup-compatibility/2006" xmlns:o="urn:schemas-microsoft-com:office:office" xmlns:r="http://schemas.openxmlformats.org/officeDocument/2006/relationships" xmlns:m="http://schemas.openxmlformats.org/officeDocument/2006/math" xmlns:v="urn:schemas-microsoft-com:vml" xmlns:w10="urn:schemas-microsoft-com:office:word" xmlns:w="http://schemas.openxmlformats.org/wordprocessingml/2006/main" xmlns:w14="http://schemas.microsoft.com/office/word/2010/wordml" xmlns:sl="http://schemas.openxmlformats.org/schemaLibrary/2006/main" mc:Ignorable="w14">
-  <w:view w:val="normal"/>
-  <w:defaultTabStop w:val="708"/>
-  <w:hyphenationZone w:val="425"/>
-  <w:characterSpacingControl w:val="doNotCompress"/>
-  <w:compat>
-    <w:useFELayout/>
-    <w:compatSetting w:name="compatibilityMode" w:uri="http://schemas.microsoft.com/office/word" w:val="14"/>
-    <w:compatSetting w:name="overrideTableStyleFontSizeAndJustification" w:uri="http://schemas.microsoft.com/office/word" w:val="1"/>
-    <w:compatSetting w:name="enableOpenTypeFeatures" w:uri="http://schemas.microsoft.com/office/word" w:val="1"/>
-    <w:compatSetting w:name="doNotFlipMirrorIndents" w:uri="http://schemas.microsoft.com/office/word" w:val="1"/>
-  </w:compat>
-  <w:rsids>
-    <w:rsidRoot w:val="002F1D49"/>
-    <w:rsid w:val="002F1D49"/>
-  </w:rsids>
-  <m:mathPr>
-    <m:mathFont m:val="Cambria Math"/>
-    <m:brkBin m:val="before"/>
-    <m:brkBinSub m:val="--"/>
-    <m:smallFrac m:val="0"/>
-    <m:dispDef/>
-    <m:lMargin m:val="0"/>
-    <m:rMargin m:val="0"/>
-    <m:defJc m:val="centerGroup"/>
-    <m:wrapIndent m:val="1440"/>
-    <m:intLim m:val="subSup"/>
-    <m:naryLim m:val="undOvr"/>
-  </m:mathPr>
-  <w:themeFontLang w:val="de-DE"/>
-  <w:clrSchemeMapping w:bg1="light1" w:t1="dark1" w:bg2="light2" w:t2="dark2" w:accent1="accent1" w:accent2="accent2" w:accent3="accent3" w:accent4="accent4" w:accent5="accent5" w:accent6="accent6" w:hyperlink="hyperlink" w:followedHyperlink="followedHyperlink"/>
-  <w:decimalSymbol w:val=","/>
-  <w:listSeparator w:val=";"/>
-</w:settings>
-</file>
-
-<file path=word/glossary/styles.xml><?xml version="1.0" encoding="utf-8"?>
-<w:styles xmlns:mc="http://schemas.openxmlformats.org/markup-compatibility/2006" xmlns:r="http://schemas.openxmlformats.org/officeDocument/2006/relationships" xmlns:w="http://schemas.openxmlformats.org/wordprocessingml/2006/main" xmlns:w14="http://schemas.microsoft.com/office/word/2010/wordml" mc:Ignorable="w14">
-  <w:docDefaults>
-    <w:rPrDefault>
-      <w:rPr>
-        <w:rFonts w:asciiTheme="minorHAnsi" w:eastAsiaTheme="minorEastAsia" w:hAnsiTheme="minorHAnsi" w:cstheme="minorBidi"/>
-        <w:sz w:val="22"/>
-        <w:szCs w:val="22"/>
-        <w:lang w:val="de-DE" w:eastAsia="de-DE" w:bidi="ar-SA"/>
-      </w:rPr>
-    </w:rPrDefault>
-    <w:pPrDefault>
-      <w:pPr>
-        <w:spacing w:after="200" w:line="276" w:lineRule="auto"/>
-      </w:pPr>
-    </w:pPrDefault>
-  </w:docDefaults>
-  <w:latentStyles w:defLockedState="0" w:defUIPriority="99" w:defSemiHidden="1" w:defUnhideWhenUsed="1" w:defQFormat="0" w:count="267">
-    <w:lsdException w:name="Normal" w:semiHidden="0" w:uiPriority="0" w:unhideWhenUsed="0" w:qFormat="1"/>
-    <w:lsdException w:name="heading 1" w:semiHidden="0" w:uiPriority="9" w:unhideWhenUsed="0" w:qFormat="1"/>
-    <w:lsdException w:name="heading 2" w:uiPriority="9" w:qFormat="1"/>
-    <w:lsdException w:name="heading 3" w:uiPriority="9" w:qFormat="1"/>
-    <w:lsdException w:name="heading 4" w:uiPriority="9" w:qFormat="1"/>
-    <w:lsdException w:name="heading 5" w:uiPriority="9" w:qFormat="1"/>
-    <w:lsdException w:name="heading 6" w:uiPriority="9" w:qFormat="1"/>
-    <w:lsdException w:name="heading 7" w:uiPriority="9" w:qFormat="1"/>
-    <w:lsdException w:name="heading 8" w:uiPriority="9" w:qFormat="1"/>
-    <w:lsdException w:name="heading 9" w:uiPriority="9" w:qFormat="1"/>
-    <w:lsdException w:name="toc 1" w:uiPriority="39"/>
-    <w:lsdException w:name="toc 2" w:uiPriority="39"/>
-    <w:lsdException w:name="toc 3" w:uiPriority="39"/>
-    <w:lsdException w:name="toc 4" w:uiPriority="39"/>
-    <w:lsdException w:name="toc 5" w:uiPriority="39"/>
-    <w:lsdException w:name="toc 6" w:uiPriority="39"/>
-    <w:lsdException w:name="toc 7" w:uiPriority="39"/>
-    <w:lsdException w:name="toc 8" w:uiPriority="39"/>
-    <w:lsdException w:name="toc 9" w:uiPriority="39"/>
-    <w:lsdException w:name="caption" w:uiPriority="35" w:qFormat="1"/>
-    <w:lsdException w:name="Title" w:semiHidden="0" w:uiPriority="10" w:unhideWhenUsed="0" w:qFormat="1"/>
-    <w:lsdException w:name="Default Paragraph Font" w:uiPriority="1"/>
-    <w:lsdException w:name="Subtitle" w:semiHidden="0" w:uiPriority="11" w:unhideWhenUsed="0" w:qFormat="1"/>
-    <w:lsdException w:name="Strong" w:semiHidden="0" w:uiPriority="22" w:unhideWhenUsed="0" w:qFormat="1"/>
-    <w:lsdException w:name="Emphasis" w:semiHidden="0" w:uiPriority="20" w:unhideWhenUsed="0" w:qFormat="1"/>
-    <w:lsdException w:name="Table Grid" w:semiHidden="0" w:uiPriority="59" w:unhideWhenUsed="0"/>
-    <w:lsdException w:name="Placeholder Text" w:unhideWhenUsed="0"/>
-    <w:lsdException w:name="No Spacing" w:semiHidden="0" w:uiPriority="1" w:unhideWhenUsed="0" w:qFormat="1"/>
-    <w:lsdException w:name="Light Shading" w:semiHidden="0" w:uiPriority="60" w:unhideWhenUsed="0"/>
-    <w:lsdException w:name="Light List" w:semiHidden="0" w:uiPriority="61" w:unhideWhenUsed="0"/>
-    <w:lsdException w:name="Light Grid" w:semiHidden="0" w:uiPriority="62" w:unhideWhenUsed="0"/>
-    <w:lsdException w:name="Medium Shading 1" w:semiHidden="0" w:uiPriority="63" w:unhideWhenUsed="0"/>
-    <w:lsdException w:name="Medium Shading 2" w:semiHidden="0" w:uiPriority="64" w:unhideWhenUsed="0"/>
-    <w:lsdException w:name="Medium List 1" w:semiHidden="0" w:uiPriority="65" w:unhideWhenUsed="0"/>
-    <w:lsdException w:name="Medium List 2" w:semiHidden="0" w:uiPriority="66" w:unhideWhenUsed="0"/>
-    <w:lsdException w:name="Medium Grid 1" w:semiHidden="0" w:uiPriority="67" w:unhideWhenUsed="0"/>
-    <w:lsdException w:name="Medium Grid 2" w:semiHidden="0" w:uiPriority="68" w:unhideWhenUsed="0"/>
-    <w:lsdException w:name="Medium Grid 3" w:semiHidden="0" w:uiPriority="69" w:unhideWhenUsed="0"/>
-    <w:lsdException w:name="Dark List" w:semiHidden="0" w:uiPriority="70" w:unhideWhenUsed="0"/>
-    <w:lsdException w:name="Colorful Shading" w:semiHidden="0" w:uiPriority="71" w:unhideWhenUsed="0"/>
-    <w:lsdException w:name="Colorful List" w:semiHidden="0" w:uiPriority="72" w:unhideWhenUsed="0"/>
-    <w:lsdException w:name="Colorful Grid" w:semiHidden="0" w:uiPriority="73" w:unhideWhenUsed="0"/>
-    <w:lsdException w:name="Light Shading Accent 1" w:semiHidden="0" w:uiPriority="60" w:unhideWhenUsed="0"/>
-    <w:lsdException w:name="Light List Accent 1" w:semiHidden="0" w:uiPriority="61" w:unhideWhenUsed="0"/>
-    <w:lsdException w:name="Light Grid Accent 1" w:semiHidden="0" w:uiPriority="62" w:unhideWhenUsed="0"/>
-    <w:lsdException w:name="Medium Shading 1 Accent 1" w:semiHidden="0" w:uiPriority="63" w:unhideWhenUsed="0"/>
-    <w:lsdException w:name="Medium Shading 2 Accent 1" w:semiHidden="0" w:uiPriority="64" w:unhideWhenUsed="0"/>
-    <w:lsdException w:name="Medium List 1 Accent 1" w:semiHidden="0" w:uiPriority="65" w:unhideWhenUsed="0"/>
-    <w:lsdException w:name="Revision" w:unhideWhenUsed="0"/>
-    <w:lsdException w:name="List Paragraph" w:semiHidden="0" w:uiPriority="34" w:unhideWhenUsed="0" w:qFormat="1"/>
-    <w:lsdException w:name="Quote" w:semiHidden="0" w:uiPriority="29" w:unhideWhenUsed="0" w:qFormat="1"/>
-    <w:lsdException w:name="Intense Quote" w:semiHidden="0" w:uiPriority="30" w:unhideWhenUsed="0" w:qFormat="1"/>
-    <w:lsdException w:name="Medium List 2 Accent 1" w:semiHidden="0" w:uiPriority="66" w:unhideWhenUsed="0"/>
-    <w:lsdException w:name="Medium Grid 1 Accent 1" w:semiHidden="0" w:uiPriority="67" w:unhideWhenUsed="0"/>
-    <w:lsdException w:name="Medium Grid 2 Accent 1" w:semiHidden="0" w:uiPriority="68" w:unhideWhenUsed="0"/>
-    <w:lsdException w:name="Medium Grid 3 Accent 1" w:semiHidden="0" w:uiPriority="69" w:unhideWhenUsed="0"/>
-    <w:lsdException w:name="Dark List Accent 1" w:semiHidden="0" w:uiPriority="70" w:unhideWhenUsed="0"/>
-    <w:lsdException w:name="Colorful Shading Accent 1" w:semiHidden="0" w:uiPriority="71" w:unhideWhenUsed="0"/>
-    <w:lsdException w:name="Colorful List Accent 1" w:semiHidden="0" w:uiPriority="72" w:unhideWhenUsed="0"/>
-    <w:lsdException w:name="Colorful Grid Accent 1" w:semiHidden="0" w:uiPriority="73" w:unhideWhenUsed="0"/>
-    <w:lsdException w:name="Light Shading Accent 2" w:semiHidden="0" w:uiPriority="60" w:unhideWhenUsed="0"/>
-    <w:lsdException w:name="Light List Accent 2" w:semiHidden="0" w:uiPriority="61" w:unhideWhenUsed="0"/>
-    <w:lsdException w:name="Light Grid Accent 2" w:semiHidden="0" w:uiPriority="62" w:unhideWhenUsed="0"/>
-    <w:lsdException w:name="Medium Shading 1 Accent 2" w:semiHidden="0" w:uiPriority="63" w:unhideWhenUsed="0"/>
-    <w:lsdException w:name="Medium Shading 2 Accent 2" w:semiHidden="0" w:uiPriority="64" w:unhideWhenUsed="0"/>
-    <w:lsdException w:name="Medium List 1 Accent 2" w:semiHidden="0" w:uiPriority="65" w:unhideWhenUsed="0"/>
-    <w:lsdException w:name="Medium List 2 Accent 2" w:semiHidden="0" w:uiPriority="66" w:unhideWhenUsed="0"/>
-    <w:lsdException w:name="Medium Grid 1 Accent 2" w:semiHidden="0" w:uiPriority="67" w:unhideWhenUsed="0"/>
-    <w:lsdException w:name="Medium Grid 2 Accent 2" w:semiHidden="0" w:uiPriority="68" w:unhideWhenUsed="0"/>
-    <w:lsdException w:name="Medium Grid 3 Accent 2" w:semiHidden="0" w:uiPriority="69" w:unhideWhenUsed="0"/>
-    <w:lsdException w:name="Dark List Accent 2" w:semiHidden="0" w:uiPriority="70" w:unhideWhenUsed="0"/>
-    <w:lsdException w:name="Colorful Shading Accent 2" w:semiHidden="0" w:uiPriority="71" w:unhideWhenUsed="0"/>
-    <w:lsdException w:name="Colorful List Accent 2" w:semiHidden="0" w:uiPriority="72" w:unhideWhenUsed="0"/>
-    <w:lsdException w:name="Colorful Grid Accent 2" w:semiHidden="0" w:uiPriority="73" w:unhideWhenUsed="0"/>
-    <w:lsdException w:name="Light Shading Accent 3" w:semiHidden="0" w:uiPriority="60" w:unhideWhenUsed="0"/>
-    <w:lsdException w:name="Light List Accent 3" w:semiHidden="0" w:uiPriority="61" w:unhideWhenUsed="0"/>
-    <w:lsdException w:name="Light Grid Accent 3" w:semiHidden="0" w:uiPriority="62" w:unhideWhenUsed="0"/>
-    <w:lsdException w:name="Medium Shading 1 Accent 3" w:semiHidden="0" w:uiPriority="63" w:unhideWhenUsed="0"/>
-    <w:lsdException w:name="Medium Shading 2 Accent 3" w:semiHidden="0" w:uiPriority="64" w:unhideWhenUsed="0"/>
-    <w:lsdException w:name="Medium List 1 Accent 3" w:semiHidden="0" w:uiPriority="65" w:unhideWhenUsed="0"/>
-    <w:lsdException w:name="Medium List 2 Accent 3" w:semiHidden="0" w:uiPriority="66" w:unhideWhenUsed="0"/>
-    <w:lsdException w:name="Medium Grid 1 Accent 3" w:semiHidden="0" w:uiPriority="67" w:unhideWhenUsed="0"/>
-    <w:lsdException w:name="Medium Grid 2 Accent 3" w:semiHidden="0" w:uiPriority="68" w:unhideWhenUsed="0"/>
-    <w:lsdException w:name="Medium Grid 3 Accent 3" w:semiHidden="0" w:uiPriority="69" w:unhideWhenUsed="0"/>
-    <w:lsdException w:name="Dark List Accent 3" w:semiHidden="0" w:uiPriority="70" w:unhideWhenUsed="0"/>
-    <w:lsdException w:name="Colorful Shading Accent 3" w:semiHidden="0" w:uiPriority="71" w:unhideWhenUsed="0"/>
-    <w:lsdException w:name="Colorful List Accent 3" w:semiHidden="0" w:uiPriority="72" w:unhideWhenUsed="0"/>
-    <w:lsdException w:name="Colorful Grid Accent 3" w:semiHidden="0" w:uiPriority="73" w:unhideWhenUsed="0"/>
-    <w:lsdException w:name="Light Shading Accent 4" w:semiHidden="0" w:uiPriority="60" w:unhideWhenUsed="0"/>
-    <w:lsdException w:name="Light List Accent 4" w:semiHidden="0" w:uiPriority="61" w:unhideWhenUsed="0"/>
-    <w:lsdException w:name="Light Grid Accent 4" w:semiHidden="0" w:uiPriority="62" w:unhideWhenUsed="0"/>
-    <w:lsdException w:name="Medium Shading 1 Accent 4" w:semiHidden="0" w:uiPriority="63" w:unhideWhenUsed="0"/>
-    <w:lsdException w:name="Medium Shading 2 Accent 4" w:semiHidden="0" w:uiPriority="64" w:unhideWhenUsed="0"/>
-    <w:lsdException w:name="Medium List 1 Accent 4" w:semiHidden="0" w:uiPriority="65" w:unhideWhenUsed="0"/>
-    <w:lsdException w:name="Medium List 2 Accent 4" w:semiHidden="0" w:uiPriority="66" w:unhideWhenUsed="0"/>
-    <w:lsdException w:name="Medium Grid 1 Accent 4" w:semiHidden="0" w:uiPriority="67" w:unhideWhenUsed="0"/>
-    <w:lsdException w:name="Medium Grid 2 Accent 4" w:semiHidden="0" w:uiPriority="68" w:unhideWhenUsed="0"/>
-    <w:lsdException w:name="Medium Grid 3 Accent 4" w:semiHidden="0" w:uiPriority="69" w:unhideWhenUsed="0"/>
-    <w:lsdException w:name="Dark List Accent 4" w:semiHidden="0" w:uiPriority="70" w:unhideWhenUsed="0"/>
-    <w:lsdException w:name="Colorful Shading Accent 4" w:semiHidden="0" w:uiPriority="71" w:unhideWhenUsed="0"/>
-    <w:lsdException w:name="Colorful List Accent 4" w:semiHidden="0" w:uiPriority="72" w:unhideWhenUsed="0"/>
-    <w:lsdException w:name="Colorful Grid Accent 4" w:semiHidden="0" w:uiPriority="73" w:unhideWhenUsed="0"/>
-    <w:lsdException w:name="Light Shading Accent 5" w:semiHidden="0" w:uiPriority="60" w:unhideWhenUsed="0"/>
-    <w:lsdException w:name="Light List Accent 5" w:semiHidden="0" w:uiPriority="61" w:unhideWhenUsed="0"/>
-    <w:lsdException w:name="Light Grid Accent 5" w:semiHidden="0" w:uiPriority="62" w:unhideWhenUsed="0"/>
-    <w:lsdException w:name="Medium Shading 1 Accent 5" w:semiHidden="0" w:uiPriority="63" w:unhideWhenUsed="0"/>
-    <w:lsdException w:name="Medium Shading 2 Accent 5" w:semiHidden="0" w:uiPriority="64" w:unhideWhenUsed="0"/>
-    <w:lsdException w:name="Medium List 1 Accent 5" w:semiHidden="0" w:uiPriority="65" w:unhideWhenUsed="0"/>
-    <w:lsdException w:name="Medium List 2 Accent 5" w:semiHidden="0" w:uiPriority="66" w:unhideWhenUsed="0"/>
-    <w:lsdException w:name="Medium Grid 1 Accent 5" w:semiHidden="0" w:uiPriority="67" w:unhideWhenUsed="0"/>
-    <w:lsdException w:name="Medium Grid 2 Accent 5" w:semiHidden="0" w:uiPriority="68" w:unhideWhenUsed="0"/>
-    <w:lsdException w:name="Medium Grid 3 Accent 5" w:semiHidden="0" w:uiPriority="69" w:unhideWhenUsed="0"/>
-    <w:lsdException w:name="Dark List Accent 5" w:semiHidden="0" w:uiPriority="70" w:unhideWhenUsed="0"/>
-    <w:lsdException w:name="Colorful Shading Accent 5" w:semiHidden="0" w:uiPriority="71" w:unhideWhenUsed="0"/>
-    <w:lsdException w:name="Colorful List Accent 5" w:semiHidden="0" w:uiPriority="72" w:unhideWhenUsed="0"/>
-    <w:lsdException w:name="Colorful Grid Accent 5" w:semiHidden="0" w:uiPriority="73" w:unhideWhenUsed="0"/>
-    <w:lsdException w:name="Light Shading Accent 6" w:semiHidden="0" w:uiPriority="60" w:unhideWhenUsed="0"/>
-    <w:lsdException w:name="Light List Accent 6" w:semiHidden="0" w:uiPriority="61" w:unhideWhenUsed="0"/>
-    <w:lsdException w:name="Light Grid Accent 6" w:semiHidden="0" w:uiPriority="62" w:unhideWhenUsed="0"/>
-    <w:lsdException w:name="Medium Shading 1 Accent 6" w:semiHidden="0" w:uiPriority="63" w:unhideWhenUsed="0"/>
-    <w:lsdException w:name="Medium Shading 2 Accent 6" w:semiHidden="0" w:uiPriority="64" w:unhideWhenUsed="0"/>
-    <w:lsdException w:name="Medium List 1 Accent 6" w:semiHidden="0" w:uiPriority="65" w:unhideWhenUsed="0"/>
-    <w:lsdException w:name="Medium List 2 Accent 6" w:semiHidden="0" w:uiPriority="66" w:unhideWhenUsed="0"/>
-    <w:lsdException w:name="Medium Grid 1 Accent 6" w:semiHidden="0" w:uiPriority="67" w:unhideWhenUsed="0"/>
-    <w:lsdException w:name="Medium Grid 2 Accent 6" w:semiHidden="0" w:uiPriority="68" w:unhideWhenUsed="0"/>
-    <w:lsdException w:name="Medium Grid 3 Accent 6" w:semiHidden="0" w:uiPriority="69" w:unhideWhenUsed="0"/>
-    <w:lsdException w:name="Dark List Accent 6" w:semiHidden="0" w:uiPriority="70" w:unhideWhenUsed="0"/>
-    <w:lsdException w:name="Colorful Shading Accent 6" w:semiHidden="0" w:uiPriority="71" w:unhideWhenUsed="0"/>
-    <w:lsdException w:name="Colorful List Accent 6" w:semiHidden="0" w:uiPriority="72" w:unhideWhenUsed="0"/>
-    <w:lsdException w:name="Colorful Grid Accent 6" w:semiHidden="0" w:uiPriority="73" w:unhideWhenUsed="0"/>
-    <w:lsdException w:name="Subtle Emphasis" w:semiHidden="0" w:uiPriority="19" w:unhideWhenUsed="0" w:qFormat="1"/>
-    <w:lsdException w:name="Intense Emphasis" w:semiHidden="0" w:uiPriority="21" w:unhideWhenUsed="0" w:qFormat="1"/>
-    <w:lsdException w:name="Subtle Reference" w:semiHidden="0" w:uiPriority="31" w:unhideWhenUsed="0" w:qFormat="1"/>
-    <w:lsdException w:name="Intense Reference" w:semiHidden="0" w:uiPriority="32" w:unhideWhenUsed="0" w:qFormat="1"/>
-    <w:lsdException w:name="Book Title" w:semiHidden="0" w:uiPriority="33" w:unhideWhenUsed="0" w:qFormat="1"/>
-    <w:lsdException w:name="Bibliography" w:uiPriority="37"/>
-    <w:lsdException w:name="TOC Heading" w:uiPriority="39" w:qFormat="1"/>
-  </w:latentStyles>
-  <w:style w:type="paragraph" w:default="1" w:styleId="Standard">
-    <w:name w:val="Normal"/>
-    <w:qFormat/>
-  </w:style>
-  <w:style w:type="character" w:default="1" w:styleId="Absatz-Standardschriftart">
-    <w:name w:val="Default Paragraph Font"/>
-    <w:uiPriority w:val="1"/>
-    <w:semiHidden/>
-    <w:unhideWhenUsed/>
-  </w:style>
-  <w:style w:type="table" w:default="1" w:styleId="NormaleTabelle">
-    <w:name w:val="Normal Table"/>
-    <w:uiPriority w:val="99"/>
-    <w:semiHidden/>
-    <w:unhideWhenUsed/>
-    <w:tblPr>
-      <w:tblInd w:w="0" w:type="dxa"/>
-      <w:tblCellMar>
-        <w:top w:w="0" w:type="dxa"/>
-        <w:left w:w="108" w:type="dxa"/>
-        <w:bottom w:w="0" w:type="dxa"/>
-        <w:right w:w="108" w:type="dxa"/>
-      </w:tblCellMar>
-    </w:tblPr>
-  </w:style>
-  <w:style w:type="numbering" w:default="1" w:styleId="KeineListe">
-    <w:name w:val="No List"/>
-    <w:uiPriority w:val="99"/>
-    <w:semiHidden/>
-    <w:unhideWhenUsed/>
-  </w:style>
-  <w:style w:type="character" w:styleId="Platzhaltertext">
-    <w:name w:val="Placeholder Text"/>
-    <w:basedOn w:val="Absatz-Standardschriftart"/>
-    <w:uiPriority w:val="99"/>
-    <w:semiHidden/>
-    <w:rsid w:val="002F1D49"/>
-    <w:rPr>
-      <w:color w:val="808080"/>
-    </w:rPr>
-  </w:style>
-</w:styles>
-</file>
-
-<file path=word/glossary/stylesWithEffects.xml><?xml version="1.0" encoding="utf-8"?>
-<w:styles xmlns:wpc="http://schemas.microsoft.com/office/word/2010/wordprocessingCanvas" xmlns:mc="http://schemas.openxmlformats.org/markup-compatibility/2006" xmlns:o="urn:schemas-microsoft-com:office:office" xmlns:r="http://schemas.openxmlformats.org/officeDocument/2006/relationships" xmlns:m="http://schemas.openxmlformats.org/officeDocument/2006/math" xmlns:v="urn:schemas-microsoft-com:vml" xmlns:wp14="http://schemas.microsoft.com/office/word/2010/wordprocessingDrawing" xmlns:wp="http://schemas.openxmlformats.org/drawingml/2006/wordprocessingDrawing" xmlns:w10="urn:schemas-microsoft-com:office:word" xmlns:w="http://schemas.openxmlformats.org/wordprocessingml/2006/main" xmlns:w14="http://schemas.microsoft.com/office/word/2010/wordml" xmlns:wpg="http://schemas.microsoft.com/office/word/2010/wordprocessingGroup" xmlns:wpi="http://schemas.microsoft.com/office/word/2010/wordprocessingInk" xmlns:wne="http://schemas.microsoft.com/office/word/2006/wordml" xmlns:wps="http://schemas.microsoft.com/office/word/2010/wordprocessingShape" mc:Ignorable="w14 wp14">
-  <w:docDefaults>
-    <w:rPrDefault>
-      <w:rPr>
-        <w:rFonts w:asciiTheme="minorHAnsi" w:eastAsiaTheme="minorEastAsia" w:hAnsiTheme="minorHAnsi" w:cstheme="minorBidi"/>
-        <w:sz w:val="22"/>
-        <w:szCs w:val="22"/>
-        <w:lang w:val="de-DE" w:eastAsia="de-DE" w:bidi="ar-SA"/>
-      </w:rPr>
-    </w:rPrDefault>
-    <w:pPrDefault>
-      <w:pPr>
-        <w:spacing w:after="200" w:line="276" w:lineRule="auto"/>
-      </w:pPr>
-    </w:pPrDefault>
-  </w:docDefaults>
-  <w:latentStyles w:defLockedState="0" w:defUIPriority="99" w:defSemiHidden="1" w:defUnhideWhenUsed="1" w:defQFormat="0" w:count="267">
-    <w:lsdException w:name="Normal" w:semiHidden="0" w:uiPriority="0" w:unhideWhenUsed="0" w:qFormat="1"/>
-    <w:lsdException w:name="heading 1" w:semiHidden="0" w:uiPriority="9" w:unhideWhenUsed="0" w:qFormat="1"/>
-    <w:lsdException w:name="heading 2" w:uiPriority="9" w:qFormat="1"/>
-    <w:lsdException w:name="heading 3" w:uiPriority="9" w:qFormat="1"/>
-    <w:lsdException w:name="heading 4" w:uiPriority="9" w:qFormat="1"/>
-    <w:lsdException w:name="heading 5" w:uiPriority="9" w:qFormat="1"/>
-    <w:lsdException w:name="heading 6" w:uiPriority="9" w:qFormat="1"/>
-    <w:lsdException w:name="heading 7" w:uiPriority="9" w:qFormat="1"/>
-    <w:lsdException w:name="heading 8" w:uiPriority="9" w:qFormat="1"/>
-    <w:lsdException w:name="heading 9" w:uiPriority="9" w:qFormat="1"/>
-    <w:lsdException w:name="toc 1" w:uiPriority="39"/>
-    <w:lsdException w:name="toc 2" w:uiPriority="39"/>
-    <w:lsdException w:name="toc 3" w:uiPriority="39"/>
-    <w:lsdException w:name="toc 4" w:uiPriority="39"/>
-    <w:lsdException w:name="toc 5" w:uiPriority="39"/>
-    <w:lsdException w:name="toc 6" w:uiPriority="39"/>
-    <w:lsdException w:name="toc 7" w:uiPriority="39"/>
-    <w:lsdException w:name="toc 8" w:uiPriority="39"/>
-    <w:lsdException w:name="toc 9" w:uiPriority="39"/>
-    <w:lsdException w:name="caption" w:uiPriority="35" w:qFormat="1"/>
-    <w:lsdException w:name="Title" w:semiHidden="0" w:uiPriority="10" w:unhideWhenUsed="0" w:qFormat="1"/>
-    <w:lsdException w:name="Default Paragraph Font" w:uiPriority="1"/>
-    <w:lsdException w:name="Subtitle" w:semiHidden="0" w:uiPriority="11" w:unhideWhenUsed="0" w:qFormat="1"/>
-    <w:lsdException w:name="Strong" w:semiHidden="0" w:uiPriority="22" w:unhideWhenUsed="0" w:qFormat="1"/>
-    <w:lsdException w:name="Emphasis" w:semiHidden="0" w:uiPriority="20" w:unhideWhenUsed="0" w:qFormat="1"/>
-    <w:lsdException w:name="Table Grid" w:semiHidden="0" w:uiPriority="59" w:unhideWhenUsed="0"/>
-    <w:lsdException w:name="Placeholder Text" w:unhideWhenUsed="0"/>
-    <w:lsdException w:name="No Spacing" w:semiHidden="0" w:uiPriority="1" w:unhideWhenUsed="0" w:qFormat="1"/>
-    <w:lsdException w:name="Light Shading" w:semiHidden="0" w:uiPriority="60" w:unhideWhenUsed="0"/>
-    <w:lsdException w:name="Light List" w:semiHidden="0" w:uiPriority="61" w:unhideWhenUsed="0"/>
-    <w:lsdException w:name="Light Grid" w:semiHidden="0" w:uiPriority="62" w:unhideWhenUsed="0"/>
-    <w:lsdException w:name="Medium Shading 1" w:semiHidden="0" w:uiPriority="63" w:unhideWhenUsed="0"/>
-    <w:lsdException w:name="Medium Shading 2" w:semiHidden="0" w:uiPriority="64" w:unhideWhenUsed="0"/>
-    <w:lsdException w:name="Medium List 1" w:semiHidden="0" w:uiPriority="65" w:unhideWhenUsed="0"/>
-    <w:lsdException w:name="Medium List 2" w:semiHidden="0" w:uiPriority="66" w:unhideWhenUsed="0"/>
-    <w:lsdException w:name="Medium Grid 1" w:semiHidden="0" w:uiPriority="67" w:unhideWhenUsed="0"/>
-    <w:lsdException w:name="Medium Grid 2" w:semiHidden="0" w:uiPriority="68" w:unhideWhenUsed="0"/>
-    <w:lsdException w:name="Medium Grid 3" w:semiHidden="0" w:uiPriority="69" w:unhideWhenUsed="0"/>
-    <w:lsdException w:name="Dark List" w:semiHidden="0" w:uiPriority="70" w:unhideWhenUsed="0"/>
-    <w:lsdException w:name="Colorful Shading" w:semiHidden="0" w:uiPriority="71" w:unhideWhenUsed="0"/>
-    <w:lsdException w:name="Colorful List" w:semiHidden="0" w:uiPriority="72" w:unhideWhenUsed="0"/>
-    <w:lsdException w:name="Colorful Grid" w:semiHidden="0" w:uiPriority="73" w:unhideWhenUsed="0"/>
-    <w:lsdException w:name="Light Shading Accent 1" w:semiHidden="0" w:uiPriority="60" w:unhideWhenUsed="0"/>
-    <w:lsdException w:name="Light List Accent 1" w:semiHidden="0" w:uiPriority="61" w:unhideWhenUsed="0"/>
-    <w:lsdException w:name="Light Grid Accent 1" w:semiHidden="0" w:uiPriority="62" w:unhideWhenUsed="0"/>
-    <w:lsdException w:name="Medium Shading 1 Accent 1" w:semiHidden="0" w:uiPriority="63" w:unhideWhenUsed="0"/>
-    <w:lsdException w:name="Medium Shading 2 Accent 1" w:semiHidden="0" w:uiPriority="64" w:unhideWhenUsed="0"/>
-    <w:lsdException w:name="Medium List 1 Accent 1" w:semiHidden="0" w:uiPriority="65" w:unhideWhenUsed="0"/>
-    <w:lsdException w:name="Revision" w:unhideWhenUsed="0"/>
-    <w:lsdException w:name="List Paragraph" w:semiHidden="0" w:uiPriority="34" w:unhideWhenUsed="0" w:qFormat="1"/>
-    <w:lsdException w:name="Quote" w:semiHidden="0" w:uiPriority="29" w:unhideWhenUsed="0" w:qFormat="1"/>
-    <w:lsdException w:name="Intense Quote" w:semiHidden="0" w:uiPriority="30" w:unhideWhenUsed="0" w:qFormat="1"/>
-    <w:lsdException w:name="Medium List 2 Accent 1" w:semiHidden="0" w:uiPriority="66" w:unhideWhenUsed="0"/>
-    <w:lsdException w:name="Medium Grid 1 Accent 1" w:semiHidden="0" w:uiPriority="67" w:unhideWhenUsed="0"/>
-    <w:lsdException w:name="Medium Grid 2 Accent 1" w:semiHidden="0" w:uiPriority="68" w:unhideWhenUsed="0"/>
-    <w:lsdException w:name="Medium Grid 3 Accent 1" w:semiHidden="0" w:uiPriority="69" w:unhideWhenUsed="0"/>
-    <w:lsdException w:name="Dark List Accent 1" w:semiHidden="0" w:uiPriority="70" w:unhideWhenUsed="0"/>
-    <w:lsdException w:name="Colorful Shading Accent 1" w:semiHidden="0" w:uiPriority="71" w:unhideWhenUsed="0"/>
-    <w:lsdException w:name="Colorful List Accent 1" w:semiHidden="0" w:uiPriority="72" w:unhideWhenUsed="0"/>
-    <w:lsdException w:name="Colorful Grid Accent 1" w:semiHidden="0" w:uiPriority="73" w:unhideWhenUsed="0"/>
-    <w:lsdException w:name="Light Shading Accent 2" w:semiHidden="0" w:uiPriority="60" w:unhideWhenUsed="0"/>
-    <w:lsdException w:name="Light List Accent 2" w:semiHidden="0" w:uiPriority="61" w:unhideWhenUsed="0"/>
-    <w:lsdException w:name="Light Grid Accent 2" w:semiHidden="0" w:uiPriority="62" w:unhideWhenUsed="0"/>
-    <w:lsdException w:name="Medium Shading 1 Accent 2" w:semiHidden="0" w:uiPriority="63" w:unhideWhenUsed="0"/>
-    <w:lsdException w:name="Medium Shading 2 Accent 2" w:semiHidden="0" w:uiPriority="64" w:unhideWhenUsed="0"/>
-    <w:lsdException w:name="Medium List 1 Accent 2" w:semiHidden="0" w:uiPriority="65" w:unhideWhenUsed="0"/>
-    <w:lsdException w:name="Medium List 2 Accent 2" w:semiHidden="0" w:uiPriority="66" w:unhideWhenUsed="0"/>
-    <w:lsdException w:name="Medium Grid 1 Accent 2" w:semiHidden="0" w:uiPriority="67" w:unhideWhenUsed="0"/>
-    <w:lsdException w:name="Medium Grid 2 Accent 2" w:semiHidden="0" w:uiPriority="68" w:unhideWhenUsed="0"/>
-    <w:lsdException w:name="Medium Grid 3 Accent 2" w:semiHidden="0" w:uiPriority="69" w:unhideWhenUsed="0"/>
-    <w:lsdException w:name="Dark List Accent 2" w:semiHidden="0" w:uiPriority="70" w:unhideWhenUsed="0"/>
-    <w:lsdException w:name="Colorful Shading Accent 2" w:semiHidden="0" w:uiPriority="71" w:unhideWhenUsed="0"/>
-    <w:lsdException w:name="Colorful List Accent 2" w:semiHidden="0" w:uiPriority="72" w:unhideWhenUsed="0"/>
-    <w:lsdException w:name="Colorful Grid Accent 2" w:semiHidden="0" w:uiPriority="73" w:unhideWhenUsed="0"/>
-    <w:lsdException w:name="Light Shading Accent 3" w:semiHidden="0" w:uiPriority="60" w:unhideWhenUsed="0"/>
-    <w:lsdException w:name="Light List Accent 3" w:semiHidden="0" w:uiPriority="61" w:unhideWhenUsed="0"/>
-    <w:lsdException w:name="Light Grid Accent 3" w:semiHidden="0" w:uiPriority="62" w:unhideWhenUsed="0"/>
-    <w:lsdException w:name="Medium Shading 1 Accent 3" w:semiHidden="0" w:uiPriority="63" w:unhideWhenUsed="0"/>
-    <w:lsdException w:name="Medium Shading 2 Accent 3" w:semiHidden="0" w:uiPriority="64" w:unhideWhenUsed="0"/>
-    <w:lsdException w:name="Medium List 1 Accent 3" w:semiHidden="0" w:uiPriority="65" w:unhideWhenUsed="0"/>
-    <w:lsdException w:name="Medium List 2 Accent 3" w:semiHidden="0" w:uiPriority="66" w:unhideWhenUsed="0"/>
-    <w:lsdException w:name="Medium Grid 1 Accent 3" w:semiHidden="0" w:uiPriority="67" w:unhideWhenUsed="0"/>
-    <w:lsdException w:name="Medium Grid 2 Accent 3" w:semiHidden="0" w:uiPriority="68" w:unhideWhenUsed="0"/>
-    <w:lsdException w:name="Medium Grid 3 Accent 3" w:semiHidden="0" w:uiPriority="69" w:unhideWhenUsed="0"/>
-    <w:lsdException w:name="Dark List Accent 3" w:semiHidden="0" w:uiPriority="70" w:unhideWhenUsed="0"/>
-    <w:lsdException w:name="Colorful Shading Accent 3" w:semiHidden="0" w:uiPriority="71" w:unhideWhenUsed="0"/>
-    <w:lsdException w:name="Colorful List Accent 3" w:semiHidden="0" w:uiPriority="72" w:unhideWhenUsed="0"/>
-    <w:lsdException w:name="Colorful Grid Accent 3" w:semiHidden="0" w:uiPriority="73" w:unhideWhenUsed="0"/>
-    <w:lsdException w:name="Light Shading Accent 4" w:semiHidden="0" w:uiPriority="60" w:unhideWhenUsed="0"/>
-    <w:lsdException w:name="Light List Accent 4" w:semiHidden="0" w:uiPriority="61" w:unhideWhenUsed="0"/>
-    <w:lsdException w:name="Light Grid Accent 4" w:semiHidden="0" w:uiPriority="62" w:unhideWhenUsed="0"/>
-    <w:lsdException w:name="Medium Shading 1 Accent 4" w:semiHidden="0" w:uiPriority="63" w:unhideWhenUsed="0"/>
-    <w:lsdException w:name="Medium Shading 2 Accent 4" w:semiHidden="0" w:uiPriority="64" w:unhideWhenUsed="0"/>
-    <w:lsdException w:name="Medium List 1 Accent 4" w:semiHidden="0" w:uiPriority="65" w:unhideWhenUsed="0"/>
-    <w:lsdException w:name="Medium List 2 Accent 4" w:semiHidden="0" w:uiPriority="66" w:unhideWhenUsed="0"/>
-    <w:lsdException w:name="Medium Grid 1 Accent 4" w:semiHidden="0" w:uiPriority="67" w:unhideWhenUsed="0"/>
-    <w:lsdException w:name="Medium Grid 2 Accent 4" w:semiHidden="0" w:uiPriority="68" w:unhideWhenUsed="0"/>
-    <w:lsdException w:name="Medium Grid 3 Accent 4" w:semiHidden="0" w:uiPriority="69" w:unhideWhenUsed="0"/>
-    <w:lsdException w:name="Dark List Accent 4" w:semiHidden="0" w:uiPriority="70" w:unhideWhenUsed="0"/>
-    <w:lsdException w:name="Colorful Shading Accent 4" w:semiHidden="0" w:uiPriority="71" w:unhideWhenUsed="0"/>
-    <w:lsdException w:name="Colorful List Accent 4" w:semiHidden="0" w:uiPriority="72" w:unhideWhenUsed="0"/>
-    <w:lsdException w:name="Colorful Grid Accent 4" w:semiHidden="0" w:uiPriority="73" w:unhideWhenUsed="0"/>
-    <w:lsdException w:name="Light Shading Accent 5" w:semiHidden="0" w:uiPriority="60" w:unhideWhenUsed="0"/>
-    <w:lsdException w:name="Light List Accent 5" w:semiHidden="0" w:uiPriority="61" w:unhideWhenUsed="0"/>
-    <w:lsdException w:name="Light Grid Accent 5" w:semiHidden="0" w:uiPriority="62" w:unhideWhenUsed="0"/>
-    <w:lsdException w:name="Medium Shading 1 Accent 5" w:semiHidden="0" w:uiPriority="63" w:unhideWhenUsed="0"/>
-    <w:lsdException w:name="Medium Shading 2 Accent 5" w:semiHidden="0" w:uiPriority="64" w:unhideWhenUsed="0"/>
-    <w:lsdException w:name="Medium List 1 Accent 5" w:semiHidden="0" w:uiPriority="65" w:unhideWhenUsed="0"/>
-    <w:lsdException w:name="Medium List 2 Accent 5" w:semiHidden="0" w:uiPriority="66" w:unhideWhenUsed="0"/>
-    <w:lsdException w:name="Medium Grid 1 Accent 5" w:semiHidden="0" w:uiPriority="67" w:unhideWhenUsed="0"/>
-    <w:lsdException w:name="Medium Grid 2 Accent 5" w:semiHidden="0" w:uiPriority="68" w:unhideWhenUsed="0"/>
-    <w:lsdException w:name="Medium Grid 3 Accent 5" w:semiHidden="0" w:uiPriority="69" w:unhideWhenUsed="0"/>
-    <w:lsdException w:name="Dark List Accent 5" w:semiHidden="0" w:uiPriority="70" w:unhideWhenUsed="0"/>
-    <w:lsdException w:name="Colorful Shading Accent 5" w:semiHidden="0" w:uiPriority="71" w:unhideWhenUsed="0"/>
-    <w:lsdException w:name="Colorful List Accent 5" w:semiHidden="0" w:uiPriority="72" w:unhideWhenUsed="0"/>
-    <w:lsdException w:name="Colorful Grid Accent 5" w:semiHidden="0" w:uiPriority="73" w:unhideWhenUsed="0"/>
-    <w:lsdException w:name="Light Shading Accent 6" w:semiHidden="0" w:uiPriority="60" w:unhideWhenUsed="0"/>
-    <w:lsdException w:name="Light List Accent 6" w:semiHidden="0" w:uiPriority="61" w:unhideWhenUsed="0"/>
-    <w:lsdException w:name="Light Grid Accent 6" w:semiHidden="0" w:uiPriority="62" w:unhideWhenUsed="0"/>
-    <w:lsdException w:name="Medium Shading 1 Accent 6" w:semiHidden="0" w:uiPriority="63" w:unhideWhenUsed="0"/>
-    <w:lsdException w:name="Medium Shading 2 Accent 6" w:semiHidden="0" w:uiPriority="64" w:unhideWhenUsed="0"/>
-    <w:lsdException w:name="Medium List 1 Accent 6" w:semiHidden="0" w:uiPriority="65" w:unhideWhenUsed="0"/>
-    <w:lsdException w:name="Medium List 2 Accent 6" w:semiHidden="0" w:uiPriority="66" w:unhideWhenUsed="0"/>
-    <w:lsdException w:name="Medium Grid 1 Accent 6" w:semiHidden="0" w:uiPriority="67" w:unhideWhenUsed="0"/>
-    <w:lsdException w:name="Medium Grid 2 Accent 6" w:semiHidden="0" w:uiPriority="68" w:unhideWhenUsed="0"/>
-    <w:lsdException w:name="Medium Grid 3 Accent 6" w:semiHidden="0" w:uiPriority="69" w:unhideWhenUsed="0"/>
-    <w:lsdException w:name="Dark List Accent 6" w:semiHidden="0" w:uiPriority="70" w:unhideWhenUsed="0"/>
-    <w:lsdException w:name="Colorful Shading Accent 6" w:semiHidden="0" w:uiPriority="71" w:unhideWhenUsed="0"/>
-    <w:lsdException w:name="Colorful List Accent 6" w:semiHidden="0" w:uiPriority="72" w:unhideWhenUsed="0"/>
-    <w:lsdException w:name="Colorful Grid Accent 6" w:semiHidden="0" w:uiPriority="73" w:unhideWhenUsed="0"/>
-    <w:lsdException w:name="Subtle Emphasis" w:semiHidden="0" w:uiPriority="19" w:unhideWhenUsed="0" w:qFormat="1"/>
-    <w:lsdException w:name="Intense Emphasis" w:semiHidden="0" w:uiPriority="21" w:unhideWhenUsed="0" w:qFormat="1"/>
-    <w:lsdException w:name="Subtle Reference" w:semiHidden="0" w:uiPriority="31" w:unhideWhenUsed="0" w:qFormat="1"/>
-    <w:lsdException w:name="Intense Reference" w:semiHidden="0" w:uiPriority="32" w:unhideWhenUsed="0" w:qFormat="1"/>
-    <w:lsdException w:name="Book Title" w:semiHidden="0" w:uiPriority="33" w:unhideWhenUsed="0" w:qFormat="1"/>
-    <w:lsdException w:name="Bibliography" w:uiPriority="37"/>
-    <w:lsdException w:name="TOC Heading" w:uiPriority="39" w:qFormat="1"/>
-  </w:latentStyles>
-  <w:style w:type="paragraph" w:default="1" w:styleId="Standard">
-    <w:name w:val="Normal"/>
-    <w:qFormat/>
-  </w:style>
-  <w:style w:type="character" w:default="1" w:styleId="Absatz-Standardschriftart">
-    <w:name w:val="Default Paragraph Font"/>
-    <w:uiPriority w:val="1"/>
-    <w:semiHidden/>
-    <w:unhideWhenUsed/>
-  </w:style>
-  <w:style w:type="table" w:default="1" w:styleId="NormaleTabelle">
-    <w:name w:val="Normal Table"/>
-    <w:uiPriority w:val="99"/>
-    <w:semiHidden/>
-    <w:unhideWhenUsed/>
-    <w:tblPr>
-      <w:tblInd w:w="0" w:type="dxa"/>
-      <w:tblCellMar>
-        <w:top w:w="0" w:type="dxa"/>
-        <w:left w:w="108" w:type="dxa"/>
-        <w:bottom w:w="0" w:type="dxa"/>
-        <w:right w:w="108" w:type="dxa"/>
-      </w:tblCellMar>
-    </w:tblPr>
-  </w:style>
-  <w:style w:type="numbering" w:default="1" w:styleId="KeineListe">
-    <w:name w:val="No List"/>
-    <w:uiPriority w:val="99"/>
-    <w:semiHidden/>
-    <w:unhideWhenUsed/>
-  </w:style>
-  <w:style w:type="character" w:styleId="Platzhaltertext">
-    <w:name w:val="Placeholder Text"/>
-    <w:basedOn w:val="Absatz-Standardschriftart"/>
-    <w:uiPriority w:val="99"/>
-    <w:semiHidden/>
-    <w:rsid w:val="002F1D49"/>
-    <w:rPr>
-      <w:color w:val="808080"/>
-    </w:rPr>
-  </w:style>
-</w:styles>
-</file>
-
-<file path=word/glossary/webSettings.xml><?xml version="1.0" encoding="utf-8"?>
-<w:webSettings xmlns:mc="http://schemas.openxmlformats.org/markup-compatibility/2006" xmlns:r="http://schemas.openxmlformats.org/officeDocument/2006/relationships" xmlns:w="http://schemas.openxmlformats.org/wordprocessingml/2006/main" xmlns:w14="http://schemas.microsoft.com/office/word/2010/wordml" mc:Ignorable="w14">
-  <w:optimizeForBrowser/>
-  <w:allowPNG/>
-</w:webSettings>
 </file>
 
 <file path=word/theme/theme1.xml><?xml version="1.0" encoding="utf-8"?>
@@ -11466,7 +10847,7 @@
 </file>
 
 <file path=customXml/itemProps1.xml><?xml version="1.0" encoding="utf-8"?>
-<ds:datastoreItem xmlns:ds="http://schemas.openxmlformats.org/officeDocument/2006/customXml" ds:itemID="{AC716E41-81E4-433D-ADEB-C95742C50C09}">
+<ds:datastoreItem xmlns:ds="http://schemas.openxmlformats.org/officeDocument/2006/customXml" ds:itemID="{3D5F0250-83D0-4D0F-8ECA-CAE6C567E2C8}">
   <ds:schemaRefs>
     <ds:schemaRef ds:uri="http://schemas.openxmlformats.org/officeDocument/2006/bibliography"/>
   </ds:schemaRefs>

</xml_diff>

<commit_message>
Pretty solid state. Still some issues with the evolution....
</commit_message>
<xml_diff>
--- a/99_Thesis.docx
+++ b/99_Thesis.docx
@@ -3472,7 +3472,6 @@
       </w:r>
     </w:p>
     <w:p>
-      <w:bookmarkStart w:id="7" w:name="_GoBack"/>
       <w:r>
         <w:rPr>
           <w:highlight w:val="yellow"/>
@@ -3508,7 +3507,6 @@
         <w:t>.</w:t>
       </w:r>
     </w:p>
-    <w:bookmarkEnd w:id="7"/>
     <w:p>
       <w:r>
         <w:t xml:space="preserve">Die evolutionären Algorithmen bilden die Evolutionstheorie Darwins nach. </w:t>
@@ -3713,14 +3711,14 @@
       <w:pPr>
         <w:pStyle w:val="berschrift2"/>
       </w:pPr>
-      <w:bookmarkStart w:id="8" w:name="_Ref351475355"/>
-      <w:bookmarkStart w:id="9" w:name="_Toc354582434"/>
+      <w:bookmarkStart w:id="7" w:name="_Ref351475355"/>
+      <w:bookmarkStart w:id="8" w:name="_Toc354582434"/>
       <w:r>
         <w:lastRenderedPageBreak/>
         <w:t>Repräsentation</w:t>
       </w:r>
+      <w:bookmarkEnd w:id="7"/>
       <w:bookmarkEnd w:id="8"/>
-      <w:bookmarkEnd w:id="9"/>
     </w:p>
     <w:p>
       <w:r>
@@ -3799,404 +3797,513 @@
         <w:t>Repräsentation:</w:t>
       </w:r>
     </w:p>
-    <w:p>
-      <w:pPr>
-        <w:rPr>
-          <w:rFonts w:eastAsiaTheme="minorEastAsia"/>
-        </w:rPr>
-      </w:pPr>
-      <m:oMathPara>
-        <m:oMath>
-          <m:r>
-            <m:rPr>
-              <m:sty m:val="p"/>
-            </m:rPr>
-            <w:rPr>
-              <w:rFonts w:ascii="Cambria Math" w:hAnsi="Cambria Math"/>
-            </w:rPr>
-            <m:t>Π</m:t>
-          </m:r>
-          <m:r>
-            <m:rPr>
-              <m:aln/>
-            </m:rPr>
-            <w:rPr>
-              <w:rFonts w:ascii="Cambria Math" w:hAnsi="Cambria Math"/>
-            </w:rPr>
-            <m:t>=</m:t>
-          </m:r>
-          <m:sSub>
-            <m:sSubPr>
-              <m:ctrlPr>
-                <w:rPr>
-                  <w:rFonts w:ascii="Cambria Math" w:hAnsi="Cambria Math"/>
-                </w:rPr>
-              </m:ctrlPr>
-            </m:sSubPr>
-            <m:e>
-              <m:r>
-                <m:rPr>
-                  <m:sty m:val="p"/>
-                </m:rPr>
-                <w:rPr>
-                  <w:rFonts w:ascii="Cambria Math" w:hAnsi="Cambria Math"/>
-                </w:rPr>
-                <m:t>Π</m:t>
-              </m:r>
-            </m:e>
-            <m:sub>
-              <m:r>
-                <w:rPr>
-                  <w:rFonts w:ascii="Cambria Math" w:hAnsi="Cambria Math"/>
-                </w:rPr>
-                <m:t>1,1</m:t>
-              </m:r>
-            </m:sub>
-          </m:sSub>
-          <m:sSub>
-            <m:sSubPr>
-              <m:ctrlPr>
-                <w:rPr>
-                  <w:rFonts w:ascii="Cambria Math" w:hAnsi="Cambria Math"/>
-                </w:rPr>
-              </m:ctrlPr>
-            </m:sSubPr>
-            <m:e>
-              <m:r>
-                <m:rPr>
-                  <m:sty m:val="p"/>
-                </m:rPr>
-                <w:rPr>
-                  <w:rFonts w:ascii="Cambria Math" w:hAnsi="Cambria Math"/>
-                </w:rPr>
-                <m:t>Π</m:t>
-              </m:r>
-            </m:e>
-            <m:sub>
-              <m:r>
-                <w:rPr>
-                  <w:rFonts w:ascii="Cambria Math" w:hAnsi="Cambria Math"/>
-                </w:rPr>
-                <m:t>1,2</m:t>
-              </m:r>
-            </m:sub>
-          </m:sSub>
-          <m:sSub>
-            <m:sSubPr>
-              <m:ctrlPr>
-                <w:rPr>
-                  <w:rFonts w:ascii="Cambria Math" w:hAnsi="Cambria Math"/>
-                </w:rPr>
-              </m:ctrlPr>
-            </m:sSubPr>
-            <m:e>
-              <m:r>
-                <m:rPr>
-                  <m:sty m:val="p"/>
-                </m:rPr>
-                <w:rPr>
-                  <w:rFonts w:ascii="Cambria Math" w:hAnsi="Cambria Math"/>
-                </w:rPr>
-                <m:t>Π</m:t>
-              </m:r>
-            </m:e>
-            <m:sub>
-              <m:r>
-                <w:rPr>
-                  <w:rFonts w:ascii="Cambria Math" w:hAnsi="Cambria Math"/>
-                </w:rPr>
-                <m:t>1,3</m:t>
-              </m:r>
-            </m:sub>
-          </m:sSub>
-          <m:r>
-            <w:rPr>
-              <w:rFonts w:ascii="Cambria Math" w:hAnsi="Cambria Math"/>
-            </w:rPr>
-            <m:t xml:space="preserve">… </m:t>
-          </m:r>
-          <m:sSub>
-            <m:sSubPr>
-              <m:ctrlPr>
-                <w:rPr>
-                  <w:rFonts w:ascii="Cambria Math" w:hAnsi="Cambria Math"/>
-                </w:rPr>
-              </m:ctrlPr>
-            </m:sSubPr>
-            <m:e>
-              <m:r>
-                <m:rPr>
-                  <m:sty m:val="p"/>
-                </m:rPr>
-                <w:rPr>
-                  <w:rFonts w:ascii="Cambria Math" w:hAnsi="Cambria Math"/>
-                </w:rPr>
-                <m:t>Π</m:t>
-              </m:r>
-            </m:e>
-            <m:sub>
-              <m:r>
-                <w:rPr>
-                  <w:rFonts w:ascii="Cambria Math" w:hAnsi="Cambria Math"/>
-                </w:rPr>
-                <m:t>1,H</m:t>
-              </m:r>
-            </m:sub>
-          </m:sSub>
-          <m:r>
-            <m:rPr>
-              <m:sty m:val="p"/>
-            </m:rPr>
-            <w:rPr>
-              <w:rFonts w:ascii="Cambria Math" w:hAnsi="Cambria Math"/>
-            </w:rPr>
-            <w:br/>
-          </m:r>
-        </m:oMath>
-        <m:oMath>
-          <m:r>
-            <m:rPr>
-              <m:aln/>
-            </m:rPr>
-            <w:rPr>
-              <w:rFonts w:ascii="Cambria Math" w:eastAsiaTheme="minorEastAsia" w:hAnsi="Cambria Math"/>
-            </w:rPr>
-            <m:t>=</m:t>
-          </m:r>
-          <m:sSub>
-            <m:sSubPr>
-              <m:ctrlPr>
-                <w:rPr>
-                  <w:rFonts w:ascii="Cambria Math" w:hAnsi="Cambria Math"/>
-                </w:rPr>
-              </m:ctrlPr>
-            </m:sSubPr>
-            <m:e>
-              <m:r>
-                <m:rPr>
-                  <m:sty m:val="p"/>
-                </m:rPr>
-                <w:rPr>
-                  <w:rFonts w:ascii="Cambria Math" w:hAnsi="Cambria Math"/>
-                </w:rPr>
-                <m:t>Π</m:t>
-              </m:r>
-            </m:e>
-            <m:sub>
-              <m:r>
-                <w:rPr>
-                  <w:rFonts w:ascii="Cambria Math" w:hAnsi="Cambria Math"/>
-                </w:rPr>
-                <m:t>2,1</m:t>
-              </m:r>
-            </m:sub>
-          </m:sSub>
-          <m:r>
-            <m:rPr>
-              <m:sty m:val="p"/>
-            </m:rPr>
-            <w:rPr>
-              <w:rFonts w:eastAsiaTheme="minorEastAsia"/>
-            </w:rPr>
-            <w:br/>
-          </m:r>
-        </m:oMath>
-        <m:oMath>
-          <m:r>
-            <m:rPr>
-              <m:aln/>
-            </m:rPr>
-            <w:rPr>
-              <w:rFonts w:ascii="Cambria Math" w:eastAsiaTheme="minorEastAsia" w:hAnsi="Cambria Math"/>
-            </w:rPr>
-            <m:t>=…</m:t>
-          </m:r>
-          <m:r>
-            <m:rPr>
-              <m:sty m:val="p"/>
-            </m:rPr>
-            <w:rPr>
-              <w:rFonts w:ascii="Cambria Math" w:eastAsiaTheme="minorEastAsia" w:hAnsi="Cambria Math"/>
-            </w:rPr>
-            <w:br/>
-          </m:r>
-        </m:oMath>
-        <m:oMath>
-          <m:r>
-            <m:rPr>
-              <m:aln/>
-            </m:rPr>
-            <w:rPr>
-              <w:rFonts w:ascii="Cambria Math" w:eastAsiaTheme="minorEastAsia" w:hAnsi="Cambria Math"/>
-            </w:rPr>
-            <m:t>=</m:t>
-          </m:r>
-          <m:sSub>
-            <m:sSubPr>
-              <m:ctrlPr>
-                <w:rPr>
-                  <w:rFonts w:ascii="Cambria Math" w:hAnsi="Cambria Math"/>
-                </w:rPr>
-              </m:ctrlPr>
-            </m:sSubPr>
-            <m:e>
-              <m:r>
-                <m:rPr>
-                  <m:sty m:val="p"/>
-                </m:rPr>
-                <w:rPr>
-                  <w:rFonts w:ascii="Cambria Math" w:hAnsi="Cambria Math"/>
-                </w:rPr>
-                <m:t>Π</m:t>
-              </m:r>
-            </m:e>
-            <m:sub>
-              <m:r>
-                <w:rPr>
-                  <w:rFonts w:ascii="Cambria Math" w:hAnsi="Cambria Math"/>
-                </w:rPr>
-                <m:t>B,1</m:t>
-              </m:r>
-            </m:sub>
-          </m:sSub>
-          <m:sSub>
-            <m:sSubPr>
-              <m:ctrlPr>
-                <w:rPr>
-                  <w:rFonts w:ascii="Cambria Math" w:hAnsi="Cambria Math"/>
-                </w:rPr>
-              </m:ctrlPr>
-            </m:sSubPr>
-            <m:e>
-              <m:r>
-                <m:rPr>
-                  <m:sty m:val="p"/>
-                </m:rPr>
-                <w:rPr>
-                  <w:rFonts w:ascii="Cambria Math" w:hAnsi="Cambria Math"/>
-                </w:rPr>
-                <m:t>Π</m:t>
-              </m:r>
-            </m:e>
-            <m:sub>
-              <m:r>
-                <w:rPr>
-                  <w:rFonts w:ascii="Cambria Math" w:hAnsi="Cambria Math"/>
-                </w:rPr>
-                <m:t>B,2</m:t>
-              </m:r>
-            </m:sub>
-          </m:sSub>
-          <m:sSub>
-            <m:sSubPr>
-              <m:ctrlPr>
-                <w:rPr>
-                  <w:rFonts w:ascii="Cambria Math" w:hAnsi="Cambria Math"/>
-                </w:rPr>
-              </m:ctrlPr>
-            </m:sSubPr>
-            <m:e>
-              <m:r>
-                <m:rPr>
-                  <m:sty m:val="p"/>
-                </m:rPr>
-                <w:rPr>
-                  <w:rFonts w:ascii="Cambria Math" w:hAnsi="Cambria Math"/>
-                </w:rPr>
-                <m:t>Π</m:t>
-              </m:r>
-            </m:e>
-            <m:sub>
-              <m:r>
-                <w:rPr>
-                  <w:rFonts w:ascii="Cambria Math" w:hAnsi="Cambria Math"/>
-                </w:rPr>
-                <m:t>B,3</m:t>
-              </m:r>
-            </m:sub>
-          </m:sSub>
-          <m:r>
-            <w:rPr>
-              <w:rFonts w:ascii="Cambria Math" w:hAnsi="Cambria Math"/>
-            </w:rPr>
-            <m:t>…</m:t>
-          </m:r>
-          <m:sSub>
-            <m:sSubPr>
-              <m:ctrlPr>
-                <w:rPr>
-                  <w:rFonts w:ascii="Cambria Math" w:hAnsi="Cambria Math"/>
-                </w:rPr>
-              </m:ctrlPr>
-            </m:sSubPr>
-            <m:e>
-              <m:r>
-                <m:rPr>
-                  <m:sty m:val="p"/>
-                </m:rPr>
-                <w:rPr>
-                  <w:rFonts w:ascii="Cambria Math" w:hAnsi="Cambria Math"/>
-                </w:rPr>
-                <m:t>Π</m:t>
-              </m:r>
-            </m:e>
-            <m:sub>
-              <m:r>
-                <w:rPr>
-                  <w:rFonts w:ascii="Cambria Math" w:hAnsi="Cambria Math"/>
-                </w:rPr>
-                <m:t>B,H</m:t>
-              </m:r>
-            </m:sub>
-          </m:sSub>
-        </m:oMath>
-      </m:oMathPara>
-    </w:p>
-    <w:p>
-      <w:pPr>
-        <w:rPr>
-          <w:rFonts w:eastAsiaTheme="minorEastAsia"/>
-        </w:rPr>
-      </w:pPr>
-      <m:oMathPara>
-        <m:oMath>
-          <m:sSub>
-            <m:sSubPr>
-              <m:ctrlPr>
-                <w:rPr>
-                  <w:rFonts w:ascii="Cambria Math" w:hAnsi="Cambria Math"/>
-                </w:rPr>
-              </m:ctrlPr>
-            </m:sSubPr>
-            <m:e>
-              <m:r>
-                <m:rPr>
-                  <m:sty m:val="p"/>
-                </m:rPr>
-                <w:rPr>
-                  <w:rFonts w:ascii="Cambria Math" w:hAnsi="Cambria Math"/>
-                </w:rPr>
-                <m:t>Π</m:t>
-              </m:r>
-            </m:e>
-            <m:sub>
-              <m:r>
-                <w:rPr>
-                  <w:rFonts w:ascii="Cambria Math" w:hAnsi="Cambria Math"/>
-                </w:rPr>
-                <m:t>i,j</m:t>
-              </m:r>
-            </m:sub>
-          </m:sSub>
-          <m:r>
-            <w:rPr>
-              <w:rFonts w:ascii="Cambria Math" w:hAnsi="Cambria Math"/>
-            </w:rPr>
-            <m:t xml:space="preserve"> ist der Schüler/Student an der Stelle i,j</m:t>
-          </m:r>
-        </m:oMath>
-      </m:oMathPara>
-    </w:p>
+    <w:tbl>
+      <w:tblPr>
+        <w:tblStyle w:val="Tabellenraster"/>
+        <w:tblW w:w="0" w:type="auto"/>
+        <w:tblBorders>
+          <w:top w:val="none" w:sz="0" w:space="0" w:color="auto"/>
+          <w:left w:val="none" w:sz="0" w:space="0" w:color="auto"/>
+          <w:bottom w:val="none" w:sz="0" w:space="0" w:color="auto"/>
+          <w:right w:val="none" w:sz="0" w:space="0" w:color="auto"/>
+          <w:insideH w:val="none" w:sz="0" w:space="0" w:color="auto"/>
+          <w:insideV w:val="none" w:sz="0" w:space="0" w:color="auto"/>
+        </w:tblBorders>
+        <w:tblLook w:val="04A0" w:firstRow="1" w:lastRow="0" w:firstColumn="1" w:lastColumn="0" w:noHBand="0" w:noVBand="1"/>
+      </w:tblPr>
+      <w:tblGrid>
+        <w:gridCol w:w="4463"/>
+        <w:gridCol w:w="4464"/>
+      </w:tblGrid>
+      <w:tr>
+        <w:tc>
+          <w:tcPr>
+            <w:tcW w:w="4463" w:type="dxa"/>
+          </w:tcPr>
+          <w:p>
+            <w:pPr>
+              <w:ind w:right="-148"/>
+            </w:pPr>
+            <m:oMathPara>
+              <m:oMathParaPr>
+                <m:jc m:val="right"/>
+              </m:oMathParaPr>
+              <m:oMath>
+                <m:r>
+                  <m:rPr>
+                    <m:sty m:val="p"/>
+                  </m:rPr>
+                  <w:rPr>
+                    <w:rFonts w:ascii="Cambria Math" w:hAnsi="Cambria Math"/>
+                  </w:rPr>
+                  <m:t>Π</m:t>
+                </m:r>
+                <m:r>
+                  <w:rPr>
+                    <w:rFonts w:ascii="Cambria Math" w:hAnsi="Cambria Math"/>
+                  </w:rPr>
+                  <m:t>=</m:t>
+                </m:r>
+              </m:oMath>
+            </m:oMathPara>
+          </w:p>
+        </w:tc>
+        <w:tc>
+          <w:tcPr>
+            <w:tcW w:w="4464" w:type="dxa"/>
+            <w:vAlign w:val="center"/>
+          </w:tcPr>
+          <w:p>
+            <m:oMathPara>
+              <m:oMathParaPr>
+                <m:jc m:val="left"/>
+              </m:oMathParaPr>
+              <m:oMath>
+                <m:sSub>
+                  <m:sSubPr>
+                    <m:ctrlPr>
+                      <w:rPr>
+                        <w:rFonts w:ascii="Cambria Math" w:hAnsi="Cambria Math"/>
+                      </w:rPr>
+                    </m:ctrlPr>
+                  </m:sSubPr>
+                  <m:e>
+                    <m:r>
+                      <m:rPr>
+                        <m:sty m:val="p"/>
+                      </m:rPr>
+                      <w:rPr>
+                        <w:rFonts w:ascii="Cambria Math" w:hAnsi="Cambria Math"/>
+                      </w:rPr>
+                      <m:t>Π</m:t>
+                    </m:r>
+                  </m:e>
+                  <m:sub>
+                    <m:r>
+                      <w:rPr>
+                        <w:rFonts w:ascii="Cambria Math" w:hAnsi="Cambria Math"/>
+                      </w:rPr>
+                      <m:t>1,1</m:t>
+                    </m:r>
+                  </m:sub>
+                </m:sSub>
+                <m:sSub>
+                  <m:sSubPr>
+                    <m:ctrlPr>
+                      <w:rPr>
+                        <w:rFonts w:ascii="Cambria Math" w:hAnsi="Cambria Math"/>
+                      </w:rPr>
+                    </m:ctrlPr>
+                  </m:sSubPr>
+                  <m:e>
+                    <m:r>
+                      <m:rPr>
+                        <m:sty m:val="p"/>
+                      </m:rPr>
+                      <w:rPr>
+                        <w:rFonts w:ascii="Cambria Math" w:hAnsi="Cambria Math"/>
+                      </w:rPr>
+                      <m:t>Π</m:t>
+                    </m:r>
+                  </m:e>
+                  <m:sub>
+                    <m:r>
+                      <w:rPr>
+                        <w:rFonts w:ascii="Cambria Math" w:hAnsi="Cambria Math"/>
+                      </w:rPr>
+                      <m:t>1,2</m:t>
+                    </m:r>
+                  </m:sub>
+                </m:sSub>
+                <m:sSub>
+                  <m:sSubPr>
+                    <m:ctrlPr>
+                      <w:rPr>
+                        <w:rFonts w:ascii="Cambria Math" w:hAnsi="Cambria Math"/>
+                      </w:rPr>
+                    </m:ctrlPr>
+                  </m:sSubPr>
+                  <m:e>
+                    <m:r>
+                      <m:rPr>
+                        <m:sty m:val="p"/>
+                      </m:rPr>
+                      <w:rPr>
+                        <w:rFonts w:ascii="Cambria Math" w:hAnsi="Cambria Math"/>
+                      </w:rPr>
+                      <m:t>Π</m:t>
+                    </m:r>
+                  </m:e>
+                  <m:sub>
+                    <m:r>
+                      <w:rPr>
+                        <w:rFonts w:ascii="Cambria Math" w:hAnsi="Cambria Math"/>
+                      </w:rPr>
+                      <m:t>1,3</m:t>
+                    </m:r>
+                  </m:sub>
+                </m:sSub>
+                <m:r>
+                  <w:rPr>
+                    <w:rFonts w:ascii="Cambria Math" w:hAnsi="Cambria Math"/>
+                  </w:rPr>
+                  <m:t xml:space="preserve">… </m:t>
+                </m:r>
+                <m:sSub>
+                  <m:sSubPr>
+                    <m:ctrlPr>
+                      <w:rPr>
+                        <w:rFonts w:ascii="Cambria Math" w:hAnsi="Cambria Math"/>
+                      </w:rPr>
+                    </m:ctrlPr>
+                  </m:sSubPr>
+                  <m:e>
+                    <m:r>
+                      <m:rPr>
+                        <m:sty m:val="p"/>
+                      </m:rPr>
+                      <w:rPr>
+                        <w:rFonts w:ascii="Cambria Math" w:hAnsi="Cambria Math"/>
+                      </w:rPr>
+                      <m:t>Π</m:t>
+                    </m:r>
+                  </m:e>
+                  <m:sub>
+                    <m:r>
+                      <w:rPr>
+                        <w:rFonts w:ascii="Cambria Math" w:hAnsi="Cambria Math"/>
+                      </w:rPr>
+                      <m:t>1,H</m:t>
+                    </m:r>
+                  </m:sub>
+                </m:sSub>
+              </m:oMath>
+            </m:oMathPara>
+          </w:p>
+        </w:tc>
+      </w:tr>
+      <w:tr>
+        <w:tc>
+          <w:tcPr>
+            <w:tcW w:w="4463" w:type="dxa"/>
+          </w:tcPr>
+          <w:p>
+            <w:pPr>
+              <w:rPr>
+                <w:rFonts w:ascii="Calibri" w:eastAsia="Calibri" w:hAnsi="Calibri" w:cs="Times New Roman"/>
+              </w:rPr>
+            </w:pPr>
+          </w:p>
+        </w:tc>
+        <w:tc>
+          <w:tcPr>
+            <w:tcW w:w="4464" w:type="dxa"/>
+            <w:vAlign w:val="center"/>
+          </w:tcPr>
+          <w:p>
+            <w:pPr>
+              <w:rPr>
+                <w:rFonts w:ascii="Calibri" w:eastAsia="Calibri" w:hAnsi="Calibri" w:cs="Times New Roman"/>
+              </w:rPr>
+            </w:pPr>
+            <m:oMathPara>
+              <m:oMathParaPr>
+                <m:jc m:val="left"/>
+              </m:oMathParaPr>
+              <m:oMath>
+                <m:sSub>
+                  <m:sSubPr>
+                    <m:ctrlPr>
+                      <w:rPr>
+                        <w:rFonts w:ascii="Cambria Math" w:hAnsi="Cambria Math"/>
+                      </w:rPr>
+                    </m:ctrlPr>
+                  </m:sSubPr>
+                  <m:e>
+                    <m:r>
+                      <m:rPr>
+                        <m:sty m:val="p"/>
+                      </m:rPr>
+                      <w:rPr>
+                        <w:rFonts w:ascii="Cambria Math" w:hAnsi="Cambria Math"/>
+                      </w:rPr>
+                      <m:t>Π</m:t>
+                    </m:r>
+                  </m:e>
+                  <m:sub>
+                    <m:r>
+                      <w:rPr>
+                        <w:rFonts w:ascii="Cambria Math" w:hAnsi="Cambria Math"/>
+                      </w:rPr>
+                      <m:t>2,1</m:t>
+                    </m:r>
+                  </m:sub>
+                </m:sSub>
+              </m:oMath>
+            </m:oMathPara>
+          </w:p>
+        </w:tc>
+      </w:tr>
+      <w:tr>
+        <w:tc>
+          <w:tcPr>
+            <w:tcW w:w="4463" w:type="dxa"/>
+          </w:tcPr>
+          <w:p>
+            <w:pPr>
+              <w:rPr>
+                <w:rFonts w:ascii="Calibri" w:eastAsia="Calibri" w:hAnsi="Calibri" w:cs="Times New Roman"/>
+              </w:rPr>
+            </w:pPr>
+          </w:p>
+        </w:tc>
+        <w:tc>
+          <w:tcPr>
+            <w:tcW w:w="4464" w:type="dxa"/>
+            <w:vAlign w:val="center"/>
+          </w:tcPr>
+          <w:p>
+            <w:pPr>
+              <w:rPr>
+                <w:rFonts w:ascii="Calibri" w:eastAsia="Calibri" w:hAnsi="Calibri" w:cs="Times New Roman"/>
+              </w:rPr>
+            </w:pPr>
+            <m:oMathPara>
+              <m:oMathParaPr>
+                <m:jc m:val="left"/>
+              </m:oMathParaPr>
+              <m:oMath>
+                <m:r>
+                  <w:rPr>
+                    <w:rFonts w:ascii="Cambria Math" w:eastAsiaTheme="minorEastAsia" w:hAnsi="Cambria Math"/>
+                  </w:rPr>
+                  <m:t>…</m:t>
+                </m:r>
+              </m:oMath>
+            </m:oMathPara>
+          </w:p>
+        </w:tc>
+      </w:tr>
+      <w:tr>
+        <w:tc>
+          <w:tcPr>
+            <w:tcW w:w="4463" w:type="dxa"/>
+          </w:tcPr>
+          <w:p>
+            <w:pPr>
+              <w:rPr>
+                <w:rFonts w:ascii="Calibri" w:eastAsia="Calibri" w:hAnsi="Calibri" w:cs="Times New Roman"/>
+              </w:rPr>
+            </w:pPr>
+          </w:p>
+        </w:tc>
+        <w:tc>
+          <w:tcPr>
+            <w:tcW w:w="4464" w:type="dxa"/>
+            <w:vAlign w:val="center"/>
+          </w:tcPr>
+          <w:p>
+            <w:pPr>
+              <w:tabs>
+                <w:tab w:val="left" w:pos="3686"/>
+              </w:tabs>
+              <w:rPr>
+                <w:rFonts w:eastAsiaTheme="minorEastAsia"/>
+              </w:rPr>
+            </w:pPr>
+            <m:oMathPara>
+              <m:oMathParaPr>
+                <m:jc m:val="left"/>
+              </m:oMathParaPr>
+              <m:oMath>
+                <m:sSub>
+                  <m:sSubPr>
+                    <m:ctrlPr>
+                      <w:rPr>
+                        <w:rFonts w:ascii="Cambria Math" w:hAnsi="Cambria Math"/>
+                      </w:rPr>
+                    </m:ctrlPr>
+                  </m:sSubPr>
+                  <m:e>
+                    <m:r>
+                      <m:rPr>
+                        <m:sty m:val="p"/>
+                      </m:rPr>
+                      <w:rPr>
+                        <w:rFonts w:ascii="Cambria Math" w:hAnsi="Cambria Math"/>
+                      </w:rPr>
+                      <m:t>Π</m:t>
+                    </m:r>
+                  </m:e>
+                  <m:sub>
+                    <m:r>
+                      <w:rPr>
+                        <w:rFonts w:ascii="Cambria Math" w:hAnsi="Cambria Math"/>
+                      </w:rPr>
+                      <m:t>B,1</m:t>
+                    </m:r>
+                  </m:sub>
+                </m:sSub>
+                <m:sSub>
+                  <m:sSubPr>
+                    <m:ctrlPr>
+                      <w:rPr>
+                        <w:rFonts w:ascii="Cambria Math" w:hAnsi="Cambria Math"/>
+                      </w:rPr>
+                    </m:ctrlPr>
+                  </m:sSubPr>
+                  <m:e>
+                    <m:r>
+                      <m:rPr>
+                        <m:sty m:val="p"/>
+                      </m:rPr>
+                      <w:rPr>
+                        <w:rFonts w:ascii="Cambria Math" w:hAnsi="Cambria Math"/>
+                      </w:rPr>
+                      <m:t>Π</m:t>
+                    </m:r>
+                  </m:e>
+                  <m:sub>
+                    <m:r>
+                      <w:rPr>
+                        <w:rFonts w:ascii="Cambria Math" w:hAnsi="Cambria Math"/>
+                      </w:rPr>
+                      <m:t>B,2</m:t>
+                    </m:r>
+                  </m:sub>
+                </m:sSub>
+                <m:sSub>
+                  <m:sSubPr>
+                    <m:ctrlPr>
+                      <w:rPr>
+                        <w:rFonts w:ascii="Cambria Math" w:hAnsi="Cambria Math"/>
+                      </w:rPr>
+                    </m:ctrlPr>
+                  </m:sSubPr>
+                  <m:e>
+                    <m:r>
+                      <m:rPr>
+                        <m:sty m:val="p"/>
+                      </m:rPr>
+                      <w:rPr>
+                        <w:rFonts w:ascii="Cambria Math" w:hAnsi="Cambria Math"/>
+                      </w:rPr>
+                      <m:t>Π</m:t>
+                    </m:r>
+                  </m:e>
+                  <m:sub>
+                    <m:r>
+                      <w:rPr>
+                        <w:rFonts w:ascii="Cambria Math" w:hAnsi="Cambria Math"/>
+                      </w:rPr>
+                      <m:t>B,3</m:t>
+                    </m:r>
+                  </m:sub>
+                </m:sSub>
+                <m:r>
+                  <w:rPr>
+                    <w:rFonts w:ascii="Cambria Math" w:hAnsi="Cambria Math"/>
+                  </w:rPr>
+                  <m:t>…</m:t>
+                </m:r>
+                <m:sSub>
+                  <m:sSubPr>
+                    <m:ctrlPr>
+                      <w:rPr>
+                        <w:rFonts w:ascii="Cambria Math" w:hAnsi="Cambria Math"/>
+                      </w:rPr>
+                    </m:ctrlPr>
+                  </m:sSubPr>
+                  <m:e>
+                    <m:r>
+                      <m:rPr>
+                        <m:sty m:val="p"/>
+                      </m:rPr>
+                      <w:rPr>
+                        <w:rFonts w:ascii="Cambria Math" w:hAnsi="Cambria Math"/>
+                      </w:rPr>
+                      <m:t>Π</m:t>
+                    </m:r>
+                  </m:e>
+                  <m:sub>
+                    <m:r>
+                      <w:rPr>
+                        <w:rFonts w:ascii="Cambria Math" w:hAnsi="Cambria Math"/>
+                      </w:rPr>
+                      <m:t>B,H</m:t>
+                    </m:r>
+                  </m:sub>
+                </m:sSub>
+              </m:oMath>
+            </m:oMathPara>
+          </w:p>
+          <w:p>
+            <w:pPr>
+              <w:tabs>
+                <w:tab w:val="left" w:pos="3686"/>
+              </w:tabs>
+              <w:rPr>
+                <w:rFonts w:eastAsiaTheme="minorEastAsia"/>
+              </w:rPr>
+            </w:pPr>
+          </w:p>
+        </w:tc>
+      </w:tr>
+      <w:tr>
+        <w:tc>
+          <w:tcPr>
+            <w:tcW w:w="8927" w:type="dxa"/>
+            <w:gridSpan w:val="2"/>
+          </w:tcPr>
+          <w:p>
+            <w:pPr>
+              <w:rPr>
+                <w:rFonts w:ascii="Calibri" w:eastAsia="Calibri" w:hAnsi="Calibri" w:cs="Times New Roman"/>
+              </w:rPr>
+            </w:pPr>
+            <m:oMathPara>
+              <m:oMath>
+                <m:sSub>
+                  <m:sSubPr>
+                    <m:ctrlPr>
+                      <w:rPr>
+                        <w:rFonts w:ascii="Cambria Math" w:hAnsi="Cambria Math"/>
+                      </w:rPr>
+                    </m:ctrlPr>
+                  </m:sSubPr>
+                  <m:e>
+                    <m:r>
+                      <m:rPr>
+                        <m:sty m:val="p"/>
+                      </m:rPr>
+                      <w:rPr>
+                        <w:rFonts w:ascii="Cambria Math" w:hAnsi="Cambria Math"/>
+                      </w:rPr>
+                      <m:t>Π</m:t>
+                    </m:r>
+                  </m:e>
+                  <m:sub>
+                    <m:r>
+                      <w:rPr>
+                        <w:rFonts w:ascii="Cambria Math" w:hAnsi="Cambria Math"/>
+                      </w:rPr>
+                      <m:t>i,j</m:t>
+                    </m:r>
+                  </m:sub>
+                </m:sSub>
+                <m:r>
+                  <w:rPr>
+                    <w:rFonts w:ascii="Cambria Math" w:hAnsi="Cambria Math"/>
+                  </w:rPr>
+                  <m:t xml:space="preserve"> ist der Schüler/Student an der Stelle i,j</m:t>
+                </m:r>
+              </m:oMath>
+            </m:oMathPara>
+          </w:p>
+        </w:tc>
+      </w:tr>
+    </w:tbl>
+    <w:p/>
     <w:p>
       <w:pPr>
         <w:rPr>
@@ -4216,19 +4323,21 @@
         </w:rPr>
         <w:t>?</w:t>
       </w:r>
+      <w:bookmarkStart w:id="9" w:name="_GoBack"/>
+      <w:bookmarkEnd w:id="9"/>
     </w:p>
     <w:p>
       <w:pPr>
         <w:pStyle w:val="berschrift2"/>
       </w:pPr>
       <w:bookmarkStart w:id="10" w:name="_Ref351475417"/>
-      <w:bookmarkStart w:id="11" w:name="_Ref350706864"/>
-      <w:bookmarkStart w:id="12" w:name="_Toc354582435"/>
+      <w:bookmarkStart w:id="11" w:name="_Toc354582435"/>
+      <w:bookmarkStart w:id="12" w:name="_Ref350706864"/>
       <w:r>
         <w:t>Zielfunktion / Fitnessfunktion</w:t>
       </w:r>
       <w:bookmarkEnd w:id="10"/>
-      <w:bookmarkEnd w:id="12"/>
+      <w:bookmarkEnd w:id="11"/>
     </w:p>
     <w:p>
       <w:r>
@@ -4286,7 +4395,7 @@
       </w:pPr>
       <w:bookmarkStart w:id="15" w:name="_Ref350706874"/>
       <w:bookmarkStart w:id="16" w:name="_Toc354582437"/>
-      <w:bookmarkEnd w:id="11"/>
+      <w:bookmarkEnd w:id="12"/>
       <w:r>
         <w:t>Mutationsoperatoren</w:t>
       </w:r>
@@ -4840,14 +4949,27 @@
       <w:r>
         <w:t xml:space="preserve">Abbildung </w:t>
       </w:r>
-      <w:fldSimple w:instr=" SEQ Abbildung \* ARABIC ">
-        <w:r>
-          <w:rPr>
-            <w:noProof/>
-          </w:rPr>
-          <w:t>1</w:t>
-        </w:r>
-      </w:fldSimple>
+      <w:r>
+        <w:fldChar w:fldCharType="begin"/>
+      </w:r>
+      <w:r>
+        <w:instrText xml:space="preserve"> SEQ Abbildung \* ARABIC </w:instrText>
+      </w:r>
+      <w:r>
+        <w:fldChar w:fldCharType="separate"/>
+      </w:r>
+      <w:r>
+        <w:rPr>
+          <w:noProof/>
+        </w:rPr>
+        <w:t>1</w:t>
+      </w:r>
+      <w:r>
+        <w:rPr>
+          <w:noProof/>
+        </w:rPr>
+        <w:fldChar w:fldCharType="end"/>
+      </w:r>
       <w:bookmarkEnd w:id="30"/>
       <w:r>
         <w:t>: Die drei Bereiche des Sitzplaners</w:t>
@@ -4944,14 +5066,27 @@
       <w:r>
         <w:t xml:space="preserve">Abbildung </w:t>
       </w:r>
-      <w:fldSimple w:instr=" SEQ Abbildung \* ARABIC ">
-        <w:r>
-          <w:rPr>
-            <w:noProof/>
-          </w:rPr>
-          <w:t>2</w:t>
-        </w:r>
-      </w:fldSimple>
+      <w:r>
+        <w:fldChar w:fldCharType="begin"/>
+      </w:r>
+      <w:r>
+        <w:instrText xml:space="preserve"> SEQ Abbildung \* ARABIC </w:instrText>
+      </w:r>
+      <w:r>
+        <w:fldChar w:fldCharType="separate"/>
+      </w:r>
+      <w:r>
+        <w:rPr>
+          <w:noProof/>
+        </w:rPr>
+        <w:t>2</w:t>
+      </w:r>
+      <w:r>
+        <w:rPr>
+          <w:noProof/>
+        </w:rPr>
+        <w:fldChar w:fldCharType="end"/>
+      </w:r>
       <w:r>
         <w:t xml:space="preserve">: </w:t>
       </w:r>
@@ -5434,14 +5569,27 @@
       <w:r>
         <w:t xml:space="preserve">Tabelle </w:t>
       </w:r>
-      <w:fldSimple w:instr=" SEQ Tabelle \* ARABIC ">
-        <w:r>
-          <w:rPr>
-            <w:noProof/>
-          </w:rPr>
-          <w:t>1</w:t>
-        </w:r>
-      </w:fldSimple>
+      <w:r>
+        <w:fldChar w:fldCharType="begin"/>
+      </w:r>
+      <w:r>
+        <w:instrText xml:space="preserve"> SEQ Tabelle \* ARABIC </w:instrText>
+      </w:r>
+      <w:r>
+        <w:fldChar w:fldCharType="separate"/>
+      </w:r>
+      <w:r>
+        <w:rPr>
+          <w:noProof/>
+        </w:rPr>
+        <w:t>1</w:t>
+      </w:r>
+      <w:r>
+        <w:rPr>
+          <w:noProof/>
+        </w:rPr>
+        <w:fldChar w:fldCharType="end"/>
+      </w:r>
       <w:bookmarkEnd w:id="34"/>
       <w:r>
         <w:t>: Einstellungsmöglichkeiten des Programms</w:t>
@@ -5525,14 +5673,27 @@
       <w:r>
         <w:t xml:space="preserve">Abbildung </w:t>
       </w:r>
-      <w:fldSimple w:instr=" SEQ Abbildung \* ARABIC ">
-        <w:r>
-          <w:rPr>
-            <w:noProof/>
-          </w:rPr>
-          <w:t>3</w:t>
-        </w:r>
-      </w:fldSimple>
+      <w:r>
+        <w:fldChar w:fldCharType="begin"/>
+      </w:r>
+      <w:r>
+        <w:instrText xml:space="preserve"> SEQ Abbildung \* ARABIC </w:instrText>
+      </w:r>
+      <w:r>
+        <w:fldChar w:fldCharType="separate"/>
+      </w:r>
+      <w:r>
+        <w:rPr>
+          <w:noProof/>
+        </w:rPr>
+        <w:t>3</w:t>
+      </w:r>
+      <w:r>
+        <w:rPr>
+          <w:noProof/>
+        </w:rPr>
+        <w:fldChar w:fldCharType="end"/>
+      </w:r>
       <w:r>
         <w:t>: Klassenraum mit Tafel, Schülern und einer Legende</w:t>
       </w:r>
@@ -5703,14 +5864,27 @@
       <w:r>
         <w:t xml:space="preserve">Abbildung </w:t>
       </w:r>
-      <w:fldSimple w:instr=" SEQ Abbildung \* ARABIC ">
-        <w:r>
-          <w:rPr>
-            <w:noProof/>
-          </w:rPr>
-          <w:t>4</w:t>
-        </w:r>
-      </w:fldSimple>
+      <w:r>
+        <w:fldChar w:fldCharType="begin"/>
+      </w:r>
+      <w:r>
+        <w:instrText xml:space="preserve"> SEQ Abbildung \* ARABIC </w:instrText>
+      </w:r>
+      <w:r>
+        <w:fldChar w:fldCharType="separate"/>
+      </w:r>
+      <w:r>
+        <w:rPr>
+          <w:noProof/>
+        </w:rPr>
+        <w:t>4</w:t>
+      </w:r>
+      <w:r>
+        <w:rPr>
+          <w:noProof/>
+        </w:rPr>
+        <w:fldChar w:fldCharType="end"/>
+      </w:r>
       <w:bookmarkEnd w:id="39"/>
       <w:r>
         <w:t>: Die Relationen einer Schülerin werden angezeigt.</w:t>
@@ -5908,14 +6082,27 @@
       <w:r>
         <w:t xml:space="preserve">Abbildung </w:t>
       </w:r>
-      <w:fldSimple w:instr=" SEQ Abbildung \* ARABIC ">
-        <w:r>
-          <w:rPr>
-            <w:noProof/>
-          </w:rPr>
-          <w:t>5</w:t>
-        </w:r>
-      </w:fldSimple>
+      <w:r>
+        <w:fldChar w:fldCharType="begin"/>
+      </w:r>
+      <w:r>
+        <w:instrText xml:space="preserve"> SEQ Abbildung \* ARABIC </w:instrText>
+      </w:r>
+      <w:r>
+        <w:fldChar w:fldCharType="separate"/>
+      </w:r>
+      <w:r>
+        <w:rPr>
+          <w:noProof/>
+        </w:rPr>
+        <w:t>5</w:t>
+      </w:r>
+      <w:r>
+        <w:rPr>
+          <w:noProof/>
+        </w:rPr>
+        <w:fldChar w:fldCharType="end"/>
+      </w:r>
       <w:r>
         <w:t>: Verlauf der Fitness und Fitness der aktuellen Repräsentation</w:t>
       </w:r>
@@ -6616,16 +6803,31 @@
       </w:r>
     </w:p>
     <w:p>
-      <w:fldSimple w:instr=" TOC \h \z \c &quot;Formel&quot; ">
-        <w:r>
-          <w:rPr>
-            <w:b/>
-            <w:bCs/>
-            <w:noProof/>
-          </w:rPr>
-          <w:t>Es konnten keine Einträge für ein Abbildungsverzeichnis gefunden werden.</w:t>
-        </w:r>
-      </w:fldSimple>
+      <w:r>
+        <w:fldChar w:fldCharType="begin"/>
+      </w:r>
+      <w:r>
+        <w:instrText xml:space="preserve"> TOC \h \z \c "Formel" </w:instrText>
+      </w:r>
+      <w:r>
+        <w:fldChar w:fldCharType="separate"/>
+      </w:r>
+      <w:r>
+        <w:rPr>
+          <w:b/>
+          <w:bCs/>
+          <w:noProof/>
+        </w:rPr>
+        <w:t>Es konnten keine Einträge für ein Abbildungsverzeichnis gefunden werden.</w:t>
+      </w:r>
+      <w:r>
+        <w:rPr>
+          <w:b/>
+          <w:bCs/>
+          <w:noProof/>
+        </w:rPr>
+        <w:fldChar w:fldCharType="end"/>
+      </w:r>
     </w:p>
     <w:p>
       <w:pPr>
@@ -6946,7 +7148,7 @@
           <w:rPr>
             <w:noProof/>
           </w:rPr>
-          <w:t>V</w:t>
+          <w:t>4</w:t>
         </w:r>
         <w:r>
           <w:fldChar w:fldCharType="end"/>
@@ -13606,7 +13808,7 @@
 </file>
 
 <file path=customXml/itemProps1.xml><?xml version="1.0" encoding="utf-8"?>
-<ds:datastoreItem xmlns:ds="http://schemas.openxmlformats.org/officeDocument/2006/customXml" ds:itemID="{60FEE526-6B6B-435E-A63F-0F62CA126985}">
+<ds:datastoreItem xmlns:ds="http://schemas.openxmlformats.org/officeDocument/2006/customXml" ds:itemID="{57D11421-C520-4A23-AA92-2E041A2B2429}">
   <ds:schemaRefs>
     <ds:schemaRef ds:uri="http://schemas.openxmlformats.org/officeDocument/2006/bibliography"/>
   </ds:schemaRefs>

</xml_diff>